<commit_message>
updated documentation file for Cytoscape 3
documentation updates by Sarah Glatz. We still need to incorporate documentation of the dynamic visualization from Matt Sutcliffe.
</commit_message>
<xml_diff>
--- a/Netflux/Netflux Documentation.docx
+++ b/Netflux/Netflux Documentation.docx
@@ -1,6 +1,6 @@
 
 <file path=word/document.xml><?xml version="1.0" encoding="utf-8"?>
-<w:document xmlns:wpc="http://schemas.microsoft.com/office/word/2010/wordprocessingCanvas" xmlns:mc="http://schemas.openxmlformats.org/markup-compatibility/2006" xmlns:o="urn:schemas-microsoft-com:office:office" xmlns:r="http://schemas.openxmlformats.org/officeDocument/2006/relationships" xmlns:m="http://schemas.openxmlformats.org/officeDocument/2006/math" xmlns:v="urn:schemas-microsoft-com:vml" xmlns:wp14="http://schemas.microsoft.com/office/word/2010/wordprocessingDrawing" xmlns:wp="http://schemas.openxmlformats.org/drawingml/2006/wordprocessingDrawing" xmlns:w10="urn:schemas-microsoft-com:office:word" xmlns:w="http://schemas.openxmlformats.org/wordprocessingml/2006/main" xmlns:w14="http://schemas.microsoft.com/office/word/2010/wordml" xmlns:wpg="http://schemas.microsoft.com/office/word/2010/wordprocessingGroup" xmlns:wpi="http://schemas.microsoft.com/office/word/2010/wordprocessingInk" xmlns:wne="http://schemas.microsoft.com/office/word/2006/wordml" xmlns:wps="http://schemas.microsoft.com/office/word/2010/wordprocessingShape" mc:Ignorable="w14 wp14">
+<w:document xmlns:wpc="http://schemas.microsoft.com/office/word/2010/wordprocessingCanvas" xmlns:cx="http://schemas.microsoft.com/office/drawing/2014/chartex" xmlns:cx1="http://schemas.microsoft.com/office/drawing/2015/9/8/chartex" xmlns:mc="http://schemas.openxmlformats.org/markup-compatibility/2006" xmlns:o="urn:schemas-microsoft-com:office:office" xmlns:r="http://schemas.openxmlformats.org/officeDocument/2006/relationships" xmlns:m="http://schemas.openxmlformats.org/officeDocument/2006/math" xmlns:v="urn:schemas-microsoft-com:vml" xmlns:wp14="http://schemas.microsoft.com/office/word/2010/wordprocessingDrawing" xmlns:wp="http://schemas.openxmlformats.org/drawingml/2006/wordprocessingDrawing" xmlns:w10="urn:schemas-microsoft-com:office:word" xmlns:w="http://schemas.openxmlformats.org/wordprocessingml/2006/main" xmlns:w14="http://schemas.microsoft.com/office/word/2010/wordml" xmlns:w15="http://schemas.microsoft.com/office/word/2012/wordml" xmlns:w16se="http://schemas.microsoft.com/office/word/2015/wordml/symex" xmlns:wpg="http://schemas.microsoft.com/office/word/2010/wordprocessingGroup" xmlns:wpi="http://schemas.microsoft.com/office/word/2010/wordprocessingInk" xmlns:wne="http://schemas.microsoft.com/office/word/2006/wordml" xmlns:wps="http://schemas.microsoft.com/office/word/2010/wordprocessingShape" mc:Ignorable="w14 w15 w16se wp14">
   <w:body>
     <w:p>
       <w:pPr>
@@ -311,6 +311,32 @@
     </w:p>
     <w:p>
       <w:pPr>
+        <w:pStyle w:val="NoSpacing"/>
+        <w:numPr>
+          <w:ilvl w:val="0"/>
+          <w:numId w:val="15"/>
+        </w:numPr>
+        <w:rPr>
+          <w:rStyle w:val="Hyperlink"/>
+          <w:b/>
+          <w:color w:val="auto"/>
+          <w:sz w:val="24"/>
+          <w:u w:val="none"/>
+        </w:rPr>
+      </w:pPr>
+      <w:hyperlink w:anchor="SBML" w:history="1">
+        <w:r>
+          <w:rPr>
+            <w:rStyle w:val="Hyperlink"/>
+            <w:b/>
+            <w:sz w:val="24"/>
+          </w:rPr>
+          <w:t>Visualizing Node Activity at a Specified Time Point</w:t>
+        </w:r>
+      </w:hyperlink>
+    </w:p>
+    <w:p>
+      <w:pPr>
         <w:pStyle w:val="ListParagraph"/>
         <w:numPr>
           <w:ilvl w:val="0"/>
@@ -535,31 +561,16 @@
       <w:r>
         <w:t xml:space="preserve">Download  the Netflux program from GitHub (link can be found at: </w:t>
       </w:r>
-      <w:hyperlink r:id="rId9" w:history="1">
+      <w:hyperlink r:id="rId8" w:history="1">
         <w:r>
           <w:rPr>
             <w:rStyle w:val="Hyperlink"/>
           </w:rPr>
-          <w:t>https://github.com/sauce</w:t>
-        </w:r>
-        <w:r>
-          <w:rPr>
-            <w:rStyle w:val="Hyperlink"/>
-          </w:rPr>
-          <w:t>r</w:t>
-        </w:r>
-        <w:r>
-          <w:rPr>
-            <w:rStyle w:val="Hyperlink"/>
-          </w:rPr>
-          <w:t>manlab/Netflux</w:t>
+          <w:t>https://github.com/saucermanlab/Netflux</w:t>
         </w:r>
       </w:hyperlink>
       <w:r>
-        <w:t>)</w:t>
-      </w:r>
-      <w:r>
-        <w:t xml:space="preserve"> by clicking on the button labeled “Download ZIP.” The contents of this zip file are: </w:t>
+        <w:t xml:space="preserve">) by clicking on the button labeled “Download ZIP.” The contents of this zip file are: </w:t>
       </w:r>
     </w:p>
     <w:p>
@@ -1225,7 +1236,6 @@
           <w:b/>
           <w:sz w:val="24"/>
         </w:rPr>
-        <w:lastRenderedPageBreak/>
         <w:t>II. Getting Started</w:t>
       </w:r>
       <w:r>
@@ -1458,7 +1468,7 @@
           <w:noProof/>
         </w:rPr>
         <w:drawing>
-          <wp:inline distT="0" distB="0" distL="0" distR="0" wp14:anchorId="59E92B3E" wp14:editId="204A8BF4">
+          <wp:inline distT="0" distB="0" distL="0" distR="0" wp14:anchorId="3CC31FFC" wp14:editId="24AEE08A">
             <wp:extent cx="5943600" cy="3808730"/>
             <wp:effectExtent l="0" t="0" r="0" b="0"/>
             <wp:docPr id="21" name="Picture 21"/>
@@ -1473,7 +1483,7 @@
                     <pic:cNvPicPr/>
                   </pic:nvPicPr>
                   <pic:blipFill>
-                    <a:blip r:embed="rId10"/>
+                    <a:blip r:embed="rId9"/>
                     <a:stretch>
                       <a:fillRect/>
                     </a:stretch>
@@ -1673,7 +1683,6 @@
           <w:b/>
           <w:i/>
         </w:rPr>
-        <w:lastRenderedPageBreak/>
         <w:t>Plot</w:t>
       </w:r>
       <w:r>
@@ -2100,7 +2109,7 @@
           <w:noProof/>
         </w:rPr>
         <w:drawing>
-          <wp:anchor distT="0" distB="0" distL="114300" distR="114300" simplePos="0" relativeHeight="251713536" behindDoc="0" locked="0" layoutInCell="1" allowOverlap="1" wp14:anchorId="562FBDCD" wp14:editId="009133C0">
+          <wp:anchor distT="0" distB="0" distL="114300" distR="114300" simplePos="0" relativeHeight="251655168" behindDoc="0" locked="0" layoutInCell="1" allowOverlap="1" wp14:anchorId="63E8DE61" wp14:editId="77A81DAE">
             <wp:simplePos x="0" y="0"/>
             <wp:positionH relativeFrom="column">
               <wp:posOffset>3884930</wp:posOffset>
@@ -2123,7 +2132,7 @@
                     <pic:cNvPicPr/>
                   </pic:nvPicPr>
                   <pic:blipFill>
-                    <a:blip r:embed="rId11">
+                    <a:blip r:embed="rId10">
                       <a:extLst>
                         <a:ext uri="{28A0092B-C50C-407E-A947-70E740481C1C}">
                           <a14:useLocalDpi xmlns:a14="http://schemas.microsoft.com/office/drawing/2010/main" val="0"/>
@@ -2193,7 +2202,7 @@
       <w:r>
         <w:t xml:space="preserve"> into a text file for use in programs such as Cytoscape (</w:t>
       </w:r>
-      <w:hyperlink r:id="rId12" w:history="1">
+      <w:hyperlink r:id="rId11" w:history="1">
         <w:r>
           <w:rPr>
             <w:rStyle w:val="Hyperlink"/>
@@ -2322,12 +2331,14 @@
           <w:i/>
         </w:rPr>
       </w:pPr>
+      <w:bookmarkStart w:id="4" w:name="_GoBack"/>
+      <w:bookmarkEnd w:id="4"/>
       <w:r>
         <w:rPr>
           <w:noProof/>
         </w:rPr>
         <w:drawing>
-          <wp:anchor distT="0" distB="0" distL="114300" distR="114300" simplePos="0" relativeHeight="251712512" behindDoc="0" locked="0" layoutInCell="1" allowOverlap="1" wp14:anchorId="5D7AEACB" wp14:editId="4F8E67BB">
+          <wp:anchor distT="0" distB="0" distL="114300" distR="114300" simplePos="0" relativeHeight="251654144" behindDoc="0" locked="0" layoutInCell="1" allowOverlap="1" wp14:anchorId="07879260" wp14:editId="77073195">
             <wp:simplePos x="0" y="0"/>
             <wp:positionH relativeFrom="column">
               <wp:posOffset>3935095</wp:posOffset>
@@ -2350,7 +2361,7 @@
                     <pic:cNvPicPr/>
                   </pic:nvPicPr>
                   <pic:blipFill>
-                    <a:blip r:embed="rId13">
+                    <a:blip r:embed="rId12">
                       <a:extLst>
                         <a:ext uri="{28A0092B-C50C-407E-A947-70E740481C1C}">
                           <a14:useLocalDpi xmlns:a14="http://schemas.microsoft.com/office/drawing/2010/main" val="0"/>
@@ -2466,7 +2477,7 @@
           <w:noProof/>
         </w:rPr>
         <w:drawing>
-          <wp:anchor distT="0" distB="0" distL="114300" distR="114300" simplePos="0" relativeHeight="251710464" behindDoc="0" locked="0" layoutInCell="1" allowOverlap="1" wp14:anchorId="252E4B26" wp14:editId="7C05BEF4">
+          <wp:anchor distT="0" distB="0" distL="114300" distR="114300" simplePos="0" relativeHeight="251653120" behindDoc="0" locked="0" layoutInCell="1" allowOverlap="1" wp14:anchorId="6A06109F" wp14:editId="05B88865">
             <wp:simplePos x="0" y="0"/>
             <wp:positionH relativeFrom="column">
               <wp:posOffset>3933190</wp:posOffset>
@@ -2491,7 +2502,7 @@
                     </pic:cNvPicPr>
                   </pic:nvPicPr>
                   <pic:blipFill>
-                    <a:blip r:embed="rId14">
+                    <a:blip r:embed="rId13">
                       <a:extLst>
                         <a:ext uri="{28A0092B-C50C-407E-A947-70E740481C1C}">
                           <a14:useLocalDpi xmlns:a14="http://schemas.microsoft.com/office/drawing/2010/main" val="0"/>
@@ -2574,15 +2585,12 @@
           <w:sz w:val="24"/>
         </w:rPr>
       </w:pPr>
-      <w:bookmarkStart w:id="4" w:name="XLS"/>
-      <w:bookmarkStart w:id="5" w:name="_GoBack"/>
-      <w:bookmarkEnd w:id="5"/>
-      <w:r>
-        <w:rPr>
-          <w:b/>
-          <w:sz w:val="24"/>
-        </w:rPr>
-        <w:lastRenderedPageBreak/>
+      <w:bookmarkStart w:id="5" w:name="XLS"/>
+      <w:r>
+        <w:rPr>
+          <w:b/>
+          <w:sz w:val="24"/>
+        </w:rPr>
         <w:t>IV</w:t>
       </w:r>
       <w:r>
@@ -2620,7 +2628,7 @@
         <w:t xml:space="preserve"> network file</w:t>
       </w:r>
     </w:p>
-    <w:bookmarkEnd w:id="4"/>
+    <w:bookmarkEnd w:id="5"/>
     <w:p>
       <w:pPr>
         <w:spacing w:after="0" w:line="240" w:lineRule="auto"/>
@@ -3252,7 +3260,6 @@
         <w:rPr>
           <w:sz w:val="24"/>
         </w:rPr>
-        <w:lastRenderedPageBreak/>
         <w:t xml:space="preserve">      </w:t>
       </w:r>
       <w:r>
@@ -3260,10 +3267,380 @@
           <w:noProof/>
         </w:rPr>
         <w:drawing>
-          <wp:inline distT="0" distB="0" distL="0" distR="0" wp14:anchorId="61A1FFB7" wp14:editId="1EDC0831">
+          <wp:inline distT="0" distB="0" distL="0" distR="0" wp14:anchorId="13553BFF" wp14:editId="47EB6D0B">
             <wp:extent cx="5943600" cy="1644650"/>
             <wp:effectExtent l="0" t="0" r="0" b="0"/>
             <wp:docPr id="1" name="Picture 1"/>
+            <wp:cNvGraphicFramePr>
+              <a:graphicFrameLocks xmlns:a="http://schemas.openxmlformats.org/drawingml/2006/main" noChangeAspect="1"/>
+            </wp:cNvGraphicFramePr>
+            <a:graphic xmlns:a="http://schemas.openxmlformats.org/drawingml/2006/main">
+              <a:graphicData uri="http://schemas.openxmlformats.org/drawingml/2006/picture">
+                <pic:pic xmlns:pic="http://schemas.openxmlformats.org/drawingml/2006/picture">
+                  <pic:nvPicPr>
+                    <pic:cNvPr id="0" name=""/>
+                    <pic:cNvPicPr/>
+                  </pic:nvPicPr>
+                  <pic:blipFill>
+                    <a:blip r:embed="rId14"/>
+                    <a:stretch>
+                      <a:fillRect/>
+                    </a:stretch>
+                  </pic:blipFill>
+                  <pic:spPr>
+                    <a:xfrm>
+                      <a:off x="0" y="0"/>
+                      <a:ext cx="5943600" cy="1644650"/>
+                    </a:xfrm>
+                    <a:prstGeom prst="rect">
+                      <a:avLst/>
+                    </a:prstGeom>
+                  </pic:spPr>
+                </pic:pic>
+              </a:graphicData>
+            </a:graphic>
+          </wp:inline>
+        </w:drawing>
+      </w:r>
+    </w:p>
+    <w:p>
+      <w:pPr>
+        <w:rPr>
+          <w:b/>
+        </w:rPr>
+      </w:pPr>
+      <w:r>
+        <w:rPr>
+          <w:b/>
+        </w:rPr>
+        <w:t xml:space="preserve">       </w:t>
+      </w:r>
+      <w:r>
+        <w:rPr>
+          <w:b/>
+        </w:rPr>
+        <w:t>FIGURE 2. The ‘reactions’ sheet from ‘</w:t>
+      </w:r>
+      <w:r>
+        <w:rPr>
+          <w:b/>
+        </w:rPr>
+        <w:t>exampleNet.xlsx</w:t>
+      </w:r>
+      <w:r>
+        <w:rPr>
+          <w:b/>
+        </w:rPr>
+        <w:t>’.</w:t>
+      </w:r>
+    </w:p>
+    <w:p>
+      <w:pPr>
+        <w:spacing w:after="0" w:line="240" w:lineRule="auto"/>
+      </w:pPr>
+      <w:r>
+        <w:rPr>
+          <w:b/>
+          <w:u w:val="single"/>
+        </w:rPr>
+        <w:t>Species Sheet</w:t>
+      </w:r>
+    </w:p>
+    <w:p>
+      <w:pPr>
+        <w:spacing w:after="0" w:line="240" w:lineRule="auto"/>
+        <w:rPr>
+          <w:b/>
+        </w:rPr>
+      </w:pPr>
+      <w:r>
+        <w:t xml:space="preserve">The ‘species’ sheet defines the list of ‘species’ to be included in the model, along with associated information. </w:t>
+      </w:r>
+      <w:r>
+        <w:t xml:space="preserve">An example is shown in figure 3. </w:t>
+      </w:r>
+      <w:r>
+        <w:rPr>
+          <w:b/>
+        </w:rPr>
+        <w:t>The species ID is stored in column B, species name in column C, Yinit in column D, Ymax in column E, time constant in column F, and type in column G</w:t>
+      </w:r>
+      <w:r>
+        <w:rPr>
+          <w:b/>
+        </w:rPr>
+        <w:t>2</w:t>
+      </w:r>
+      <w:r>
+        <w:t xml:space="preserve"> </w:t>
+      </w:r>
+      <w:r>
+        <w:rPr>
+          <w:b/>
+        </w:rPr>
+        <w:t>Make sure to name this sheet “</w:t>
+      </w:r>
+      <w:r>
+        <w:rPr>
+          <w:b/>
+          <w:u w:val="single"/>
+        </w:rPr>
+        <w:t>species</w:t>
+      </w:r>
+      <w:r>
+        <w:rPr>
+          <w:b/>
+        </w:rPr>
+        <w:t>”.</w:t>
+      </w:r>
+      <w:r>
+        <w:rPr>
+          <w:b/>
+          <w:color w:val="FF0000"/>
+        </w:rPr>
+        <w:t xml:space="preserve"> </w:t>
+      </w:r>
+    </w:p>
+    <w:p>
+      <w:pPr>
+        <w:spacing w:after="0" w:line="240" w:lineRule="auto"/>
+      </w:pPr>
+    </w:p>
+    <w:p>
+      <w:pPr>
+        <w:spacing w:after="0" w:line="240" w:lineRule="auto"/>
+      </w:pPr>
+      <w:r>
+        <w:rPr>
+          <w:i/>
+          <w:u w:val="single"/>
+        </w:rPr>
+        <w:t xml:space="preserve"> </w:t>
+      </w:r>
+      <w:r>
+        <w:rPr>
+          <w:i/>
+          <w:u w:val="single"/>
+        </w:rPr>
+        <w:t>Species ID</w:t>
+      </w:r>
+      <w:r>
+        <w:t xml:space="preserve"> – Column B is </w:t>
+      </w:r>
+      <w:r>
+        <w:t>a short unique name for that specie</w:t>
+      </w:r>
+      <w:r>
+        <w:t>s</w:t>
+      </w:r>
+      <w:r>
+        <w:t xml:space="preserve"> t</w:t>
+      </w:r>
+      <w:r>
+        <w:t xml:space="preserve">hat does not contain any spaces. </w:t>
+      </w:r>
+      <w:r>
+        <w:t>More specifically, ‘ID’ should be an allowable variable name in MATLAB</w:t>
+      </w:r>
+      <w:r>
+        <w:t xml:space="preserve"> (most users do not have to worry about conflicting naming conventions)</w:t>
+      </w:r>
+      <w:r>
+        <w:t>.</w:t>
+      </w:r>
+      <w:r>
+        <w:t xml:space="preserve"> </w:t>
+      </w:r>
+    </w:p>
+    <w:p>
+      <w:pPr>
+        <w:spacing w:after="0" w:line="240" w:lineRule="auto"/>
+      </w:pPr>
+      <w:r>
+        <w:rPr>
+          <w:i/>
+          <w:u w:val="single"/>
+        </w:rPr>
+        <w:t xml:space="preserve">Species </w:t>
+      </w:r>
+      <w:r>
+        <w:rPr>
+          <w:i/>
+          <w:u w:val="single"/>
+        </w:rPr>
+        <w:t>Name</w:t>
+      </w:r>
+      <w:r>
+        <w:t xml:space="preserve"> </w:t>
+      </w:r>
+      <w:r>
+        <w:rPr>
+          <w:i/>
+        </w:rPr>
+        <w:t xml:space="preserve">– </w:t>
+      </w:r>
+      <w:r>
+        <w:t>Column</w:t>
+      </w:r>
+      <w:r>
+        <w:t xml:space="preserve"> C is the ‘name’ field, </w:t>
+      </w:r>
+      <w:r>
+        <w:t xml:space="preserve">which is used for the name of the species. This column </w:t>
+      </w:r>
+      <w:r>
+        <w:t>is currently read</w:t>
+      </w:r>
+      <w:r>
+        <w:t xml:space="preserve"> but has no use i</w:t>
+      </w:r>
+      <w:r>
+        <w:t>n Netflux; treat it as a note for</w:t>
+      </w:r>
+      <w:r>
+        <w:t xml:space="preserve"> yourself</w:t>
+      </w:r>
+      <w:r>
+        <w:t>.</w:t>
+      </w:r>
+      <w:r>
+        <w:t xml:space="preserve"> </w:t>
+      </w:r>
+    </w:p>
+    <w:p>
+      <w:pPr>
+        <w:spacing w:after="0" w:line="240" w:lineRule="auto"/>
+      </w:pPr>
+      <w:r>
+        <w:rPr>
+          <w:i/>
+          <w:u w:val="single"/>
+        </w:rPr>
+        <w:t>Yinit</w:t>
+      </w:r>
+      <w:r>
+        <w:t xml:space="preserve"> – The initial conditions for your species. The default value is 0. </w:t>
+      </w:r>
+    </w:p>
+    <w:p>
+      <w:pPr>
+        <w:spacing w:after="0" w:line="240" w:lineRule="auto"/>
+      </w:pPr>
+      <w:r>
+        <w:rPr>
+          <w:i/>
+          <w:u w:val="single"/>
+        </w:rPr>
+        <w:t>Ymax</w:t>
+      </w:r>
+      <w:r>
+        <w:t xml:space="preserve"> – The species maximal fraction</w:t>
+      </w:r>
+      <w:r>
+        <w:t>al</w:t>
+      </w:r>
+      <w:r>
+        <w:t xml:space="preserve"> activation</w:t>
+      </w:r>
+      <w:r>
+        <w:t>. The default value is 1, but can be changed to reflect changes in protein expression relative to a reference condition</w:t>
+      </w:r>
+      <w:r>
+        <w:rPr>
+          <w:vertAlign w:val="superscript"/>
+        </w:rPr>
+        <w:t>1</w:t>
+      </w:r>
+      <w:r>
+        <w:t xml:space="preserve">.  </w:t>
+      </w:r>
+    </w:p>
+    <w:p>
+      <w:pPr>
+        <w:spacing w:after="0" w:line="240" w:lineRule="auto"/>
+      </w:pPr>
+      <w:r>
+        <w:rPr>
+          <w:i/>
+          <w:u w:val="single"/>
+        </w:rPr>
+        <w:t>Tau</w:t>
+      </w:r>
+      <w:r>
+        <w:t xml:space="preserve"> – The reaction time constant. The default value is 1. </w:t>
+      </w:r>
+    </w:p>
+    <w:p>
+      <w:pPr>
+        <w:spacing w:after="0" w:line="240" w:lineRule="auto"/>
+      </w:pPr>
+      <w:r>
+        <w:rPr>
+          <w:i/>
+          <w:u w:val="single"/>
+        </w:rPr>
+        <w:t>Type</w:t>
+      </w:r>
+      <w:r>
+        <w:rPr>
+          <w:u w:val="single"/>
+        </w:rPr>
+        <w:t xml:space="preserve"> </w:t>
+      </w:r>
+      <w:r>
+        <w:t xml:space="preserve">– This column defines </w:t>
+      </w:r>
+      <w:r>
+        <w:t>the node type</w:t>
+      </w:r>
+      <w:r>
+        <w:t xml:space="preserve"> in the SBGN Process Description format </w:t>
+      </w:r>
+      <w:r>
+        <w:t xml:space="preserve">for node formatting </w:t>
+      </w:r>
+      <w:r>
+        <w:t xml:space="preserve">in Cytoscape. The </w:t>
+      </w:r>
+      <w:r>
+        <w:t xml:space="preserve">SBGN </w:t>
+      </w:r>
+      <w:r>
+        <w:t xml:space="preserve">node </w:t>
+      </w:r>
+      <w:r>
+        <w:t xml:space="preserve">types and corresponding </w:t>
+      </w:r>
+      <w:r>
+        <w:t xml:space="preserve">shapes are shown in </w:t>
+      </w:r>
+      <w:r>
+        <w:t xml:space="preserve">Figure 3. </w:t>
+      </w:r>
+      <w:r>
+        <w:t xml:space="preserve"> </w:t>
+      </w:r>
+    </w:p>
+    <w:p>
+      <w:pPr>
+        <w:spacing w:after="0" w:line="240" w:lineRule="auto"/>
+      </w:pPr>
+    </w:p>
+    <w:p>
+      <w:pPr>
+        <w:keepNext/>
+        <w:spacing w:after="0" w:line="240" w:lineRule="auto"/>
+        <w:jc w:val="center"/>
+      </w:pPr>
+      <w:r>
+        <w:rPr>
+          <w:noProof/>
+        </w:rPr>
+        <w:drawing>
+          <wp:inline distT="0" distB="0" distL="0" distR="0" wp14:anchorId="2DC31CCF" wp14:editId="3134F490">
+            <wp:extent cx="2033081" cy="990999"/>
+            <wp:effectExtent l="0" t="0" r="0" b="0"/>
+            <wp:docPr id="20" name="Picture 20"/>
             <wp:cNvGraphicFramePr>
               <a:graphicFrameLocks xmlns:a="http://schemas.openxmlformats.org/drawingml/2006/main" noChangeAspect="1"/>
             </wp:cNvGraphicFramePr>
@@ -3283,7 +3660,7 @@
                   <pic:spPr>
                     <a:xfrm>
                       <a:off x="0" y="0"/>
-                      <a:ext cx="5943600" cy="1644650"/>
+                      <a:ext cx="2033081" cy="990999"/>
                     </a:xfrm>
                     <a:prstGeom prst="rect">
                       <a:avLst/>
@@ -3298,93 +3675,26 @@
     </w:p>
     <w:p>
       <w:pPr>
-        <w:rPr>
-          <w:b/>
-        </w:rPr>
-      </w:pPr>
-      <w:r>
-        <w:rPr>
-          <w:b/>
-        </w:rPr>
-        <w:t xml:space="preserve">       </w:t>
-      </w:r>
-      <w:r>
-        <w:rPr>
-          <w:b/>
-        </w:rPr>
-        <w:t>FIGURE 2. The ‘reactions’ sheet from ‘</w:t>
-      </w:r>
-      <w:r>
-        <w:rPr>
-          <w:b/>
-        </w:rPr>
-        <w:t>exampleNet.xlsx</w:t>
-      </w:r>
-      <w:r>
-        <w:rPr>
-          <w:b/>
-        </w:rPr>
-        <w:t>’.</w:t>
-      </w:r>
-    </w:p>
-    <w:p>
-      <w:pPr>
-        <w:spacing w:after="0" w:line="240" w:lineRule="auto"/>
-      </w:pPr>
-      <w:r>
-        <w:rPr>
-          <w:b/>
-          <w:u w:val="single"/>
-        </w:rPr>
-        <w:t>Species Sheet</w:t>
-      </w:r>
-    </w:p>
-    <w:p>
-      <w:pPr>
-        <w:spacing w:after="0" w:line="240" w:lineRule="auto"/>
-        <w:rPr>
-          <w:b/>
-        </w:rPr>
-      </w:pPr>
-      <w:r>
-        <w:t xml:space="preserve">The ‘species’ sheet defines the list of ‘species’ to be included in the model, along with associated information. </w:t>
-      </w:r>
-      <w:r>
-        <w:t xml:space="preserve">An example is shown in figure 3. </w:t>
-      </w:r>
-      <w:r>
-        <w:rPr>
-          <w:b/>
-        </w:rPr>
-        <w:t>The species ID is stored in column</w:t>
-      </w:r>
-      <w:r>
-        <w:rPr>
-          <w:b/>
-        </w:rPr>
-        <w:t xml:space="preserve"> B, species name in column C, Ymax in column D, and the time constant in column E.</w:t>
-      </w:r>
-      <w:r>
-        <w:t xml:space="preserve"> </w:t>
-      </w:r>
-      <w:r>
-        <w:rPr>
-          <w:b/>
-        </w:rPr>
-        <w:t>Make sure to name this sheet “</w:t>
-      </w:r>
-      <w:r>
-        <w:rPr>
-          <w:b/>
-          <w:u w:val="single"/>
-        </w:rPr>
-        <w:t>species</w:t>
-      </w:r>
-      <w:r>
-        <w:rPr>
-          <w:b/>
-        </w:rPr>
-        <w:t xml:space="preserve">”. </w:t>
+        <w:spacing w:after="0" w:line="240" w:lineRule="auto"/>
+        <w:ind w:left="720"/>
+        <w:rPr>
+          <w:b/>
+        </w:rPr>
+      </w:pPr>
+      <w:r>
+        <w:rPr>
+          <w:b/>
+        </w:rPr>
+        <w:t>FIGURE 3</w:t>
+      </w:r>
+      <w:r>
+        <w:t xml:space="preserve">: </w:t>
+      </w:r>
+      <w:r>
+        <w:rPr>
+          <w:b/>
+        </w:rPr>
+        <w:t>Cytoscape node shapes corresponding to the available values in the Type column of the Excel spreadsheet.</w:t>
       </w:r>
     </w:p>
     <w:p>
@@ -3401,232 +3711,35 @@
           <w:i/>
           <w:u w:val="single"/>
         </w:rPr>
-        <w:t xml:space="preserve"> </w:t>
-      </w:r>
-      <w:r>
-        <w:rPr>
-          <w:i/>
-          <w:u w:val="single"/>
-        </w:rPr>
-        <w:t>Species ID</w:t>
-      </w:r>
-      <w:r>
-        <w:t xml:space="preserve"> – Column B is </w:t>
-      </w:r>
-      <w:r>
-        <w:t>a short unique name for that specie</w:t>
-      </w:r>
-      <w:r>
-        <w:t>s</w:t>
-      </w:r>
-      <w:r>
-        <w:t xml:space="preserve"> t</w:t>
-      </w:r>
-      <w:r>
-        <w:t xml:space="preserve">hat does not contain any spaces. </w:t>
-      </w:r>
-      <w:r>
-        <w:t>More specifically, ‘ID’ should be an allowable variable name in MATLAB</w:t>
-      </w:r>
-      <w:r>
-        <w:t xml:space="preserve"> (most users do not have to worry about conflicting naming conventions)</w:t>
-      </w:r>
-      <w:r>
-        <w:t>.</w:t>
-      </w:r>
-      <w:r>
-        <w:t xml:space="preserve"> </w:t>
-      </w:r>
-    </w:p>
-    <w:p>
-      <w:pPr>
-        <w:spacing w:after="0" w:line="240" w:lineRule="auto"/>
-      </w:pPr>
-      <w:r>
-        <w:rPr>
-          <w:i/>
-          <w:u w:val="single"/>
-        </w:rPr>
-        <w:t xml:space="preserve">Species </w:t>
-      </w:r>
-      <w:r>
-        <w:rPr>
-          <w:i/>
-          <w:u w:val="single"/>
-        </w:rPr>
-        <w:t>Name</w:t>
-      </w:r>
-      <w:r>
-        <w:t xml:space="preserve"> </w:t>
-      </w:r>
-      <w:r>
-        <w:rPr>
-          <w:i/>
-        </w:rPr>
-        <w:t xml:space="preserve">– </w:t>
-      </w:r>
-      <w:r>
-        <w:t>Column</w:t>
-      </w:r>
-      <w:r>
-        <w:t xml:space="preserve"> C is the ‘name’ field, </w:t>
-      </w:r>
-      <w:r>
-        <w:t xml:space="preserve">which is used for the name of the species. This column </w:t>
-      </w:r>
-      <w:r>
-        <w:t>is currently read</w:t>
-      </w:r>
-      <w:r>
-        <w:t xml:space="preserve"> but has no use i</w:t>
-      </w:r>
-      <w:r>
-        <w:t>n Netflux; treat it as a note for</w:t>
-      </w:r>
-      <w:r>
-        <w:t xml:space="preserve"> yourself</w:t>
-      </w:r>
-      <w:r>
-        <w:t>.</w:t>
-      </w:r>
-      <w:r>
-        <w:t xml:space="preserve"> </w:t>
-      </w:r>
-    </w:p>
-    <w:p>
-      <w:pPr>
-        <w:spacing w:after="0" w:line="240" w:lineRule="auto"/>
-      </w:pPr>
-      <w:r>
-        <w:rPr>
-          <w:i/>
-          <w:u w:val="single"/>
-        </w:rPr>
-        <w:t>Yinit</w:t>
-      </w:r>
-      <w:r>
-        <w:t xml:space="preserve"> – The initial conditions for your species. The default value is 0. </w:t>
-      </w:r>
-    </w:p>
-    <w:p>
-      <w:pPr>
-        <w:spacing w:after="0" w:line="240" w:lineRule="auto"/>
-      </w:pPr>
-      <w:r>
-        <w:rPr>
-          <w:i/>
-          <w:u w:val="single"/>
-        </w:rPr>
-        <w:t>Ymax</w:t>
-      </w:r>
-      <w:r>
-        <w:t xml:space="preserve"> – The species maximal fraction</w:t>
-      </w:r>
-      <w:r>
-        <w:t>al</w:t>
-      </w:r>
-      <w:r>
-        <w:t xml:space="preserve"> activation</w:t>
-      </w:r>
-      <w:r>
-        <w:t>. The default value is 1, but can be changed to reflect changes in protein expression relative to a reference condition</w:t>
-      </w:r>
-      <w:r>
-        <w:rPr>
-          <w:vertAlign w:val="superscript"/>
-        </w:rPr>
-        <w:t>1</w:t>
-      </w:r>
-      <w:r>
-        <w:t xml:space="preserve">.  </w:t>
-      </w:r>
-    </w:p>
-    <w:p>
-      <w:pPr>
-        <w:spacing w:after="0" w:line="240" w:lineRule="auto"/>
-      </w:pPr>
-      <w:r>
-        <w:rPr>
-          <w:i/>
-          <w:u w:val="single"/>
-        </w:rPr>
-        <w:t>Tau</w:t>
-      </w:r>
-      <w:r>
-        <w:t xml:space="preserve"> – The reaction time constant. The default value is 1. </w:t>
-      </w:r>
-    </w:p>
-    <w:p>
-      <w:pPr>
-        <w:spacing w:after="0" w:line="240" w:lineRule="auto"/>
-      </w:pPr>
-      <w:r>
-        <w:rPr>
-          <w:i/>
-          <w:u w:val="single"/>
-        </w:rPr>
-        <w:t>Type</w:t>
-      </w:r>
-      <w:r>
-        <w:rPr>
-          <w:u w:val="single"/>
-        </w:rPr>
-        <w:t xml:space="preserve"> </w:t>
-      </w:r>
-      <w:r>
-        <w:t xml:space="preserve">– This column defines </w:t>
-      </w:r>
-      <w:r>
-        <w:t>the node type</w:t>
-      </w:r>
-      <w:r>
-        <w:t xml:space="preserve"> in the SBGN Process Description format </w:t>
-      </w:r>
-      <w:r>
-        <w:t xml:space="preserve">for node formatting </w:t>
-      </w:r>
-      <w:r>
-        <w:t xml:space="preserve">in Cytoscape. The </w:t>
-      </w:r>
-      <w:r>
-        <w:t xml:space="preserve">SBGN </w:t>
-      </w:r>
-      <w:r>
-        <w:t xml:space="preserve">node </w:t>
-      </w:r>
-      <w:r>
-        <w:t xml:space="preserve">types and corresponding </w:t>
-      </w:r>
-      <w:r>
-        <w:t xml:space="preserve">shapes are shown in </w:t>
-      </w:r>
-      <w:r>
-        <w:t xml:space="preserve">Figure 3. </w:t>
-      </w:r>
-      <w:r>
-        <w:t xml:space="preserve"> </w:t>
-      </w:r>
-    </w:p>
-    <w:p>
-      <w:pPr>
-        <w:spacing w:after="0" w:line="240" w:lineRule="auto"/>
-      </w:pPr>
-    </w:p>
-    <w:p>
-      <w:pPr>
-        <w:keepNext/>
-        <w:spacing w:after="0" w:line="240" w:lineRule="auto"/>
-        <w:jc w:val="center"/>
+        <w:t>Notes</w:t>
+      </w:r>
+      <w:r>
+        <w:t xml:space="preserve"> – Anything columns to the right of the “type” column can be used for notes, they are not read by Netflux. </w:t>
+      </w:r>
+    </w:p>
+    <w:p>
+      <w:pPr>
+        <w:spacing w:after="0" w:line="240" w:lineRule="auto"/>
+      </w:pPr>
+    </w:p>
+    <w:p>
+      <w:pPr>
+        <w:spacing w:after="0" w:line="240" w:lineRule="auto"/>
+      </w:pPr>
+    </w:p>
+    <w:p>
+      <w:pPr>
+        <w:spacing w:after="0" w:line="240" w:lineRule="auto"/>
       </w:pPr>
       <w:r>
         <w:rPr>
           <w:noProof/>
         </w:rPr>
         <w:drawing>
-          <wp:inline distT="0" distB="0" distL="0" distR="0" wp14:anchorId="1AC1559E" wp14:editId="05FE439A">
-            <wp:extent cx="2033081" cy="990999"/>
+          <wp:inline distT="0" distB="0" distL="0" distR="0" wp14:anchorId="5796F71A" wp14:editId="55928287">
+            <wp:extent cx="5943600" cy="1127760"/>
             <wp:effectExtent l="0" t="0" r="0" b="0"/>
-            <wp:docPr id="20" name="Picture 20"/>
+            <wp:docPr id="22" name="Picture 22"/>
             <wp:cNvGraphicFramePr>
               <a:graphicFrameLocks xmlns:a="http://schemas.openxmlformats.org/drawingml/2006/main" noChangeAspect="1"/>
             </wp:cNvGraphicFramePr>
@@ -3646,106 +3759,6 @@
                   <pic:spPr>
                     <a:xfrm>
                       <a:off x="0" y="0"/>
-                      <a:ext cx="2033081" cy="990999"/>
-                    </a:xfrm>
-                    <a:prstGeom prst="rect">
-                      <a:avLst/>
-                    </a:prstGeom>
-                  </pic:spPr>
-                </pic:pic>
-              </a:graphicData>
-            </a:graphic>
-          </wp:inline>
-        </w:drawing>
-      </w:r>
-    </w:p>
-    <w:p>
-      <w:pPr>
-        <w:spacing w:after="0" w:line="240" w:lineRule="auto"/>
-        <w:ind w:left="720"/>
-        <w:rPr>
-          <w:b/>
-        </w:rPr>
-      </w:pPr>
-      <w:r>
-        <w:rPr>
-          <w:b/>
-        </w:rPr>
-        <w:t>FIGURE 3</w:t>
-      </w:r>
-      <w:r>
-        <w:t xml:space="preserve">: </w:t>
-      </w:r>
-      <w:r>
-        <w:rPr>
-          <w:b/>
-        </w:rPr>
-        <w:t>Cytoscape node shapes corresponding to the available values in the Type column of the Excel spreadsheet.</w:t>
-      </w:r>
-    </w:p>
-    <w:p>
-      <w:pPr>
-        <w:spacing w:after="0" w:line="240" w:lineRule="auto"/>
-      </w:pPr>
-    </w:p>
-    <w:p>
-      <w:pPr>
-        <w:spacing w:after="0" w:line="240" w:lineRule="auto"/>
-      </w:pPr>
-      <w:r>
-        <w:rPr>
-          <w:i/>
-          <w:u w:val="single"/>
-        </w:rPr>
-        <w:t>Notes</w:t>
-      </w:r>
-      <w:r>
-        <w:t xml:space="preserve"> – Anything columns to the right of the “type” column can be used for notes, they are not read by Netflux. </w:t>
-      </w:r>
-    </w:p>
-    <w:p>
-      <w:pPr>
-        <w:spacing w:after="0" w:line="240" w:lineRule="auto"/>
-      </w:pPr>
-    </w:p>
-    <w:p>
-      <w:pPr>
-        <w:spacing w:after="0" w:line="240" w:lineRule="auto"/>
-      </w:pPr>
-    </w:p>
-    <w:p>
-      <w:pPr>
-        <w:spacing w:after="0" w:line="240" w:lineRule="auto"/>
-      </w:pPr>
-      <w:r>
-        <w:rPr>
-          <w:noProof/>
-        </w:rPr>
-        <w:lastRenderedPageBreak/>
-        <w:drawing>
-          <wp:inline distT="0" distB="0" distL="0" distR="0" wp14:anchorId="3A55CA24" wp14:editId="0838A784">
-            <wp:extent cx="5943600" cy="1127760"/>
-            <wp:effectExtent l="0" t="0" r="0" b="0"/>
-            <wp:docPr id="22" name="Picture 22"/>
-            <wp:cNvGraphicFramePr>
-              <a:graphicFrameLocks xmlns:a="http://schemas.openxmlformats.org/drawingml/2006/main" noChangeAspect="1"/>
-            </wp:cNvGraphicFramePr>
-            <a:graphic xmlns:a="http://schemas.openxmlformats.org/drawingml/2006/main">
-              <a:graphicData uri="http://schemas.openxmlformats.org/drawingml/2006/picture">
-                <pic:pic xmlns:pic="http://schemas.openxmlformats.org/drawingml/2006/picture">
-                  <pic:nvPicPr>
-                    <pic:cNvPr id="0" name=""/>
-                    <pic:cNvPicPr/>
-                  </pic:nvPicPr>
-                  <pic:blipFill>
-                    <a:blip r:embed="rId17"/>
-                    <a:stretch>
-                      <a:fillRect/>
-                    </a:stretch>
-                  </pic:blipFill>
-                  <pic:spPr>
-                    <a:xfrm>
-                      <a:off x="0" y="0"/>
                       <a:ext cx="5943600" cy="1127760"/>
                     </a:xfrm>
                     <a:prstGeom prst="rect">
@@ -4103,7 +4116,6 @@
           <w:b/>
           <w:sz w:val="24"/>
         </w:rPr>
-        <w:lastRenderedPageBreak/>
         <w:t xml:space="preserve">V. </w:t>
       </w:r>
       <w:r>
@@ -4112,6 +4124,13 @@
           <w:sz w:val="24"/>
         </w:rPr>
         <w:t>Visualizing the Network with Cytoscape</w:t>
+      </w:r>
+      <w:r>
+        <w:rPr>
+          <w:b/>
+          <w:sz w:val="24"/>
+        </w:rPr>
+        <w:t xml:space="preserve"> (version 3.6.0)</w:t>
       </w:r>
     </w:p>
     <w:p>
@@ -4429,7 +4448,13 @@
         <w:sym w:font="Wingdings" w:char="F0E0"/>
       </w:r>
       <w:r>
-        <w:t xml:space="preserve"> Network (Multiple File Types)...</w:t>
+        <w:t xml:space="preserve"> Network </w:t>
+      </w:r>
+      <w:r>
+        <w:sym w:font="Wingdings" w:char="F0E0"/>
+      </w:r>
+      <w:r>
+        <w:t xml:space="preserve"> File…</w:t>
       </w:r>
     </w:p>
     <w:p>
@@ -4460,6 +4485,19 @@
     <w:p>
       <w:pPr>
         <w:pStyle w:val="NoSpacing"/>
+        <w:tabs>
+          <w:tab w:val="center" w:pos="4680"/>
+          <w:tab w:val="left" w:pos="5367"/>
+        </w:tabs>
+        <w:ind w:left="720"/>
+        <w:rPr>
+          <w:color w:val="FF0000"/>
+        </w:rPr>
+      </w:pPr>
+    </w:p>
+    <w:p>
+      <w:pPr>
+        <w:pStyle w:val="NoSpacing"/>
         <w:numPr>
           <w:ilvl w:val="0"/>
           <w:numId w:val="29"/>
@@ -4487,6 +4525,9 @@
           <w:tab w:val="left" w:pos="5367"/>
         </w:tabs>
         <w:jc w:val="center"/>
+        <w:rPr>
+          <w:color w:val="00B050"/>
+        </w:rPr>
       </w:pPr>
       <w:r>
         <w:t xml:space="preserve">File </w:t>
@@ -4501,10 +4542,7 @@
         <w:sym w:font="Wingdings" w:char="F0E0"/>
       </w:r>
       <w:r>
-        <w:t xml:space="preserve"> </w:t>
-      </w:r>
-      <w:r>
-        <w:t>Node Attributes</w:t>
+        <w:t xml:space="preserve"> Node Attributes</w:t>
       </w:r>
     </w:p>
     <w:p>
@@ -4574,7 +4612,22 @@
         <w:t xml:space="preserve"> </w:t>
       </w:r>
       <w:r>
-        <w:t>Vizmap Property File…</w:t>
+        <w:t>Styles</w:t>
+      </w:r>
+      <w:r>
+        <w:t>…</w:t>
+      </w:r>
+      <w:r>
+        <w:t xml:space="preserve"> </w:t>
+      </w:r>
+      <w:r>
+        <w:sym w:font="Wingdings" w:char="F0E0"/>
+      </w:r>
+      <w:r>
+        <w:t xml:space="preserve"> Netflu</w:t>
+      </w:r>
+      <w:r>
+        <w:t>x SBGN.props</w:t>
       </w:r>
     </w:p>
     <w:p>
@@ -4600,14 +4653,36 @@
         </w:tabs>
       </w:pPr>
       <w:r>
-        <w:t xml:space="preserve">Then, in the vizmapper Control Panel pulldown menu </w:t>
-      </w:r>
-      <w:r>
-        <w:t xml:space="preserve">set "Current Visual Style" to </w:t>
-      </w:r>
-      <w:r>
-        <w:t xml:space="preserve"> "Netflux SBGN" (Shown Below)</w:t>
-      </w:r>
+        <w:t xml:space="preserve">Then, in the Style tab, click the dropdown menu and change it from </w:t>
+      </w:r>
+      <w:r>
+        <w:t>“</w:t>
+      </w:r>
+      <w:r>
+        <w:t>default</w:t>
+      </w:r>
+      <w:r>
+        <w:t>”</w:t>
+      </w:r>
+      <w:r>
+        <w:t xml:space="preserve"> to "Netflux SBGN"</w:t>
+      </w:r>
+      <w:r>
+        <w:t xml:space="preserve"> (Shown Below)</w:t>
+      </w:r>
+    </w:p>
+    <w:p>
+      <w:pPr>
+        <w:pStyle w:val="NoSpacing"/>
+        <w:tabs>
+          <w:tab w:val="center" w:pos="4680"/>
+          <w:tab w:val="left" w:pos="5367"/>
+        </w:tabs>
+        <w:ind w:left="720"/>
+        <w:rPr>
+          <w:color w:val="FF0000"/>
+        </w:rPr>
+      </w:pPr>
     </w:p>
     <w:p>
       <w:pPr>
@@ -4622,12 +4697,27 @@
         <w:rPr>
           <w:noProof/>
         </w:rPr>
-        <w:lastRenderedPageBreak/>
         <w:drawing>
-          <wp:inline distT="0" distB="0" distL="0" distR="0" wp14:anchorId="356554DE" wp14:editId="0B75AABC">
-            <wp:extent cx="3518935" cy="3796748"/>
+          <wp:anchor distT="0" distB="0" distL="114300" distR="114300" simplePos="0" relativeHeight="251651072" behindDoc="1" locked="0" layoutInCell="1" allowOverlap="1" wp14:anchorId="70A645F6" wp14:editId="35D6F52A">
+            <wp:simplePos x="0" y="0"/>
+            <wp:positionH relativeFrom="column">
+              <wp:posOffset>3177540</wp:posOffset>
+            </wp:positionH>
+            <wp:positionV relativeFrom="paragraph">
+              <wp:posOffset>137160</wp:posOffset>
+            </wp:positionV>
+            <wp:extent cx="2453640" cy="3618230"/>
             <wp:effectExtent l="0" t="0" r="0" b="0"/>
-            <wp:docPr id="3" name="Picture 3"/>
+            <wp:wrapTight wrapText="bothSides">
+              <wp:wrapPolygon edited="0">
+                <wp:start x="0" y="0"/>
+                <wp:lineTo x="0" y="21494"/>
+                <wp:lineTo x="21466" y="21494"/>
+                <wp:lineTo x="21466" y="0"/>
+                <wp:lineTo x="0" y="0"/>
+              </wp:wrapPolygon>
+            </wp:wrapTight>
+            <wp:docPr id="14" name="Picture 14"/>
             <wp:cNvGraphicFramePr>
               <a:graphicFrameLocks xmlns:a="http://schemas.openxmlformats.org/drawingml/2006/main" noChangeAspect="1"/>
             </wp:cNvGraphicFramePr>
@@ -4635,18 +4725,83 @@
               <a:graphicData uri="http://schemas.openxmlformats.org/drawingml/2006/picture">
                 <pic:pic xmlns:pic="http://schemas.openxmlformats.org/drawingml/2006/picture">
                   <pic:nvPicPr>
-                    <pic:cNvPr id="0" name=""/>
+                    <pic:cNvPr id="1" name=""/>
                     <pic:cNvPicPr/>
                   </pic:nvPicPr>
                   <pic:blipFill rotWithShape="1">
-                    <a:blip r:embed="rId18"/>
-                    <a:srcRect b="21687"/>
+                    <a:blip r:embed="rId17" cstate="print">
+                      <a:extLst>
+                        <a:ext uri="{28A0092B-C50C-407E-A947-70E740481C1C}">
+                          <a14:useLocalDpi xmlns:a14="http://schemas.microsoft.com/office/drawing/2010/main" val="0"/>
+                        </a:ext>
+                      </a:extLst>
+                    </a:blip>
+                    <a:srcRect t="2279" r="64615" b="4958"/>
                     <a:stretch/>
                   </pic:blipFill>
                   <pic:spPr bwMode="auto">
                     <a:xfrm>
                       <a:off x="0" y="0"/>
-                      <a:ext cx="3518935" cy="3796748"/>
+                      <a:ext cx="2453640" cy="3618230"/>
+                    </a:xfrm>
+                    <a:prstGeom prst="rect">
+                      <a:avLst/>
+                    </a:prstGeom>
+                    <a:ln>
+                      <a:noFill/>
+                    </a:ln>
+                    <a:extLst>
+                      <a:ext uri="{53640926-AAD7-44D8-BBD7-CCE9431645EC}">
+                        <a14:shadowObscured xmlns:a14="http://schemas.microsoft.com/office/drawing/2010/main"/>
+                      </a:ext>
+                    </a:extLst>
+                  </pic:spPr>
+                </pic:pic>
+              </a:graphicData>
+            </a:graphic>
+            <wp14:sizeRelH relativeFrom="margin">
+              <wp14:pctWidth>0</wp14:pctWidth>
+            </wp14:sizeRelH>
+            <wp14:sizeRelV relativeFrom="margin">
+              <wp14:pctHeight>0</wp14:pctHeight>
+            </wp14:sizeRelV>
+          </wp:anchor>
+        </w:drawing>
+      </w:r>
+      <w:r>
+        <w:rPr>
+          <w:noProof/>
+        </w:rPr>
+        <w:t xml:space="preserve"> </w:t>
+      </w:r>
+      <w:r>
+        <w:rPr>
+          <w:noProof/>
+        </w:rPr>
+        <w:drawing>
+          <wp:inline distT="0" distB="0" distL="0" distR="0" wp14:anchorId="12881D69" wp14:editId="0ADCEDC2">
+            <wp:extent cx="2308600" cy="3764280"/>
+            <wp:effectExtent l="0" t="0" r="0" b="0"/>
+            <wp:docPr id="6" name="Picture 6"/>
+            <wp:cNvGraphicFramePr>
+              <a:graphicFrameLocks xmlns:a="http://schemas.openxmlformats.org/drawingml/2006/main" noChangeAspect="1"/>
+            </wp:cNvGraphicFramePr>
+            <a:graphic xmlns:a="http://schemas.openxmlformats.org/drawingml/2006/main">
+              <a:graphicData uri="http://schemas.openxmlformats.org/drawingml/2006/picture">
+                <pic:pic xmlns:pic="http://schemas.openxmlformats.org/drawingml/2006/picture">
+                  <pic:nvPicPr>
+                    <pic:cNvPr id="1" name=""/>
+                    <pic:cNvPicPr/>
+                  </pic:nvPicPr>
+                  <pic:blipFill rotWithShape="1">
+                    <a:blip r:embed="rId18"/>
+                    <a:srcRect r="73462" b="23072"/>
+                    <a:stretch/>
+                  </pic:blipFill>
+                  <pic:spPr bwMode="auto">
+                    <a:xfrm>
+                      <a:off x="0" y="0"/>
+                      <a:ext cx="2312005" cy="3769832"/>
                     </a:xfrm>
                     <a:prstGeom prst="rect">
                       <a:avLst/>
@@ -4666,6 +4821,9 @@
           </wp:inline>
         </w:drawing>
       </w:r>
+      <w:r>
+        <w:tab/>
+      </w:r>
     </w:p>
     <w:p>
       <w:pPr>
@@ -4734,13 +4892,7 @@
         <w:t>XGMML files hold the information from the files exported in a SIF export (SIF, and Node/Edge attribute files), except they are in a single .xgmml file</w:t>
       </w:r>
       <w:r>
-        <w:t>. XGMML files also automatically apply the</w:t>
-      </w:r>
-      <w:r>
-        <w:t xml:space="preserve"> SBGN visual format, so the VizM</w:t>
-      </w:r>
-      <w:r>
-        <w:t xml:space="preserve">apper property file import in Cytoscape is not required. </w:t>
+        <w:t xml:space="preserve">. </w:t>
       </w:r>
     </w:p>
     <w:p>
@@ -4816,7 +4968,7 @@
           <w:noProof/>
         </w:rPr>
         <w:drawing>
-          <wp:inline distT="0" distB="0" distL="0" distR="0" wp14:anchorId="4264427C" wp14:editId="1B576C56">
+          <wp:inline distT="0" distB="0" distL="0" distR="0" wp14:anchorId="5899F02F" wp14:editId="24A02A92">
             <wp:extent cx="4094328" cy="2311809"/>
             <wp:effectExtent l="0" t="0" r="0" b="0"/>
             <wp:docPr id="28" name="Picture 28"/>
@@ -4866,7 +5018,6 @@
         </w:numPr>
       </w:pPr>
       <w:r>
-        <w:lastRenderedPageBreak/>
         <w:t>There are two fields in the dialogue box</w:t>
       </w:r>
       <w:r>
@@ -4958,7 +5109,13 @@
         <w:sym w:font="Wingdings" w:char="F0E0"/>
       </w:r>
       <w:r>
-        <w:t xml:space="preserve"> Network (Multiple File Types)...</w:t>
+        <w:t xml:space="preserve"> Network </w:t>
+      </w:r>
+      <w:r>
+        <w:sym w:font="Wingdings" w:char="F0E0"/>
+      </w:r>
+      <w:r>
+        <w:t xml:space="preserve"> File...</w:t>
       </w:r>
     </w:p>
     <w:p>
@@ -4982,6 +5139,70 @@
     </w:p>
     <w:p>
       <w:pPr>
+        <w:pStyle w:val="NoSpacing"/>
+        <w:numPr>
+          <w:ilvl w:val="0"/>
+          <w:numId w:val="30"/>
+        </w:numPr>
+        <w:tabs>
+          <w:tab w:val="center" w:pos="4680"/>
+          <w:tab w:val="left" w:pos="5367"/>
+        </w:tabs>
+      </w:pPr>
+      <w:r>
+        <w:t xml:space="preserve">Import the SBGN by going to </w:t>
+      </w:r>
+    </w:p>
+    <w:p>
+      <w:pPr>
+        <w:pStyle w:val="NoSpacing"/>
+        <w:tabs>
+          <w:tab w:val="center" w:pos="4680"/>
+          <w:tab w:val="left" w:pos="5367"/>
+        </w:tabs>
+        <w:ind w:left="720"/>
+      </w:pPr>
+      <w:r>
+        <w:tab/>
+        <w:t xml:space="preserve">File </w:t>
+      </w:r>
+      <w:r>
+        <w:sym w:font="Wingdings" w:char="F0E0"/>
+      </w:r>
+      <w:r>
+        <w:t xml:space="preserve"> Import </w:t>
+      </w:r>
+      <w:r>
+        <w:sym w:font="Wingdings" w:char="F0E0"/>
+      </w:r>
+      <w:r>
+        <w:t xml:space="preserve"> Styles… </w:t>
+      </w:r>
+      <w:r>
+        <w:sym w:font="Wingdings" w:char="F0E0"/>
+      </w:r>
+      <w:r>
+        <w:t xml:space="preserve"> Netflux SBGN.props</w:t>
+      </w:r>
+    </w:p>
+    <w:p>
+      <w:pPr>
+        <w:pStyle w:val="NoSpacing"/>
+        <w:numPr>
+          <w:ilvl w:val="0"/>
+          <w:numId w:val="30"/>
+        </w:numPr>
+        <w:tabs>
+          <w:tab w:val="center" w:pos="4680"/>
+          <w:tab w:val="left" w:pos="5367"/>
+        </w:tabs>
+      </w:pPr>
+      <w:r>
+        <w:t>Apply this SBGN style to the network by going to the Style tab on the left side of the screen. Click on the dropdown menu that says “default”. Find and change the selection to Netfulx SBGN.</w:t>
+      </w:r>
+    </w:p>
+    <w:p>
+      <w:pPr>
         <w:pStyle w:val="ListParagraph"/>
         <w:numPr>
           <w:ilvl w:val="0"/>
@@ -4999,7 +5220,19 @@
         <w:t xml:space="preserve">will also </w:t>
       </w:r>
       <w:r>
-        <w:t xml:space="preserve">need to select the Hierarchic layout for the network. To do so, </w:t>
+        <w:t xml:space="preserve">need to select the </w:t>
+      </w:r>
+      <w:r>
+        <w:t>Organic Edge Router</w:t>
+      </w:r>
+      <w:r>
+        <w:t xml:space="preserve"> layout for the network. To do so</w:t>
+      </w:r>
+      <w:r>
+        <w:t xml:space="preserve"> organize nodes into roughly the position that you want them. Then,</w:t>
+      </w:r>
+      <w:r>
+        <w:t xml:space="preserve"> </w:t>
       </w:r>
       <w:r>
         <w:t xml:space="preserve">in Cytoscape </w:t>
@@ -5012,13 +5245,7 @@
       <w:pPr>
         <w:pStyle w:val="ListParagraph"/>
         <w:spacing w:line="240" w:lineRule="auto"/>
-      </w:pPr>
-    </w:p>
-    <w:p>
-      <w:pPr>
-        <w:pStyle w:val="ListParagraph"/>
-        <w:spacing w:line="240" w:lineRule="auto"/>
-        <w:ind w:firstLine="720"/>
+        <w:ind w:left="2160" w:firstLine="720"/>
       </w:pPr>
       <w:r>
         <w:t xml:space="preserve">Layout </w:t>
@@ -5027,16 +5254,10 @@
         <w:sym w:font="Wingdings" w:char="F0E0"/>
       </w:r>
       <w:r>
-        <w:t xml:space="preserve"> yFiles </w:t>
-      </w:r>
-      <w:r>
-        <w:sym w:font="Wingdings" w:char="F0E0"/>
-      </w:r>
-      <w:r>
-        <w:t xml:space="preserve"> </w:t>
-      </w:r>
-      <w:r>
-        <w:t>Hierarchic</w:t>
+        <w:t xml:space="preserve"> yFiles</w:t>
+      </w:r>
+      <w:r>
+        <w:t xml:space="preserve"> Organic Edge Router</w:t>
       </w:r>
     </w:p>
     <w:p>
@@ -5076,7 +5297,7 @@
           <w:noProof/>
         </w:rPr>
         <w:drawing>
-          <wp:inline distT="0" distB="0" distL="0" distR="0" wp14:anchorId="4FDEEA5E" wp14:editId="35D2082B">
+          <wp:inline distT="0" distB="0" distL="0" distR="0" wp14:anchorId="2F8DE14E" wp14:editId="71094500">
             <wp:extent cx="3152633" cy="2543327"/>
             <wp:effectExtent l="0" t="0" r="0" b="0"/>
             <wp:docPr id="5" name="Picture 5"/>
@@ -5111,6 +5332,12 @@
           </wp:inline>
         </w:drawing>
       </w:r>
+      <w:r>
+        <w:rPr>
+          <w:noProof/>
+        </w:rPr>
+        <w:t xml:space="preserve"> </w:t>
+      </w:r>
     </w:p>
     <w:p>
       <w:pPr>
@@ -5276,10 +5503,13 @@
         <w:sym w:font="Wingdings" w:char="F0E0"/>
       </w:r>
       <w:r>
-        <w:t>Network and Attributes as XGMML</w:t>
-      </w:r>
-      <w:r>
-        <w:t>…</w:t>
+        <w:t xml:space="preserve">Network </w:t>
+      </w:r>
+      <w:r>
+        <w:sym w:font="Wingdings" w:char="F0E0"/>
+      </w:r>
+      <w:r>
+        <w:t xml:space="preserve"> XGMML</w:t>
       </w:r>
     </w:p>
     <w:p>
@@ -5291,12 +5521,11 @@
         <w:rPr>
           <w:noProof/>
         </w:rPr>
-        <w:lastRenderedPageBreak/>
         <w:drawing>
-          <wp:inline distT="0" distB="0" distL="0" distR="0" wp14:anchorId="4280649E" wp14:editId="52A0E07B">
-            <wp:extent cx="4898571" cy="3190874"/>
-            <wp:effectExtent l="0" t="0" r="0" b="0"/>
-            <wp:docPr id="9" name="Picture 9"/>
+          <wp:inline distT="0" distB="0" distL="0" distR="0" wp14:anchorId="013F927E" wp14:editId="220D1111">
+            <wp:extent cx="1924050" cy="3343275"/>
+            <wp:effectExtent l="0" t="0" r="0" b="9525"/>
+            <wp:docPr id="18" name="Picture 18"/>
             <wp:cNvGraphicFramePr>
               <a:graphicFrameLocks xmlns:a="http://schemas.openxmlformats.org/drawingml/2006/main" noChangeAspect="1"/>
             </wp:cNvGraphicFramePr>
@@ -5304,23 +5533,30 @@
               <a:graphicData uri="http://schemas.openxmlformats.org/drawingml/2006/picture">
                 <pic:pic xmlns:pic="http://schemas.openxmlformats.org/drawingml/2006/picture">
                   <pic:nvPicPr>
-                    <pic:cNvPr id="0" name=""/>
+                    <pic:cNvPr id="1" name=""/>
                     <pic:cNvPicPr/>
                   </pic:nvPicPr>
-                  <pic:blipFill>
+                  <pic:blipFill rotWithShape="1">
                     <a:blip r:embed="rId21"/>
-                    <a:stretch>
-                      <a:fillRect/>
-                    </a:stretch>
+                    <a:srcRect r="67628"/>
+                    <a:stretch/>
                   </pic:blipFill>
-                  <pic:spPr>
+                  <pic:spPr bwMode="auto">
                     <a:xfrm>
                       <a:off x="0" y="0"/>
-                      <a:ext cx="4899198" cy="3191283"/>
+                      <a:ext cx="1924050" cy="3343275"/>
                     </a:xfrm>
                     <a:prstGeom prst="rect">
                       <a:avLst/>
                     </a:prstGeom>
+                    <a:ln>
+                      <a:noFill/>
+                    </a:ln>
+                    <a:extLst>
+                      <a:ext uri="{53640926-AAD7-44D8-BBD7-CCE9431645EC}">
+                        <a14:shadowObscured xmlns:a14="http://schemas.microsoft.com/office/drawing/2010/main"/>
+                      </a:ext>
+                    </a:extLst>
                   </pic:spPr>
                 </pic:pic>
               </a:graphicData>
@@ -5332,6 +5568,18 @@
     <w:p>
       <w:pPr>
         <w:pStyle w:val="NoSpacing"/>
+        <w:jc w:val="center"/>
+      </w:pPr>
+    </w:p>
+    <w:p>
+      <w:pPr>
+        <w:pStyle w:val="NoSpacing"/>
+        <w:jc w:val="center"/>
+      </w:pPr>
+    </w:p>
+    <w:p>
+      <w:pPr>
+        <w:pStyle w:val="NoSpacing"/>
       </w:pPr>
     </w:p>
     <w:p>
@@ -5377,7 +5625,7 @@
           <w:noProof/>
         </w:rPr>
         <w:drawing>
-          <wp:inline distT="0" distB="0" distL="0" distR="0" wp14:anchorId="00D0BBC9" wp14:editId="62C0AD1D">
+          <wp:inline distT="0" distB="0" distL="0" distR="0" wp14:anchorId="7084A194" wp14:editId="2B379E88">
             <wp:extent cx="5943600" cy="1614170"/>
             <wp:effectExtent l="0" t="0" r="0" b="0"/>
             <wp:docPr id="29" name="Picture 29"/>
@@ -5491,7 +5739,7 @@
           <w:noProof/>
         </w:rPr>
         <w:drawing>
-          <wp:anchor distT="0" distB="0" distL="114300" distR="114300" simplePos="0" relativeHeight="251716608" behindDoc="0" locked="0" layoutInCell="1" allowOverlap="1" wp14:anchorId="07CC8D10" wp14:editId="4D4C64F2">
+          <wp:anchor distT="0" distB="0" distL="114300" distR="114300" simplePos="0" relativeHeight="251658240" behindDoc="0" locked="0" layoutInCell="1" allowOverlap="1" wp14:anchorId="0FC99350" wp14:editId="4325179D">
             <wp:simplePos x="0" y="0"/>
             <wp:positionH relativeFrom="column">
               <wp:posOffset>456565</wp:posOffset>
@@ -5674,7 +5922,7 @@
           <w:noProof/>
         </w:rPr>
         <w:drawing>
-          <wp:anchor distT="0" distB="0" distL="114300" distR="114300" simplePos="0" relativeHeight="251715584" behindDoc="0" locked="0" layoutInCell="1" allowOverlap="1" wp14:anchorId="49ED90E1" wp14:editId="39DBF44F">
+          <wp:anchor distT="0" distB="0" distL="114300" distR="114300" simplePos="0" relativeHeight="251657216" behindDoc="0" locked="0" layoutInCell="1" allowOverlap="1" wp14:anchorId="0107BAAE" wp14:editId="2091541E">
             <wp:simplePos x="0" y="0"/>
             <wp:positionH relativeFrom="column">
               <wp:posOffset>202565</wp:posOffset>
@@ -5759,6 +6007,1050 @@
           <w:b/>
           <w:sz w:val="24"/>
         </w:rPr>
+        <w:t xml:space="preserve">VI. Visualizing Node Activity </w:t>
+      </w:r>
+      <w:r>
+        <w:rPr>
+          <w:b/>
+          <w:sz w:val="24"/>
+        </w:rPr>
+        <w:t>at a</w:t>
+      </w:r>
+      <w:r>
+        <w:rPr>
+          <w:b/>
+          <w:sz w:val="24"/>
+        </w:rPr>
+        <w:t xml:space="preserve"> Specified Time Point</w:t>
+      </w:r>
+    </w:p>
+    <w:p>
+      <w:pPr>
+        <w:pStyle w:val="NoSpacing"/>
+        <w:rPr>
+          <w:sz w:val="24"/>
+        </w:rPr>
+      </w:pPr>
+    </w:p>
+    <w:p>
+      <w:pPr>
+        <w:pStyle w:val="NoSpacing"/>
+        <w:rPr>
+          <w:sz w:val="20"/>
+          <w:szCs w:val="20"/>
+        </w:rPr>
+      </w:pPr>
+      <w:r>
+        <w:rPr>
+          <w:sz w:val="20"/>
+          <w:szCs w:val="20"/>
+        </w:rPr>
+        <w:t xml:space="preserve">Cytoscape </w:t>
+      </w:r>
+      <w:r>
+        <w:rPr>
+          <w:sz w:val="20"/>
+          <w:szCs w:val="20"/>
+        </w:rPr>
+        <w:t>allows you to visualize the activity of the nodes at a specified time point. In order to do this you must export the reaction data from Netflux and then import it into Cytoscape.</w:t>
+      </w:r>
+    </w:p>
+    <w:p>
+      <w:pPr>
+        <w:pStyle w:val="NoSpacing"/>
+        <w:rPr>
+          <w:sz w:val="20"/>
+          <w:szCs w:val="20"/>
+        </w:rPr>
+      </w:pPr>
+    </w:p>
+    <w:p>
+      <w:pPr>
+        <w:pStyle w:val="NoSpacing"/>
+        <w:numPr>
+          <w:ilvl w:val="3"/>
+          <w:numId w:val="29"/>
+        </w:numPr>
+        <w:ind w:left="360"/>
+        <w:rPr>
+          <w:sz w:val="20"/>
+          <w:szCs w:val="20"/>
+        </w:rPr>
+      </w:pPr>
+      <w:r>
+        <w:rPr>
+          <w:sz w:val="20"/>
+          <w:szCs w:val="20"/>
+        </w:rPr>
+        <w:t>After running a simulation in Netflux</w:t>
+      </w:r>
+    </w:p>
+    <w:p>
+      <w:pPr>
+        <w:pStyle w:val="NoSpacing"/>
+        <w:ind w:left="720"/>
+        <w:rPr>
+          <w:sz w:val="20"/>
+          <w:szCs w:val="20"/>
+        </w:rPr>
+      </w:pPr>
+      <w:r>
+        <w:rPr>
+          <w:sz w:val="20"/>
+          <w:szCs w:val="20"/>
+        </w:rPr>
+        <w:t xml:space="preserve">File </w:t>
+      </w:r>
+      <w:r>
+        <w:rPr>
+          <w:sz w:val="20"/>
+          <w:szCs w:val="20"/>
+        </w:rPr>
+        <w:sym w:font="Wingdings" w:char="F0E0"/>
+      </w:r>
+      <w:r>
+        <w:rPr>
+          <w:sz w:val="20"/>
+          <w:szCs w:val="20"/>
+        </w:rPr>
+        <w:t xml:space="preserve"> Export Data </w:t>
+      </w:r>
+      <w:r>
+        <w:rPr>
+          <w:sz w:val="20"/>
+          <w:szCs w:val="20"/>
+        </w:rPr>
+        <w:sym w:font="Wingdings" w:char="F0E0"/>
+      </w:r>
+      <w:r>
+        <w:rPr>
+          <w:sz w:val="20"/>
+          <w:szCs w:val="20"/>
+        </w:rPr>
+        <w:t xml:space="preserve"> (determine appropriate name for data and save as .txt)</w:t>
+      </w:r>
+    </w:p>
+    <w:p>
+      <w:pPr>
+        <w:pStyle w:val="NoSpacing"/>
+        <w:ind w:left="2880"/>
+        <w:rPr>
+          <w:sz w:val="20"/>
+          <w:szCs w:val="20"/>
+        </w:rPr>
+      </w:pPr>
+    </w:p>
+    <w:p>
+      <w:pPr>
+        <w:pStyle w:val="NoSpacing"/>
+        <w:ind w:left="1890" w:hanging="1890"/>
+        <w:rPr>
+          <w:sz w:val="20"/>
+          <w:szCs w:val="20"/>
+        </w:rPr>
+      </w:pPr>
+      <w:r>
+        <w:rPr>
+          <w:noProof/>
+        </w:rPr>
+        <w:drawing>
+          <wp:inline distT="0" distB="0" distL="0" distR="0" wp14:anchorId="0254D181" wp14:editId="0AF5EF3C">
+            <wp:extent cx="5532120" cy="3595878"/>
+            <wp:effectExtent l="0" t="0" r="0" b="0"/>
+            <wp:docPr id="26" name="Picture 26"/>
+            <wp:cNvGraphicFramePr>
+              <a:graphicFrameLocks xmlns:a="http://schemas.openxmlformats.org/drawingml/2006/main" noChangeAspect="1"/>
+            </wp:cNvGraphicFramePr>
+            <a:graphic xmlns:a="http://schemas.openxmlformats.org/drawingml/2006/main">
+              <a:graphicData uri="http://schemas.openxmlformats.org/drawingml/2006/picture">
+                <pic:pic xmlns:pic="http://schemas.openxmlformats.org/drawingml/2006/picture">
+                  <pic:nvPicPr>
+                    <pic:cNvPr id="1" name=""/>
+                    <pic:cNvPicPr/>
+                  </pic:nvPicPr>
+                  <pic:blipFill rotWithShape="1">
+                    <a:blip r:embed="rId25"/>
+                    <a:srcRect l="16795" t="12764" r="24231" b="19089"/>
+                    <a:stretch/>
+                  </pic:blipFill>
+                  <pic:spPr bwMode="auto">
+                    <a:xfrm>
+                      <a:off x="0" y="0"/>
+                      <a:ext cx="5541107" cy="3601720"/>
+                    </a:xfrm>
+                    <a:prstGeom prst="rect">
+                      <a:avLst/>
+                    </a:prstGeom>
+                    <a:ln>
+                      <a:noFill/>
+                    </a:ln>
+                    <a:extLst>
+                      <a:ext uri="{53640926-AAD7-44D8-BBD7-CCE9431645EC}">
+                        <a14:shadowObscured xmlns:a14="http://schemas.microsoft.com/office/drawing/2010/main"/>
+                      </a:ext>
+                    </a:extLst>
+                  </pic:spPr>
+                </pic:pic>
+              </a:graphicData>
+            </a:graphic>
+          </wp:inline>
+        </w:drawing>
+      </w:r>
+    </w:p>
+    <w:p>
+      <w:pPr>
+        <w:pStyle w:val="NoSpacing"/>
+        <w:numPr>
+          <w:ilvl w:val="3"/>
+          <w:numId w:val="29"/>
+        </w:numPr>
+        <w:ind w:left="450" w:hanging="450"/>
+        <w:rPr>
+          <w:sz w:val="20"/>
+          <w:szCs w:val="20"/>
+        </w:rPr>
+      </w:pPr>
+      <w:r>
+        <w:rPr>
+          <w:sz w:val="20"/>
+          <w:szCs w:val="20"/>
+        </w:rPr>
+        <w:t>Import the data in</w:t>
+      </w:r>
+      <w:r>
+        <w:rPr>
+          <w:sz w:val="20"/>
+          <w:szCs w:val="20"/>
+        </w:rPr>
+        <w:t>to</w:t>
+      </w:r>
+      <w:r>
+        <w:rPr>
+          <w:sz w:val="20"/>
+          <w:szCs w:val="20"/>
+        </w:rPr>
+        <w:t xml:space="preserve"> Cytoscape</w:t>
+      </w:r>
+    </w:p>
+    <w:p>
+      <w:pPr>
+        <w:pStyle w:val="NoSpacing"/>
+        <w:ind w:left="720" w:firstLine="720"/>
+        <w:rPr>
+          <w:sz w:val="20"/>
+          <w:szCs w:val="20"/>
+        </w:rPr>
+      </w:pPr>
+      <w:r>
+        <w:rPr>
+          <w:sz w:val="20"/>
+          <w:szCs w:val="20"/>
+        </w:rPr>
+        <w:t xml:space="preserve">File </w:t>
+      </w:r>
+      <w:r>
+        <w:rPr>
+          <w:sz w:val="20"/>
+          <w:szCs w:val="20"/>
+        </w:rPr>
+        <w:sym w:font="Wingdings" w:char="F0E0"/>
+      </w:r>
+      <w:r>
+        <w:rPr>
+          <w:sz w:val="20"/>
+          <w:szCs w:val="20"/>
+        </w:rPr>
+        <w:t xml:space="preserve"> Import </w:t>
+      </w:r>
+      <w:r>
+        <w:rPr>
+          <w:sz w:val="20"/>
+          <w:szCs w:val="20"/>
+        </w:rPr>
+        <w:sym w:font="Wingdings" w:char="F0E0"/>
+      </w:r>
+      <w:r>
+        <w:rPr>
+          <w:sz w:val="20"/>
+          <w:szCs w:val="20"/>
+        </w:rPr>
+        <w:t xml:space="preserve"> Table </w:t>
+      </w:r>
+      <w:r>
+        <w:rPr>
+          <w:sz w:val="20"/>
+          <w:szCs w:val="20"/>
+        </w:rPr>
+        <w:sym w:font="Wingdings" w:char="F0E0"/>
+      </w:r>
+      <w:r>
+        <w:rPr>
+          <w:sz w:val="20"/>
+          <w:szCs w:val="20"/>
+        </w:rPr>
+        <w:t xml:space="preserve"> File</w:t>
+      </w:r>
+      <w:r>
+        <w:rPr>
+          <w:sz w:val="20"/>
+          <w:szCs w:val="20"/>
+        </w:rPr>
+        <w:t xml:space="preserve"> </w:t>
+      </w:r>
+      <w:r>
+        <w:rPr>
+          <w:sz w:val="20"/>
+          <w:szCs w:val="20"/>
+        </w:rPr>
+        <w:sym w:font="Wingdings" w:char="F0E0"/>
+      </w:r>
+      <w:r>
+        <w:rPr>
+          <w:sz w:val="20"/>
+          <w:szCs w:val="20"/>
+        </w:rPr>
+        <w:t xml:space="preserve"> (data file for corresponding network)</w:t>
+      </w:r>
+    </w:p>
+    <w:p>
+      <w:pPr>
+        <w:pStyle w:val="NoSpacing"/>
+        <w:rPr>
+          <w:b/>
+          <w:sz w:val="24"/>
+        </w:rPr>
+      </w:pPr>
+    </w:p>
+    <w:p>
+      <w:pPr>
+        <w:pStyle w:val="NoSpacing"/>
+        <w:rPr>
+          <w:b/>
+          <w:sz w:val="24"/>
+        </w:rPr>
+      </w:pPr>
+      <w:r>
+        <w:rPr>
+          <w:noProof/>
+        </w:rPr>
+        <w:drawing>
+          <wp:inline distT="0" distB="0" distL="0" distR="0" wp14:anchorId="17E796D3" wp14:editId="2A91CA17">
+            <wp:extent cx="3474720" cy="2525172"/>
+            <wp:effectExtent l="0" t="0" r="0" b="0"/>
+            <wp:docPr id="23" name="Picture 23"/>
+            <wp:cNvGraphicFramePr>
+              <a:graphicFrameLocks xmlns:a="http://schemas.openxmlformats.org/drawingml/2006/main" noChangeAspect="1"/>
+            </wp:cNvGraphicFramePr>
+            <a:graphic xmlns:a="http://schemas.openxmlformats.org/drawingml/2006/main">
+              <a:graphicData uri="http://schemas.openxmlformats.org/drawingml/2006/picture">
+                <pic:pic xmlns:pic="http://schemas.openxmlformats.org/drawingml/2006/picture">
+                  <pic:nvPicPr>
+                    <pic:cNvPr id="1" name=""/>
+                    <pic:cNvPicPr/>
+                  </pic:nvPicPr>
+                  <pic:blipFill rotWithShape="1">
+                    <a:blip r:embed="rId26"/>
+                    <a:srcRect r="57308" b="44843"/>
+                    <a:stretch/>
+                  </pic:blipFill>
+                  <pic:spPr bwMode="auto">
+                    <a:xfrm>
+                      <a:off x="0" y="0"/>
+                      <a:ext cx="3488576" cy="2535242"/>
+                    </a:xfrm>
+                    <a:prstGeom prst="rect">
+                      <a:avLst/>
+                    </a:prstGeom>
+                    <a:ln>
+                      <a:noFill/>
+                    </a:ln>
+                    <a:extLst>
+                      <a:ext uri="{53640926-AAD7-44D8-BBD7-CCE9431645EC}">
+                        <a14:shadowObscured xmlns:a14="http://schemas.microsoft.com/office/drawing/2010/main"/>
+                      </a:ext>
+                    </a:extLst>
+                  </pic:spPr>
+                </pic:pic>
+              </a:graphicData>
+            </a:graphic>
+          </wp:inline>
+        </w:drawing>
+      </w:r>
+    </w:p>
+    <w:p>
+      <w:pPr>
+        <w:pStyle w:val="NoSpacing"/>
+        <w:numPr>
+          <w:ilvl w:val="3"/>
+          <w:numId w:val="29"/>
+        </w:numPr>
+        <w:ind w:left="450" w:hanging="450"/>
+        <w:rPr>
+          <w:sz w:val="20"/>
+          <w:szCs w:val="20"/>
+        </w:rPr>
+      </w:pPr>
+      <w:r>
+        <w:rPr>
+          <w:sz w:val="20"/>
+          <w:szCs w:val="20"/>
+        </w:rPr>
+        <w:t>Adjust the import settings to specify that different data points are separated by spaces in the document. The menu below will pop up when you select the data file.</w:t>
+      </w:r>
+    </w:p>
+    <w:p>
+      <w:pPr>
+        <w:pStyle w:val="NoSpacing"/>
+        <w:ind w:left="720" w:firstLine="720"/>
+        <w:rPr>
+          <w:sz w:val="20"/>
+          <w:szCs w:val="20"/>
+        </w:rPr>
+      </w:pPr>
+      <w:r>
+        <w:rPr>
+          <w:sz w:val="20"/>
+          <w:szCs w:val="20"/>
+        </w:rPr>
+        <w:t>Advanced Options…</w:t>
+      </w:r>
+      <w:r>
+        <w:rPr>
+          <w:sz w:val="20"/>
+          <w:szCs w:val="20"/>
+        </w:rPr>
+        <w:t xml:space="preserve"> </w:t>
+      </w:r>
+      <w:r>
+        <w:rPr>
+          <w:sz w:val="20"/>
+          <w:szCs w:val="20"/>
+        </w:rPr>
+        <w:sym w:font="Wingdings" w:char="F0E0"/>
+      </w:r>
+      <w:r>
+        <w:rPr>
+          <w:sz w:val="20"/>
+          <w:szCs w:val="20"/>
+        </w:rPr>
+        <w:t xml:space="preserve"> </w:t>
+      </w:r>
+      <w:r>
+        <w:rPr>
+          <w:sz w:val="20"/>
+          <w:szCs w:val="20"/>
+        </w:rPr>
+        <w:t>File Import Options</w:t>
+      </w:r>
+      <w:r>
+        <w:rPr>
+          <w:sz w:val="20"/>
+          <w:szCs w:val="20"/>
+        </w:rPr>
+        <w:t xml:space="preserve"> </w:t>
+      </w:r>
+      <w:r>
+        <w:rPr>
+          <w:sz w:val="20"/>
+          <w:szCs w:val="20"/>
+        </w:rPr>
+        <w:sym w:font="Wingdings" w:char="F0E0"/>
+      </w:r>
+      <w:r>
+        <w:rPr>
+          <w:sz w:val="20"/>
+          <w:szCs w:val="20"/>
+        </w:rPr>
+        <w:t xml:space="preserve"> </w:t>
+      </w:r>
+      <w:r>
+        <w:rPr>
+          <w:sz w:val="20"/>
+          <w:szCs w:val="20"/>
+        </w:rPr>
+        <w:t xml:space="preserve">Space </w:t>
+      </w:r>
+      <w:r>
+        <w:rPr>
+          <w:sz w:val="20"/>
+          <w:szCs w:val="20"/>
+        </w:rPr>
+        <w:sym w:font="Wingdings" w:char="F0E0"/>
+      </w:r>
+      <w:r>
+        <w:rPr>
+          <w:sz w:val="20"/>
+          <w:szCs w:val="20"/>
+        </w:rPr>
+        <w:t xml:space="preserve"> OK</w:t>
+      </w:r>
+    </w:p>
+    <w:p>
+      <w:pPr>
+        <w:pStyle w:val="NoSpacing"/>
+        <w:rPr>
+          <w:b/>
+          <w:sz w:val="24"/>
+        </w:rPr>
+      </w:pPr>
+    </w:p>
+    <w:p>
+      <w:pPr>
+        <w:pStyle w:val="NoSpacing"/>
+        <w:rPr>
+          <w:b/>
+          <w:sz w:val="24"/>
+        </w:rPr>
+      </w:pPr>
+      <w:r>
+        <w:rPr>
+          <w:noProof/>
+        </w:rPr>
+        <w:drawing>
+          <wp:inline distT="0" distB="0" distL="0" distR="0" wp14:anchorId="36029219" wp14:editId="1BAB9656">
+            <wp:extent cx="4084320" cy="3040380"/>
+            <wp:effectExtent l="0" t="0" r="0" b="0"/>
+            <wp:docPr id="25" name="Picture 25"/>
+            <wp:cNvGraphicFramePr>
+              <a:graphicFrameLocks xmlns:a="http://schemas.openxmlformats.org/drawingml/2006/main" noChangeAspect="1"/>
+            </wp:cNvGraphicFramePr>
+            <a:graphic xmlns:a="http://schemas.openxmlformats.org/drawingml/2006/main">
+              <a:graphicData uri="http://schemas.openxmlformats.org/drawingml/2006/picture">
+                <pic:pic xmlns:pic="http://schemas.openxmlformats.org/drawingml/2006/picture">
+                  <pic:nvPicPr>
+                    <pic:cNvPr id="1" name=""/>
+                    <pic:cNvPicPr/>
+                  </pic:nvPicPr>
+                  <pic:blipFill rotWithShape="1">
+                    <a:blip r:embed="rId27"/>
+                    <a:srcRect l="27146" t="16497" r="26625" b="22324"/>
+                    <a:stretch/>
+                  </pic:blipFill>
+                  <pic:spPr bwMode="auto">
+                    <a:xfrm>
+                      <a:off x="0" y="0"/>
+                      <a:ext cx="4093226" cy="3047010"/>
+                    </a:xfrm>
+                    <a:prstGeom prst="rect">
+                      <a:avLst/>
+                    </a:prstGeom>
+                    <a:ln>
+                      <a:noFill/>
+                    </a:ln>
+                    <a:extLst>
+                      <a:ext uri="{53640926-AAD7-44D8-BBD7-CCE9431645EC}">
+                        <a14:shadowObscured xmlns:a14="http://schemas.microsoft.com/office/drawing/2010/main"/>
+                      </a:ext>
+                    </a:extLst>
+                  </pic:spPr>
+                </pic:pic>
+              </a:graphicData>
+            </a:graphic>
+          </wp:inline>
+        </w:drawing>
+      </w:r>
+    </w:p>
+    <w:p>
+      <w:pPr>
+        <w:pStyle w:val="NoSpacing"/>
+        <w:rPr>
+          <w:b/>
+          <w:sz w:val="24"/>
+        </w:rPr>
+      </w:pPr>
+    </w:p>
+    <w:p>
+      <w:pPr>
+        <w:pStyle w:val="NoSpacing"/>
+        <w:numPr>
+          <w:ilvl w:val="3"/>
+          <w:numId w:val="29"/>
+        </w:numPr>
+        <w:ind w:left="450" w:hanging="450"/>
+        <w:rPr>
+          <w:sz w:val="20"/>
+          <w:szCs w:val="20"/>
+        </w:rPr>
+      </w:pPr>
+      <w:r>
+        <w:rPr>
+          <w:sz w:val="20"/>
+          <w:szCs w:val="20"/>
+        </w:rPr>
+        <w:t>Now you can set the color of the nodes. To do this we must go back to the Style tab and select Fill Color and remove the Bypass.</w:t>
+      </w:r>
+    </w:p>
+    <w:p>
+      <w:pPr>
+        <w:pStyle w:val="NoSpacing"/>
+        <w:ind w:left="720" w:firstLine="720"/>
+        <w:rPr>
+          <w:sz w:val="20"/>
+          <w:szCs w:val="20"/>
+        </w:rPr>
+      </w:pPr>
+      <w:r>
+        <w:rPr>
+          <w:sz w:val="20"/>
+          <w:szCs w:val="20"/>
+        </w:rPr>
+        <w:t xml:space="preserve">Style </w:t>
+      </w:r>
+      <w:r>
+        <w:rPr>
+          <w:sz w:val="20"/>
+          <w:szCs w:val="20"/>
+        </w:rPr>
+        <w:sym w:font="Wingdings" w:char="F0E0"/>
+      </w:r>
+      <w:r>
+        <w:rPr>
+          <w:sz w:val="20"/>
+          <w:szCs w:val="20"/>
+        </w:rPr>
+        <w:t xml:space="preserve"> Fill Color </w:t>
+      </w:r>
+      <w:r>
+        <w:rPr>
+          <w:sz w:val="20"/>
+          <w:szCs w:val="20"/>
+        </w:rPr>
+        <w:sym w:font="Wingdings" w:char="F0E0"/>
+      </w:r>
+      <w:r>
+        <w:rPr>
+          <w:sz w:val="20"/>
+          <w:szCs w:val="20"/>
+        </w:rPr>
+        <w:t xml:space="preserve"> (select all nodes by using ctrl A) </w:t>
+      </w:r>
+      <w:r>
+        <w:rPr>
+          <w:sz w:val="20"/>
+          <w:szCs w:val="20"/>
+        </w:rPr>
+        <w:sym w:font="Wingdings" w:char="F0E0"/>
+      </w:r>
+      <w:r>
+        <w:rPr>
+          <w:sz w:val="20"/>
+          <w:szCs w:val="20"/>
+        </w:rPr>
+        <w:t xml:space="preserve"> Remove Bypass</w:t>
+      </w:r>
+    </w:p>
+    <w:p>
+      <w:pPr>
+        <w:pStyle w:val="NoSpacing"/>
+        <w:ind w:left="720" w:firstLine="720"/>
+        <w:rPr>
+          <w:sz w:val="20"/>
+          <w:szCs w:val="20"/>
+        </w:rPr>
+      </w:pPr>
+      <w:r>
+        <w:rPr>
+          <w:noProof/>
+        </w:rPr>
+        <w:drawing>
+          <wp:anchor distT="0" distB="0" distL="114300" distR="114300" simplePos="0" relativeHeight="251659264" behindDoc="1" locked="0" layoutInCell="1" allowOverlap="1" wp14:anchorId="20B31F23" wp14:editId="12BE368B">
+            <wp:simplePos x="0" y="0"/>
+            <wp:positionH relativeFrom="column">
+              <wp:posOffset>114300</wp:posOffset>
+            </wp:positionH>
+            <wp:positionV relativeFrom="paragraph">
+              <wp:posOffset>127000</wp:posOffset>
+            </wp:positionV>
+            <wp:extent cx="1760220" cy="3048635"/>
+            <wp:effectExtent l="0" t="0" r="0" b="0"/>
+            <wp:wrapTight wrapText="bothSides">
+              <wp:wrapPolygon edited="0">
+                <wp:start x="0" y="0"/>
+                <wp:lineTo x="0" y="21461"/>
+                <wp:lineTo x="21273" y="21461"/>
+                <wp:lineTo x="21273" y="0"/>
+                <wp:lineTo x="0" y="0"/>
+              </wp:wrapPolygon>
+            </wp:wrapTight>
+            <wp:docPr id="27" name="Picture 27"/>
+            <wp:cNvGraphicFramePr>
+              <a:graphicFrameLocks xmlns:a="http://schemas.openxmlformats.org/drawingml/2006/main" noChangeAspect="1"/>
+            </wp:cNvGraphicFramePr>
+            <a:graphic xmlns:a="http://schemas.openxmlformats.org/drawingml/2006/main">
+              <a:graphicData uri="http://schemas.openxmlformats.org/drawingml/2006/picture">
+                <pic:pic xmlns:pic="http://schemas.openxmlformats.org/drawingml/2006/picture">
+                  <pic:nvPicPr>
+                    <pic:cNvPr id="1" name=""/>
+                    <pic:cNvPicPr/>
+                  </pic:nvPicPr>
+                  <pic:blipFill rotWithShape="1">
+                    <a:blip r:embed="rId28">
+                      <a:extLst>
+                        <a:ext uri="{28A0092B-C50C-407E-A947-70E740481C1C}">
+                          <a14:useLocalDpi xmlns:a14="http://schemas.microsoft.com/office/drawing/2010/main" val="0"/>
+                        </a:ext>
+                      </a:extLst>
+                    </a:blip>
+                    <a:srcRect t="1" r="80385" b="39601"/>
+                    <a:stretch/>
+                  </pic:blipFill>
+                  <pic:spPr bwMode="auto">
+                    <a:xfrm>
+                      <a:off x="0" y="0"/>
+                      <a:ext cx="1760220" cy="3048635"/>
+                    </a:xfrm>
+                    <a:prstGeom prst="rect">
+                      <a:avLst/>
+                    </a:prstGeom>
+                    <a:ln>
+                      <a:noFill/>
+                    </a:ln>
+                    <a:extLst>
+                      <a:ext uri="{53640926-AAD7-44D8-BBD7-CCE9431645EC}">
+                        <a14:shadowObscured xmlns:a14="http://schemas.microsoft.com/office/drawing/2010/main"/>
+                      </a:ext>
+                    </a:extLst>
+                  </pic:spPr>
+                </pic:pic>
+              </a:graphicData>
+            </a:graphic>
+            <wp14:sizeRelH relativeFrom="margin">
+              <wp14:pctWidth>0</wp14:pctWidth>
+            </wp14:sizeRelH>
+            <wp14:sizeRelV relativeFrom="margin">
+              <wp14:pctHeight>0</wp14:pctHeight>
+            </wp14:sizeRelV>
+          </wp:anchor>
+        </w:drawing>
+      </w:r>
+    </w:p>
+    <w:p>
+      <w:pPr>
+        <w:pStyle w:val="NoSpacing"/>
+        <w:ind w:left="720" w:firstLine="720"/>
+        <w:rPr>
+          <w:sz w:val="20"/>
+          <w:szCs w:val="20"/>
+        </w:rPr>
+      </w:pPr>
+    </w:p>
+    <w:p>
+      <w:pPr>
+        <w:pStyle w:val="NoSpacing"/>
+        <w:rPr>
+          <w:b/>
+          <w:sz w:val="24"/>
+        </w:rPr>
+      </w:pPr>
+    </w:p>
+    <w:p>
+      <w:pPr>
+        <w:pStyle w:val="NoSpacing"/>
+        <w:rPr>
+          <w:b/>
+          <w:sz w:val="24"/>
+        </w:rPr>
+      </w:pPr>
+    </w:p>
+    <w:p>
+      <w:pPr>
+        <w:pStyle w:val="NoSpacing"/>
+        <w:rPr>
+          <w:b/>
+          <w:sz w:val="24"/>
+        </w:rPr>
+      </w:pPr>
+    </w:p>
+    <w:p>
+      <w:pPr>
+        <w:pStyle w:val="NoSpacing"/>
+        <w:rPr>
+          <w:b/>
+          <w:sz w:val="24"/>
+        </w:rPr>
+      </w:pPr>
+    </w:p>
+    <w:p>
+      <w:pPr>
+        <w:pStyle w:val="NoSpacing"/>
+        <w:rPr>
+          <w:b/>
+          <w:sz w:val="24"/>
+        </w:rPr>
+      </w:pPr>
+    </w:p>
+    <w:p>
+      <w:pPr>
+        <w:pStyle w:val="NoSpacing"/>
+        <w:rPr>
+          <w:b/>
+          <w:sz w:val="24"/>
+        </w:rPr>
+      </w:pPr>
+    </w:p>
+    <w:p>
+      <w:pPr>
+        <w:pStyle w:val="NoSpacing"/>
+        <w:rPr>
+          <w:b/>
+          <w:sz w:val="24"/>
+        </w:rPr>
+      </w:pPr>
+    </w:p>
+    <w:p>
+      <w:pPr>
+        <w:pStyle w:val="NoSpacing"/>
+        <w:rPr>
+          <w:b/>
+          <w:sz w:val="24"/>
+        </w:rPr>
+      </w:pPr>
+    </w:p>
+    <w:p>
+      <w:pPr>
+        <w:pStyle w:val="NoSpacing"/>
+        <w:rPr>
+          <w:b/>
+          <w:sz w:val="24"/>
+        </w:rPr>
+      </w:pPr>
+    </w:p>
+    <w:p>
+      <w:pPr>
+        <w:pStyle w:val="NoSpacing"/>
+        <w:rPr>
+          <w:b/>
+          <w:sz w:val="24"/>
+        </w:rPr>
+      </w:pPr>
+    </w:p>
+    <w:p>
+      <w:pPr>
+        <w:pStyle w:val="NoSpacing"/>
+        <w:rPr>
+          <w:b/>
+          <w:sz w:val="24"/>
+        </w:rPr>
+      </w:pPr>
+    </w:p>
+    <w:p>
+      <w:pPr>
+        <w:pStyle w:val="NoSpacing"/>
+        <w:rPr>
+          <w:b/>
+          <w:sz w:val="24"/>
+        </w:rPr>
+      </w:pPr>
+    </w:p>
+    <w:p>
+      <w:pPr>
+        <w:pStyle w:val="NoSpacing"/>
+        <w:rPr>
+          <w:b/>
+          <w:sz w:val="24"/>
+        </w:rPr>
+      </w:pPr>
+    </w:p>
+    <w:p>
+      <w:pPr>
+        <w:pStyle w:val="NoSpacing"/>
+        <w:rPr>
+          <w:b/>
+          <w:sz w:val="24"/>
+        </w:rPr>
+      </w:pPr>
+    </w:p>
+    <w:p>
+      <w:pPr>
+        <w:pStyle w:val="NoSpacing"/>
+        <w:rPr>
+          <w:b/>
+          <w:sz w:val="24"/>
+        </w:rPr>
+      </w:pPr>
+    </w:p>
+    <w:p>
+      <w:pPr>
+        <w:pStyle w:val="NoSpacing"/>
+        <w:rPr>
+          <w:b/>
+          <w:sz w:val="24"/>
+        </w:rPr>
+      </w:pPr>
+    </w:p>
+    <w:p>
+      <w:pPr>
+        <w:pStyle w:val="NoSpacing"/>
+        <w:numPr>
+          <w:ilvl w:val="3"/>
+          <w:numId w:val="29"/>
+        </w:numPr>
+        <w:ind w:left="450" w:hanging="450"/>
+        <w:rPr>
+          <w:sz w:val="20"/>
+          <w:szCs w:val="20"/>
+        </w:rPr>
+      </w:pPr>
+      <w:r>
+        <w:rPr>
+          <w:sz w:val="20"/>
+          <w:szCs w:val="20"/>
+        </w:rPr>
+        <w:t>Make sure that all nodes are still selected, and now select the time point you want to map by clicking on to the right of Column</w:t>
+      </w:r>
+    </w:p>
+    <w:p>
+      <w:pPr>
+        <w:pStyle w:val="NoSpacing"/>
+        <w:numPr>
+          <w:ilvl w:val="3"/>
+          <w:numId w:val="29"/>
+        </w:numPr>
+        <w:ind w:left="450" w:hanging="450"/>
+        <w:rPr>
+          <w:sz w:val="20"/>
+          <w:szCs w:val="20"/>
+        </w:rPr>
+      </w:pPr>
+      <w:r>
+        <w:rPr>
+          <w:sz w:val="20"/>
+          <w:szCs w:val="20"/>
+        </w:rPr>
+        <w:t>Adjust the min and max colors by clicking on the gradient next to Current Mapping</w:t>
+      </w:r>
+    </w:p>
+    <w:p>
+      <w:pPr>
+        <w:pStyle w:val="NoSpacing"/>
+        <w:numPr>
+          <w:ilvl w:val="3"/>
+          <w:numId w:val="29"/>
+        </w:numPr>
+        <w:ind w:left="450" w:hanging="450"/>
+        <w:rPr>
+          <w:sz w:val="20"/>
+          <w:szCs w:val="20"/>
+        </w:rPr>
+      </w:pPr>
+      <w:r>
+        <w:rPr>
+          <w:sz w:val="20"/>
+          <w:szCs w:val="20"/>
+        </w:rPr>
+        <w:t xml:space="preserve">Set Min and Max colors to white (0.0) and some other color like red (1.0). The numeric values of min and max can be altered by clicking Set Min and Max… </w:t>
+      </w:r>
+      <w:r>
+        <w:rPr>
+          <w:noProof/>
+        </w:rPr>
+        <w:drawing>
+          <wp:inline distT="0" distB="0" distL="0" distR="0" wp14:anchorId="263F2826" wp14:editId="5FF3EF60">
+            <wp:extent cx="4183380" cy="2979420"/>
+            <wp:effectExtent l="0" t="0" r="0" b="0"/>
+            <wp:docPr id="30" name="Picture 30"/>
+            <wp:cNvGraphicFramePr>
+              <a:graphicFrameLocks xmlns:a="http://schemas.openxmlformats.org/drawingml/2006/main" noChangeAspect="1"/>
+            </wp:cNvGraphicFramePr>
+            <a:graphic xmlns:a="http://schemas.openxmlformats.org/drawingml/2006/main">
+              <a:graphicData uri="http://schemas.openxmlformats.org/drawingml/2006/picture">
+                <pic:pic xmlns:pic="http://schemas.openxmlformats.org/drawingml/2006/picture">
+                  <pic:nvPicPr>
+                    <pic:cNvPr id="1" name=""/>
+                    <pic:cNvPicPr/>
+                  </pic:nvPicPr>
+                  <pic:blipFill rotWithShape="1">
+                    <a:blip r:embed="rId29"/>
+                    <a:srcRect l="257" t="3419" r="29359" b="7464"/>
+                    <a:stretch/>
+                  </pic:blipFill>
+                  <pic:spPr bwMode="auto">
+                    <a:xfrm>
+                      <a:off x="0" y="0"/>
+                      <a:ext cx="4183380" cy="2979420"/>
+                    </a:xfrm>
+                    <a:prstGeom prst="rect">
+                      <a:avLst/>
+                    </a:prstGeom>
+                    <a:ln>
+                      <a:noFill/>
+                    </a:ln>
+                    <a:extLst>
+                      <a:ext uri="{53640926-AAD7-44D8-BBD7-CCE9431645EC}">
+                        <a14:shadowObscured xmlns:a14="http://schemas.microsoft.com/office/drawing/2010/main"/>
+                      </a:ext>
+                    </a:extLst>
+                  </pic:spPr>
+                </pic:pic>
+              </a:graphicData>
+            </a:graphic>
+          </wp:inline>
+        </w:drawing>
+      </w:r>
+    </w:p>
+    <w:p>
+      <w:pPr>
+        <w:pStyle w:val="NoSpacing"/>
+        <w:ind w:left="450"/>
+        <w:rPr>
+          <w:sz w:val="20"/>
+          <w:szCs w:val="20"/>
+        </w:rPr>
+      </w:pPr>
+    </w:p>
+    <w:p>
+      <w:pPr>
+        <w:pStyle w:val="NoSpacing"/>
+        <w:numPr>
+          <w:ilvl w:val="3"/>
+          <w:numId w:val="29"/>
+        </w:numPr>
+        <w:ind w:left="450" w:hanging="450"/>
+        <w:rPr>
+          <w:sz w:val="20"/>
+          <w:szCs w:val="20"/>
+        </w:rPr>
+      </w:pPr>
+      <w:r>
+        <w:rPr>
+          <w:sz w:val="20"/>
+          <w:szCs w:val="20"/>
+        </w:rPr>
+        <w:t>To change the colors of Min and Max, click on the small triangular pointers above the gradient and then click on Node Fill Color. You should see the activity of each node shown by the intensity of color.</w:t>
+      </w:r>
+    </w:p>
+    <w:p>
+      <w:pPr>
+        <w:pStyle w:val="NoSpacing"/>
+        <w:ind w:left="720" w:firstLine="720"/>
+        <w:rPr>
+          <w:sz w:val="20"/>
+          <w:szCs w:val="20"/>
+        </w:rPr>
+      </w:pPr>
+    </w:p>
+    <w:p>
+      <w:pPr>
+        <w:pStyle w:val="NoSpacing"/>
+        <w:rPr>
+          <w:b/>
+          <w:sz w:val="24"/>
+        </w:rPr>
+      </w:pPr>
+    </w:p>
+    <w:p>
+      <w:pPr>
+        <w:pStyle w:val="NoSpacing"/>
+        <w:rPr>
+          <w:b/>
+          <w:sz w:val="24"/>
+        </w:rPr>
+      </w:pPr>
+      <w:r>
+        <w:rPr>
+          <w:b/>
+          <w:sz w:val="24"/>
+        </w:rPr>
         <w:t>V</w:t>
       </w:r>
       <w:r>
@@ -5773,6 +7065,13 @@
           <w:b/>
           <w:sz w:val="24"/>
         </w:rPr>
+        <w:t>I</w:t>
+      </w:r>
+      <w:r>
+        <w:rPr>
+          <w:b/>
+          <w:sz w:val="24"/>
+        </w:rPr>
         <w:t xml:space="preserve">. </w:t>
       </w:r>
       <w:bookmarkEnd w:id="6"/>
@@ -5794,6 +7093,28 @@
     <w:p>
       <w:pPr>
         <w:pStyle w:val="NoSpacing"/>
+        <w:rPr>
+          <w:b/>
+          <w:color w:val="FF0000"/>
+          <w:sz w:val="24"/>
+        </w:rPr>
+      </w:pPr>
+      <w:r>
+        <w:rPr>
+          <w:b/>
+          <w:color w:val="FF0000"/>
+          <w:sz w:val="24"/>
+        </w:rPr>
+        <w:t>&lt;Note: this section is outdated; need to update with modified plugin developed by Matt Sutcliffe&gt;</w:t>
+      </w:r>
+    </w:p>
+    <w:p>
+      <w:pPr>
+        <w:pStyle w:val="NoSpacing"/>
+        <w:rPr>
+          <w:b/>
+          <w:sz w:val="24"/>
+        </w:rPr>
       </w:pPr>
     </w:p>
     <w:p>
@@ -5875,7 +7196,7 @@
           <w:noProof/>
         </w:rPr>
         <w:drawing>
-          <wp:inline distT="0" distB="0" distL="0" distR="0" wp14:anchorId="6E137AD4" wp14:editId="7C5BF6EC">
+          <wp:inline distT="0" distB="0" distL="0" distR="0" wp14:anchorId="2C333135" wp14:editId="42F39758">
             <wp:extent cx="4438650" cy="2971800"/>
             <wp:effectExtent l="0" t="0" r="0" b="0"/>
             <wp:docPr id="17" name="Picture 17"/>
@@ -5890,7 +7211,7 @@
                     <pic:cNvPicPr/>
                   </pic:nvPicPr>
                   <pic:blipFill>
-                    <a:blip r:embed="rId25"/>
+                    <a:blip r:embed="rId30"/>
                     <a:stretch>
                       <a:fillRect/>
                     </a:stretch>
@@ -5961,9 +7282,8 @@
         <w:rPr>
           <w:noProof/>
         </w:rPr>
-        <w:lastRenderedPageBreak/>
         <w:drawing>
-          <wp:inline distT="0" distB="0" distL="0" distR="0" wp14:anchorId="0B8DE926" wp14:editId="5E360928">
+          <wp:inline distT="0" distB="0" distL="0" distR="0" wp14:anchorId="1601E3B0" wp14:editId="61888CCF">
             <wp:extent cx="5715000" cy="4762500"/>
             <wp:effectExtent l="0" t="0" r="0" b="0"/>
             <wp:docPr id="19" name="Picture 19"/>
@@ -5978,7 +7298,7 @@
                     <pic:cNvPicPr/>
                   </pic:nvPicPr>
                   <pic:blipFill>
-                    <a:blip r:embed="rId26"/>
+                    <a:blip r:embed="rId31"/>
                     <a:stretch>
                       <a:fillRect/>
                     </a:stretch>
@@ -6146,9 +7466,8 @@
         <w:rPr>
           <w:noProof/>
         </w:rPr>
-        <w:lastRenderedPageBreak/>
         <w:drawing>
-          <wp:inline distT="0" distB="0" distL="0" distR="0" wp14:anchorId="3B202408" wp14:editId="5B132A8F">
+          <wp:inline distT="0" distB="0" distL="0" distR="0" wp14:anchorId="4E8ED20A" wp14:editId="581CB89A">
             <wp:extent cx="2883315" cy="3110948"/>
             <wp:effectExtent l="0" t="0" r="0" b="0"/>
             <wp:docPr id="12" name="Picture 12"/>
@@ -6163,7 +7482,7 @@
                     <pic:cNvPicPr/>
                   </pic:nvPicPr>
                   <pic:blipFill rotWithShape="1">
-                    <a:blip r:embed="rId18"/>
+                    <a:blip r:embed="rId32"/>
                     <a:srcRect b="21687"/>
                     <a:stretch/>
                   </pic:blipFill>
@@ -6275,7 +7594,7 @@
           <w:noProof/>
         </w:rPr>
         <w:drawing>
-          <wp:anchor distT="0" distB="0" distL="114300" distR="114300" simplePos="0" relativeHeight="251717632" behindDoc="0" locked="0" layoutInCell="1" allowOverlap="1" wp14:anchorId="3AC5CD37" wp14:editId="515E8DAC">
+          <wp:anchor distT="0" distB="0" distL="114300" distR="114300" simplePos="0" relativeHeight="251660288" behindDoc="0" locked="0" layoutInCell="1" allowOverlap="1" wp14:anchorId="60E2C628" wp14:editId="76D8E10B">
             <wp:simplePos x="0" y="0"/>
             <wp:positionH relativeFrom="column">
               <wp:posOffset>1402080</wp:posOffset>
@@ -6298,7 +7617,7 @@
                     <pic:cNvPicPr/>
                   </pic:nvPicPr>
                   <pic:blipFill>
-                    <a:blip r:embed="rId27">
+                    <a:blip r:embed="rId33">
                       <a:extLst>
                         <a:ext uri="{28A0092B-C50C-407E-A947-70E740481C1C}">
                           <a14:useLocalDpi xmlns:a14="http://schemas.microsoft.com/office/drawing/2010/main" val="0"/>
@@ -6335,7 +7654,7 @@
           <w:noProof/>
         </w:rPr>
         <w:drawing>
-          <wp:anchor distT="0" distB="0" distL="114300" distR="114300" simplePos="0" relativeHeight="251719680" behindDoc="0" locked="0" layoutInCell="1" allowOverlap="1" wp14:anchorId="0B1F0E50" wp14:editId="4174D96C">
+          <wp:anchor distT="0" distB="0" distL="114300" distR="114300" simplePos="0" relativeHeight="251661312" behindDoc="0" locked="0" layoutInCell="1" allowOverlap="1" wp14:anchorId="793E4E24" wp14:editId="6648B1B0">
             <wp:simplePos x="0" y="0"/>
             <wp:positionH relativeFrom="column">
               <wp:posOffset>326390</wp:posOffset>
@@ -6358,7 +7677,7 @@
                     <pic:cNvPicPr/>
                   </pic:nvPicPr>
                   <pic:blipFill>
-                    <a:blip r:embed="rId28">
+                    <a:blip r:embed="rId34">
                       <a:extLst>
                         <a:ext uri="{28A0092B-C50C-407E-A947-70E740481C1C}">
                           <a14:useLocalDpi xmlns:a14="http://schemas.microsoft.com/office/drawing/2010/main" val="0"/>
@@ -6489,8 +7808,15 @@
           <w:sz w:val="24"/>
           <w:szCs w:val="24"/>
         </w:rPr>
-        <w:lastRenderedPageBreak/>
         <w:t>V</w:t>
+      </w:r>
+      <w:r>
+        <w:rPr>
+          <w:b/>
+          <w:sz w:val="24"/>
+          <w:szCs w:val="24"/>
+        </w:rPr>
+        <w:t>I</w:t>
       </w:r>
       <w:r>
         <w:rPr>
@@ -6563,7 +7889,7 @@
       <w:r>
         <w:t xml:space="preserve"> </w:t>
       </w:r>
-      <w:hyperlink r:id="rId29" w:history="1">
+      <w:hyperlink r:id="rId35" w:history="1">
         <w:r>
           <w:rPr>
             <w:rStyle w:val="Hyperlink"/>
@@ -6681,32 +8007,242 @@
         <w:rPr>
           <w:noProof/>
         </w:rPr>
-        <w:pict>
-          <v:rect id="_x0000_s1059" style="position:absolute;margin-left:102.15pt;margin-top:3.5pt;width:365.85pt;height:250.3pt;z-index:251702272" filled="f" strokecolor="#5f497a [2407]" strokeweight="3pt"/>
-        </w:pict>
+        <mc:AlternateContent>
+          <mc:Choice Requires="wps">
+            <w:drawing>
+              <wp:anchor distT="0" distB="0" distL="114300" distR="114300" simplePos="0" relativeHeight="251664384" behindDoc="0" locked="0" layoutInCell="1" allowOverlap="1" wp14:anchorId="0DD59B76" wp14:editId="221EE421">
+                <wp:simplePos x="0" y="0"/>
+                <wp:positionH relativeFrom="column">
+                  <wp:posOffset>1297305</wp:posOffset>
+                </wp:positionH>
+                <wp:positionV relativeFrom="paragraph">
+                  <wp:posOffset>44450</wp:posOffset>
+                </wp:positionV>
+                <wp:extent cx="4646295" cy="3178810"/>
+                <wp:effectExtent l="20955" t="23495" r="19050" b="26670"/>
+                <wp:wrapNone/>
+                <wp:docPr id="32" name="Rectangle 35"/>
+                <wp:cNvGraphicFramePr>
+                  <a:graphicFrameLocks xmlns:a="http://schemas.openxmlformats.org/drawingml/2006/main"/>
+                </wp:cNvGraphicFramePr>
+                <a:graphic xmlns:a="http://schemas.openxmlformats.org/drawingml/2006/main">
+                  <a:graphicData uri="http://schemas.microsoft.com/office/word/2010/wordprocessingShape">
+                    <wps:wsp>
+                      <wps:cNvSpPr>
+                        <a:spLocks noChangeArrowheads="1"/>
+                      </wps:cNvSpPr>
+                      <wps:spPr bwMode="auto">
+                        <a:xfrm>
+                          <a:off x="0" y="0"/>
+                          <a:ext cx="4646295" cy="3178810"/>
+                        </a:xfrm>
+                        <a:prstGeom prst="rect">
+                          <a:avLst/>
+                        </a:prstGeom>
+                        <a:noFill/>
+                        <a:ln w="38100">
+                          <a:solidFill>
+                            <a:schemeClr val="accent4">
+                              <a:lumMod val="75000"/>
+                              <a:lumOff val="0"/>
+                            </a:schemeClr>
+                          </a:solidFill>
+                          <a:miter lim="800000"/>
+                          <a:headEnd/>
+                          <a:tailEnd/>
+                        </a:ln>
+                        <a:extLst>
+                          <a:ext uri="{909E8E84-426E-40DD-AFC4-6F175D3DCCD1}">
+                            <a14:hiddenFill xmlns:a14="http://schemas.microsoft.com/office/drawing/2010/main">
+                              <a:solidFill>
+                                <a:srgbClr val="FFFFFF"/>
+                              </a:solidFill>
+                            </a14:hiddenFill>
+                          </a:ext>
+                        </a:extLst>
+                      </wps:spPr>
+                      <wps:bodyPr rot="0" vert="horz" wrap="square" lIns="91440" tIns="45720" rIns="91440" bIns="45720" anchor="t" anchorCtr="0" upright="1">
+                        <a:noAutofit/>
+                      </wps:bodyPr>
+                    </wps:wsp>
+                  </a:graphicData>
+                </a:graphic>
+                <wp14:sizeRelH relativeFrom="page">
+                  <wp14:pctWidth>0</wp14:pctWidth>
+                </wp14:sizeRelH>
+                <wp14:sizeRelV relativeFrom="page">
+                  <wp14:pctHeight>0</wp14:pctHeight>
+                </wp14:sizeRelV>
+              </wp:anchor>
+            </w:drawing>
+          </mc:Choice>
+          <mc:Fallback xmlns:w16cid="http://schemas.microsoft.com/office/word/2016/wordml/cid" xmlns:am3d="http://schemas.microsoft.com/office/drawing/2017/model3d" xmlns:aink="http://schemas.microsoft.com/office/drawing/2016/ink" xmlns:cx8="http://schemas.microsoft.com/office/drawing/2016/5/14/chartex" xmlns:cx7="http://schemas.microsoft.com/office/drawing/2016/5/13/chartex" xmlns:cx6="http://schemas.microsoft.com/office/drawing/2016/5/12/chartex" xmlns:cx5="http://schemas.microsoft.com/office/drawing/2016/5/11/chartex" xmlns:cx4="http://schemas.microsoft.com/office/drawing/2016/5/10/chartex" xmlns:cx3="http://schemas.microsoft.com/office/drawing/2016/5/9/chartex" xmlns:cx2="http://schemas.microsoft.com/office/drawing/2015/10/21/chartex">
+            <w:pict>
+              <v:rect w14:anchorId="4D2AC361" id="Rectangle 35" o:spid="_x0000_s1026" style="position:absolute;margin-left:102.15pt;margin-top:3.5pt;width:365.85pt;height:250.3pt;z-index:251664384;visibility:visible;mso-wrap-style:square;mso-width-percent:0;mso-height-percent:0;mso-wrap-distance-left:9pt;mso-wrap-distance-top:0;mso-wrap-distance-right:9pt;mso-wrap-distance-bottom:0;mso-position-horizontal:absolute;mso-position-horizontal-relative:text;mso-position-vertical:absolute;mso-position-vertical-relative:text;mso-width-percent:0;mso-height-percent:0;mso-width-relative:page;mso-height-relative:page;v-text-anchor:top" o:gfxdata="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" filled="f" strokecolor="#5f497a [2407]" strokeweight="3pt"/>
+            </w:pict>
+          </mc:Fallback>
+        </mc:AlternateContent>
       </w:r>
       <w:r>
         <w:rPr>
           <w:noProof/>
         </w:rPr>
-        <w:pict>
-          <v:rect id="_x0000_s1054" style="position:absolute;margin-left:4.75pt;margin-top:171.9pt;width:84.9pt;height:88.95pt;z-index:251692032" filled="f" strokecolor="#00b050" strokeweight="3pt"/>
-        </w:pict>
+        <mc:AlternateContent>
+          <mc:Choice Requires="wps">
+            <w:drawing>
+              <wp:anchor distT="0" distB="0" distL="114300" distR="114300" simplePos="0" relativeHeight="251663360" behindDoc="0" locked="0" layoutInCell="1" allowOverlap="1" wp14:anchorId="56B9AE45" wp14:editId="03298EED">
+                <wp:simplePos x="0" y="0"/>
+                <wp:positionH relativeFrom="column">
+                  <wp:posOffset>60325</wp:posOffset>
+                </wp:positionH>
+                <wp:positionV relativeFrom="paragraph">
+                  <wp:posOffset>2183130</wp:posOffset>
+                </wp:positionV>
+                <wp:extent cx="1078230" cy="1129665"/>
+                <wp:effectExtent l="22225" t="19050" r="23495" b="22860"/>
+                <wp:wrapNone/>
+                <wp:docPr id="31" name="Rectangle 30"/>
+                <wp:cNvGraphicFramePr>
+                  <a:graphicFrameLocks xmlns:a="http://schemas.openxmlformats.org/drawingml/2006/main"/>
+                </wp:cNvGraphicFramePr>
+                <a:graphic xmlns:a="http://schemas.openxmlformats.org/drawingml/2006/main">
+                  <a:graphicData uri="http://schemas.microsoft.com/office/word/2010/wordprocessingShape">
+                    <wps:wsp>
+                      <wps:cNvSpPr>
+                        <a:spLocks noChangeArrowheads="1"/>
+                      </wps:cNvSpPr>
+                      <wps:spPr bwMode="auto">
+                        <a:xfrm>
+                          <a:off x="0" y="0"/>
+                          <a:ext cx="1078230" cy="1129665"/>
+                        </a:xfrm>
+                        <a:prstGeom prst="rect">
+                          <a:avLst/>
+                        </a:prstGeom>
+                        <a:noFill/>
+                        <a:ln w="38100">
+                          <a:solidFill>
+                            <a:srgbClr val="00B050"/>
+                          </a:solidFill>
+                          <a:miter lim="800000"/>
+                          <a:headEnd/>
+                          <a:tailEnd/>
+                        </a:ln>
+                        <a:extLst>
+                          <a:ext uri="{909E8E84-426E-40DD-AFC4-6F175D3DCCD1}">
+                            <a14:hiddenFill xmlns:a14="http://schemas.microsoft.com/office/drawing/2010/main">
+                              <a:solidFill>
+                                <a:srgbClr val="FFFFFF"/>
+                              </a:solidFill>
+                            </a14:hiddenFill>
+                          </a:ext>
+                        </a:extLst>
+                      </wps:spPr>
+                      <wps:bodyPr rot="0" vert="horz" wrap="square" lIns="91440" tIns="45720" rIns="91440" bIns="45720" anchor="t" anchorCtr="0" upright="1">
+                        <a:noAutofit/>
+                      </wps:bodyPr>
+                    </wps:wsp>
+                  </a:graphicData>
+                </a:graphic>
+                <wp14:sizeRelH relativeFrom="page">
+                  <wp14:pctWidth>0</wp14:pctWidth>
+                </wp14:sizeRelH>
+                <wp14:sizeRelV relativeFrom="page">
+                  <wp14:pctHeight>0</wp14:pctHeight>
+                </wp14:sizeRelV>
+              </wp:anchor>
+            </w:drawing>
+          </mc:Choice>
+          <mc:Fallback xmlns:w16cid="http://schemas.microsoft.com/office/word/2016/wordml/cid" xmlns:am3d="http://schemas.microsoft.com/office/drawing/2017/model3d" xmlns:aink="http://schemas.microsoft.com/office/drawing/2016/ink" xmlns:cx8="http://schemas.microsoft.com/office/drawing/2016/5/14/chartex" xmlns:cx7="http://schemas.microsoft.com/office/drawing/2016/5/13/chartex" xmlns:cx6="http://schemas.microsoft.com/office/drawing/2016/5/12/chartex" xmlns:cx5="http://schemas.microsoft.com/office/drawing/2016/5/11/chartex" xmlns:cx4="http://schemas.microsoft.com/office/drawing/2016/5/10/chartex" xmlns:cx3="http://schemas.microsoft.com/office/drawing/2016/5/9/chartex" xmlns:cx2="http://schemas.microsoft.com/office/drawing/2015/10/21/chartex">
+            <w:pict>
+              <v:rect w14:anchorId="2C3AAF6B" id="Rectangle 30" o:spid="_x0000_s1026" style="position:absolute;margin-left:4.75pt;margin-top:171.9pt;width:84.9pt;height:88.95pt;z-index:251663360;visibility:visible;mso-wrap-style:square;mso-width-percent:0;mso-height-percent:0;mso-wrap-distance-left:9pt;mso-wrap-distance-top:0;mso-wrap-distance-right:9pt;mso-wrap-distance-bottom:0;mso-position-horizontal:absolute;mso-position-horizontal-relative:text;mso-position-vertical:absolute;mso-position-vertical-relative:text;mso-width-percent:0;mso-height-percent:0;mso-width-relative:page;mso-height-relative:page;v-text-anchor:top" o:gfxdata="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" filled="f" strokecolor="#00b050" strokeweight="3pt"/>
+            </w:pict>
+          </mc:Fallback>
+        </mc:AlternateContent>
       </w:r>
       <w:r>
         <w:rPr>
           <w:noProof/>
         </w:rPr>
-        <w:pict>
-          <v:rect id="_x0000_s1053" style="position:absolute;margin-left:0;margin-top:33.3pt;width:97.8pt;height:107.35pt;z-index:251691008" filled="f" strokecolor="red" strokeweight="3pt"/>
-        </w:pict>
+        <mc:AlternateContent>
+          <mc:Choice Requires="wps">
+            <w:drawing>
+              <wp:anchor distT="0" distB="0" distL="114300" distR="114300" simplePos="0" relativeHeight="251662336" behindDoc="0" locked="0" layoutInCell="1" allowOverlap="1" wp14:anchorId="2C5F73F2" wp14:editId="49E95E2B">
+                <wp:simplePos x="0" y="0"/>
+                <wp:positionH relativeFrom="column">
+                  <wp:posOffset>0</wp:posOffset>
+                </wp:positionH>
+                <wp:positionV relativeFrom="paragraph">
+                  <wp:posOffset>422910</wp:posOffset>
+                </wp:positionV>
+                <wp:extent cx="1242060" cy="1363345"/>
+                <wp:effectExtent l="19050" t="20955" r="24765" b="25400"/>
+                <wp:wrapNone/>
+                <wp:docPr id="3" name="Rectangle 29"/>
+                <wp:cNvGraphicFramePr>
+                  <a:graphicFrameLocks xmlns:a="http://schemas.openxmlformats.org/drawingml/2006/main"/>
+                </wp:cNvGraphicFramePr>
+                <a:graphic xmlns:a="http://schemas.openxmlformats.org/drawingml/2006/main">
+                  <a:graphicData uri="http://schemas.microsoft.com/office/word/2010/wordprocessingShape">
+                    <wps:wsp>
+                      <wps:cNvSpPr>
+                        <a:spLocks noChangeArrowheads="1"/>
+                      </wps:cNvSpPr>
+                      <wps:spPr bwMode="auto">
+                        <a:xfrm>
+                          <a:off x="0" y="0"/>
+                          <a:ext cx="1242060" cy="1363345"/>
+                        </a:xfrm>
+                        <a:prstGeom prst="rect">
+                          <a:avLst/>
+                        </a:prstGeom>
+                        <a:noFill/>
+                        <a:ln w="38100">
+                          <a:solidFill>
+                            <a:srgbClr val="FF0000"/>
+                          </a:solidFill>
+                          <a:miter lim="800000"/>
+                          <a:headEnd/>
+                          <a:tailEnd/>
+                        </a:ln>
+                        <a:extLst>
+                          <a:ext uri="{909E8E84-426E-40DD-AFC4-6F175D3DCCD1}">
+                            <a14:hiddenFill xmlns:a14="http://schemas.microsoft.com/office/drawing/2010/main">
+                              <a:solidFill>
+                                <a:srgbClr val="FFFFFF"/>
+                              </a:solidFill>
+                            </a14:hiddenFill>
+                          </a:ext>
+                        </a:extLst>
+                      </wps:spPr>
+                      <wps:bodyPr rot="0" vert="horz" wrap="square" lIns="91440" tIns="45720" rIns="91440" bIns="45720" anchor="t" anchorCtr="0" upright="1">
+                        <a:noAutofit/>
+                      </wps:bodyPr>
+                    </wps:wsp>
+                  </a:graphicData>
+                </a:graphic>
+                <wp14:sizeRelH relativeFrom="page">
+                  <wp14:pctWidth>0</wp14:pctWidth>
+                </wp14:sizeRelH>
+                <wp14:sizeRelV relativeFrom="page">
+                  <wp14:pctHeight>0</wp14:pctHeight>
+                </wp14:sizeRelV>
+              </wp:anchor>
+            </w:drawing>
+          </mc:Choice>
+          <mc:Fallback xmlns:w16cid="http://schemas.microsoft.com/office/word/2016/wordml/cid" xmlns:am3d="http://schemas.microsoft.com/office/drawing/2017/model3d" xmlns:aink="http://schemas.microsoft.com/office/drawing/2016/ink" xmlns:cx8="http://schemas.microsoft.com/office/drawing/2016/5/14/chartex" xmlns:cx7="http://schemas.microsoft.com/office/drawing/2016/5/13/chartex" xmlns:cx6="http://schemas.microsoft.com/office/drawing/2016/5/12/chartex" xmlns:cx5="http://schemas.microsoft.com/office/drawing/2016/5/11/chartex" xmlns:cx4="http://schemas.microsoft.com/office/drawing/2016/5/10/chartex" xmlns:cx3="http://schemas.microsoft.com/office/drawing/2016/5/9/chartex" xmlns:cx2="http://schemas.microsoft.com/office/drawing/2015/10/21/chartex">
+            <w:pict>
+              <v:rect w14:anchorId="4171D8F3" id="Rectangle 29" o:spid="_x0000_s1026" style="position:absolute;margin-left:0;margin-top:33.3pt;width:97.8pt;height:107.35pt;z-index:251662336;visibility:visible;mso-wrap-style:square;mso-width-percent:0;mso-height-percent:0;mso-wrap-distance-left:9pt;mso-wrap-distance-top:0;mso-wrap-distance-right:9pt;mso-wrap-distance-bottom:0;mso-position-horizontal:absolute;mso-position-horizontal-relative:text;mso-position-vertical:absolute;mso-position-vertical-relative:text;mso-width-percent:0;mso-height-percent:0;mso-width-relative:page;mso-height-relative:page;v-text-anchor:top" o:gfxdata="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" filled="f" strokecolor="red" strokeweight="3pt"/>
+            </w:pict>
+          </mc:Fallback>
+        </mc:AlternateContent>
       </w:r>
       <w:r>
         <w:rPr>
           <w:noProof/>
         </w:rPr>
         <w:drawing>
-          <wp:inline distT="0" distB="0" distL="0" distR="0">
+          <wp:inline distT="0" distB="0" distL="0" distR="0" wp14:anchorId="64EFCD73" wp14:editId="5EA99A01">
             <wp:extent cx="5939790" cy="3441700"/>
             <wp:effectExtent l="19050" t="0" r="3810" b="0"/>
             <wp:docPr id="4" name="Picture 0" descr="FIG5.bmp"/>
@@ -6721,7 +8257,7 @@
                     <pic:cNvPicPr/>
                   </pic:nvPicPr>
                   <pic:blipFill>
-                    <a:blip r:embed="rId30" cstate="print"/>
+                    <a:blip r:embed="rId36" cstate="print"/>
                     <a:stretch>
                       <a:fillRect/>
                     </a:stretch>
@@ -7013,7 +8549,6 @@
         <w:t xml:space="preserve">Exit out of the Configure window, uncheck the Auto Adjust check box, then adjust the settings </w:t>
       </w:r>
       <w:r>
-        <w:lastRenderedPageBreak/>
         <w:t>according to Figure 13</w:t>
       </w:r>
       <w:r>
@@ -7051,7 +8586,7 @@
           <w:noProof/>
         </w:rPr>
         <w:drawing>
-          <wp:inline distT="0" distB="0" distL="0" distR="0">
+          <wp:inline distT="0" distB="0" distL="0" distR="0" wp14:anchorId="2B86016A" wp14:editId="4EF10C4F">
             <wp:extent cx="4410075" cy="4238625"/>
             <wp:effectExtent l="19050" t="0" r="9525" b="0"/>
             <wp:docPr id="7" name="Picture 2"/>
@@ -7068,7 +8603,7 @@
                     </pic:cNvPicPr>
                   </pic:nvPicPr>
                   <pic:blipFill>
-                    <a:blip r:embed="rId31" cstate="print"/>
+                    <a:blip r:embed="rId37" cstate="print"/>
                     <a:srcRect/>
                     <a:stretch>
                       <a:fillRect/>
@@ -7164,7 +8699,7 @@
           <w:noProof/>
         </w:rPr>
         <w:drawing>
-          <wp:anchor distT="0" distB="0" distL="114300" distR="114300" simplePos="0" relativeHeight="251689984" behindDoc="0" locked="0" layoutInCell="1" allowOverlap="1">
+          <wp:anchor distT="0" distB="0" distL="114300" distR="114300" simplePos="0" relativeHeight="251652096" behindDoc="0" locked="0" layoutInCell="1" allowOverlap="1" wp14:anchorId="10721383" wp14:editId="03632FC8">
             <wp:simplePos x="0" y="0"/>
             <wp:positionH relativeFrom="column">
               <wp:posOffset>2305050</wp:posOffset>
@@ -7187,7 +8722,7 @@
                     <pic:cNvPicPr/>
                   </pic:nvPicPr>
                   <pic:blipFill>
-                    <a:blip r:embed="rId32" cstate="print"/>
+                    <a:blip r:embed="rId38" cstate="print"/>
                     <a:stretch>
                       <a:fillRect/>
                     </a:stretch>
@@ -7271,7 +8806,7 @@
           <w:noProof/>
         </w:rPr>
         <w:drawing>
-          <wp:inline distT="0" distB="0" distL="0" distR="0">
+          <wp:inline distT="0" distB="0" distL="0" distR="0" wp14:anchorId="0F2CBF0F" wp14:editId="42AA6D27">
             <wp:extent cx="171450" cy="152400"/>
             <wp:effectExtent l="19050" t="0" r="0" b="0"/>
             <wp:docPr id="10" name="Picture 6" descr="fig8.bmp"/>
@@ -7286,7 +8821,7 @@
                     <pic:cNvPicPr/>
                   </pic:nvPicPr>
                   <pic:blipFill>
-                    <a:blip r:embed="rId33" cstate="print"/>
+                    <a:blip r:embed="rId39" cstate="print"/>
                     <a:stretch>
                       <a:fillRect/>
                     </a:stretch>
@@ -7343,8 +8878,15 @@
           <w:sz w:val="24"/>
           <w:szCs w:val="24"/>
         </w:rPr>
-        <w:lastRenderedPageBreak/>
-        <w:t xml:space="preserve">VIII. </w:t>
+        <w:t>IX</w:t>
+      </w:r>
+      <w:r>
+        <w:rPr>
+          <w:b/>
+          <w:sz w:val="24"/>
+          <w:szCs w:val="24"/>
+        </w:rPr>
+        <w:t xml:space="preserve">. </w:t>
       </w:r>
       <w:r>
         <w:rPr>
@@ -7417,7 +8959,7 @@
         </w:rPr>
         <w:t xml:space="preserve">Download an SBML-QUAL file from the non-metabolic section of the Path2Models Database: </w:t>
       </w:r>
-      <w:hyperlink r:id="rId34" w:history="1">
+      <w:hyperlink r:id="rId40" w:history="1">
         <w:r>
           <w:rPr>
             <w:rStyle w:val="Hyperlink"/>
@@ -7604,9 +9146,9 @@
       </w:r>
     </w:p>
     <w:sectPr>
-      <w:footerReference w:type="default" r:id="rId35"/>
-      <w:headerReference w:type="first" r:id="rId36"/>
-      <w:footerReference w:type="first" r:id="rId37"/>
+      <w:footerReference w:type="default" r:id="rId41"/>
+      <w:headerReference w:type="first" r:id="rId42"/>
+      <w:footerReference w:type="first" r:id="rId43"/>
       <w:pgSz w:w="12240" w:h="15840"/>
       <w:pgMar w:top="1440" w:right="1440" w:bottom="1440" w:left="1440" w:header="720" w:footer="720" w:gutter="0"/>
       <w:cols w:space="720"/>
@@ -7618,7 +9160,7 @@
 </file>
 
 <file path=word/endnotes.xml><?xml version="1.0" encoding="utf-8"?>
-<w:endnotes xmlns:wpc="http://schemas.microsoft.com/office/word/2010/wordprocessingCanvas" xmlns:mc="http://schemas.openxmlformats.org/markup-compatibility/2006" xmlns:o="urn:schemas-microsoft-com:office:office" xmlns:r="http://schemas.openxmlformats.org/officeDocument/2006/relationships" xmlns:m="http://schemas.openxmlformats.org/officeDocument/2006/math" xmlns:v="urn:schemas-microsoft-com:vml" xmlns:wp14="http://schemas.microsoft.com/office/word/2010/wordprocessingDrawing" xmlns:wp="http://schemas.openxmlformats.org/drawingml/2006/wordprocessingDrawing" xmlns:w10="urn:schemas-microsoft-com:office:word" xmlns:w="http://schemas.openxmlformats.org/wordprocessingml/2006/main" xmlns:w14="http://schemas.microsoft.com/office/word/2010/wordml" xmlns:wpg="http://schemas.microsoft.com/office/word/2010/wordprocessingGroup" xmlns:wpi="http://schemas.microsoft.com/office/word/2010/wordprocessingInk" xmlns:wne="http://schemas.microsoft.com/office/word/2006/wordml" xmlns:wps="http://schemas.microsoft.com/office/word/2010/wordprocessingShape" mc:Ignorable="w14 wp14">
+<w:endnotes xmlns:wpc="http://schemas.microsoft.com/office/word/2010/wordprocessingCanvas" xmlns:cx="http://schemas.microsoft.com/office/drawing/2014/chartex" xmlns:cx1="http://schemas.microsoft.com/office/drawing/2015/9/8/chartex" xmlns:mc="http://schemas.openxmlformats.org/markup-compatibility/2006" xmlns:o="urn:schemas-microsoft-com:office:office" xmlns:r="http://schemas.openxmlformats.org/officeDocument/2006/relationships" xmlns:m="http://schemas.openxmlformats.org/officeDocument/2006/math" xmlns:v="urn:schemas-microsoft-com:vml" xmlns:wp14="http://schemas.microsoft.com/office/word/2010/wordprocessingDrawing" xmlns:wp="http://schemas.openxmlformats.org/drawingml/2006/wordprocessingDrawing" xmlns:w10="urn:schemas-microsoft-com:office:word" xmlns:w="http://schemas.openxmlformats.org/wordprocessingml/2006/main" xmlns:w14="http://schemas.microsoft.com/office/word/2010/wordml" xmlns:w15="http://schemas.microsoft.com/office/word/2012/wordml" xmlns:w16se="http://schemas.microsoft.com/office/word/2015/wordml/symex" xmlns:wpg="http://schemas.microsoft.com/office/word/2010/wordprocessingGroup" xmlns:wpi="http://schemas.microsoft.com/office/word/2010/wordprocessingInk" xmlns:wne="http://schemas.microsoft.com/office/word/2006/wordml" xmlns:wps="http://schemas.microsoft.com/office/word/2010/wordprocessingShape" mc:Ignorable="w14 w15 w16se wp14">
   <w:endnote w:type="separator" w:id="-1">
     <w:p>
       <w:pPr>
@@ -7643,7 +9185,7 @@
 </file>
 
 <file path=word/footer1.xml><?xml version="1.0" encoding="utf-8"?>
-<w:ftr xmlns:wpc="http://schemas.microsoft.com/office/word/2010/wordprocessingCanvas" xmlns:mc="http://schemas.openxmlformats.org/markup-compatibility/2006" xmlns:o="urn:schemas-microsoft-com:office:office" xmlns:r="http://schemas.openxmlformats.org/officeDocument/2006/relationships" xmlns:m="http://schemas.openxmlformats.org/officeDocument/2006/math" xmlns:v="urn:schemas-microsoft-com:vml" xmlns:wp14="http://schemas.microsoft.com/office/word/2010/wordprocessingDrawing" xmlns:wp="http://schemas.openxmlformats.org/drawingml/2006/wordprocessingDrawing" xmlns:w10="urn:schemas-microsoft-com:office:word" xmlns:w="http://schemas.openxmlformats.org/wordprocessingml/2006/main" xmlns:w14="http://schemas.microsoft.com/office/word/2010/wordml" xmlns:wpg="http://schemas.microsoft.com/office/word/2010/wordprocessingGroup" xmlns:wpi="http://schemas.microsoft.com/office/word/2010/wordprocessingInk" xmlns:wne="http://schemas.microsoft.com/office/word/2006/wordml" xmlns:wps="http://schemas.microsoft.com/office/word/2010/wordprocessingShape" mc:Ignorable="w14 wp14">
+<w:ftr xmlns:wpc="http://schemas.microsoft.com/office/word/2010/wordprocessingCanvas" xmlns:cx="http://schemas.microsoft.com/office/drawing/2014/chartex" xmlns:cx1="http://schemas.microsoft.com/office/drawing/2015/9/8/chartex" xmlns:mc="http://schemas.openxmlformats.org/markup-compatibility/2006" xmlns:o="urn:schemas-microsoft-com:office:office" xmlns:r="http://schemas.openxmlformats.org/officeDocument/2006/relationships" xmlns:m="http://schemas.openxmlformats.org/officeDocument/2006/math" xmlns:v="urn:schemas-microsoft-com:vml" xmlns:wp14="http://schemas.microsoft.com/office/word/2010/wordprocessingDrawing" xmlns:wp="http://schemas.openxmlformats.org/drawingml/2006/wordprocessingDrawing" xmlns:w10="urn:schemas-microsoft-com:office:word" xmlns:w="http://schemas.openxmlformats.org/wordprocessingml/2006/main" xmlns:w14="http://schemas.microsoft.com/office/word/2010/wordml" xmlns:w15="http://schemas.microsoft.com/office/word/2012/wordml" xmlns:w16se="http://schemas.microsoft.com/office/word/2015/wordml/symex" xmlns:wpg="http://schemas.microsoft.com/office/word/2010/wordprocessingGroup" xmlns:wpi="http://schemas.microsoft.com/office/word/2010/wordprocessingInk" xmlns:wne="http://schemas.microsoft.com/office/word/2006/wordml" xmlns:wps="http://schemas.microsoft.com/office/word/2010/wordprocessingShape" mc:Ignorable="w14 w15 w16se wp14">
   <w:sdt>
     <w:sdtPr>
       <w:id w:val="-761837089"/>
@@ -7702,7 +9244,7 @@
             <w:sz w:val="24"/>
             <w:szCs w:val="24"/>
           </w:rPr>
-          <w:t>5</w:t>
+          <w:t>3</w:t>
         </w:r>
         <w:r>
           <w:rPr>
@@ -7725,7 +9267,7 @@
 </file>
 
 <file path=word/footer2.xml><?xml version="1.0" encoding="utf-8"?>
-<w:ftr xmlns:wpc="http://schemas.microsoft.com/office/word/2010/wordprocessingCanvas" xmlns:mc="http://schemas.openxmlformats.org/markup-compatibility/2006" xmlns:o="urn:schemas-microsoft-com:office:office" xmlns:r="http://schemas.openxmlformats.org/officeDocument/2006/relationships" xmlns:m="http://schemas.openxmlformats.org/officeDocument/2006/math" xmlns:v="urn:schemas-microsoft-com:vml" xmlns:wp14="http://schemas.microsoft.com/office/word/2010/wordprocessingDrawing" xmlns:wp="http://schemas.openxmlformats.org/drawingml/2006/wordprocessingDrawing" xmlns:w10="urn:schemas-microsoft-com:office:word" xmlns:w="http://schemas.openxmlformats.org/wordprocessingml/2006/main" xmlns:w14="http://schemas.microsoft.com/office/word/2010/wordml" xmlns:wpg="http://schemas.microsoft.com/office/word/2010/wordprocessingGroup" xmlns:wpi="http://schemas.microsoft.com/office/word/2010/wordprocessingInk" xmlns:wne="http://schemas.microsoft.com/office/word/2006/wordml" xmlns:wps="http://schemas.microsoft.com/office/word/2010/wordprocessingShape" mc:Ignorable="w14 wp14">
+<w:ftr xmlns:wpc="http://schemas.microsoft.com/office/word/2010/wordprocessingCanvas" xmlns:cx="http://schemas.microsoft.com/office/drawing/2014/chartex" xmlns:cx1="http://schemas.microsoft.com/office/drawing/2015/9/8/chartex" xmlns:mc="http://schemas.openxmlformats.org/markup-compatibility/2006" xmlns:o="urn:schemas-microsoft-com:office:office" xmlns:r="http://schemas.openxmlformats.org/officeDocument/2006/relationships" xmlns:m="http://schemas.openxmlformats.org/officeDocument/2006/math" xmlns:v="urn:schemas-microsoft-com:vml" xmlns:wp14="http://schemas.microsoft.com/office/word/2010/wordprocessingDrawing" xmlns:wp="http://schemas.openxmlformats.org/drawingml/2006/wordprocessingDrawing" xmlns:w10="urn:schemas-microsoft-com:office:word" xmlns:w="http://schemas.openxmlformats.org/wordprocessingml/2006/main" xmlns:w14="http://schemas.microsoft.com/office/word/2010/wordml" xmlns:w15="http://schemas.microsoft.com/office/word/2012/wordml" xmlns:w16se="http://schemas.microsoft.com/office/word/2015/wordml/symex" xmlns:wpg="http://schemas.microsoft.com/office/word/2010/wordprocessingGroup" xmlns:wpi="http://schemas.microsoft.com/office/word/2010/wordprocessingInk" xmlns:wne="http://schemas.microsoft.com/office/word/2006/wordml" xmlns:wps="http://schemas.microsoft.com/office/word/2010/wordprocessingShape" mc:Ignorable="w14 w15 w16se wp14">
   <w:p>
     <w:pPr>
       <w:pStyle w:val="Footer"/>
@@ -7738,7 +9280,7 @@
 </file>
 
 <file path=word/footnotes.xml><?xml version="1.0" encoding="utf-8"?>
-<w:footnotes xmlns:wpc="http://schemas.microsoft.com/office/word/2010/wordprocessingCanvas" xmlns:mc="http://schemas.openxmlformats.org/markup-compatibility/2006" xmlns:o="urn:schemas-microsoft-com:office:office" xmlns:r="http://schemas.openxmlformats.org/officeDocument/2006/relationships" xmlns:m="http://schemas.openxmlformats.org/officeDocument/2006/math" xmlns:v="urn:schemas-microsoft-com:vml" xmlns:wp14="http://schemas.microsoft.com/office/word/2010/wordprocessingDrawing" xmlns:wp="http://schemas.openxmlformats.org/drawingml/2006/wordprocessingDrawing" xmlns:w10="urn:schemas-microsoft-com:office:word" xmlns:w="http://schemas.openxmlformats.org/wordprocessingml/2006/main" xmlns:w14="http://schemas.microsoft.com/office/word/2010/wordml" xmlns:wpg="http://schemas.microsoft.com/office/word/2010/wordprocessingGroup" xmlns:wpi="http://schemas.microsoft.com/office/word/2010/wordprocessingInk" xmlns:wne="http://schemas.microsoft.com/office/word/2006/wordml" xmlns:wps="http://schemas.microsoft.com/office/word/2010/wordprocessingShape" mc:Ignorable="w14 wp14">
+<w:footnotes xmlns:wpc="http://schemas.microsoft.com/office/word/2010/wordprocessingCanvas" xmlns:cx="http://schemas.microsoft.com/office/drawing/2014/chartex" xmlns:cx1="http://schemas.microsoft.com/office/drawing/2015/9/8/chartex" xmlns:mc="http://schemas.openxmlformats.org/markup-compatibility/2006" xmlns:o="urn:schemas-microsoft-com:office:office" xmlns:r="http://schemas.openxmlformats.org/officeDocument/2006/relationships" xmlns:m="http://schemas.openxmlformats.org/officeDocument/2006/math" xmlns:v="urn:schemas-microsoft-com:vml" xmlns:wp14="http://schemas.microsoft.com/office/word/2010/wordprocessingDrawing" xmlns:wp="http://schemas.openxmlformats.org/drawingml/2006/wordprocessingDrawing" xmlns:w10="urn:schemas-microsoft-com:office:word" xmlns:w="http://schemas.openxmlformats.org/wordprocessingml/2006/main" xmlns:w14="http://schemas.microsoft.com/office/word/2010/wordml" xmlns:w15="http://schemas.microsoft.com/office/word/2012/wordml" xmlns:w16se="http://schemas.microsoft.com/office/word/2015/wordml/symex" xmlns:wpg="http://schemas.microsoft.com/office/word/2010/wordprocessingGroup" xmlns:wpi="http://schemas.microsoft.com/office/word/2010/wordprocessingInk" xmlns:wne="http://schemas.microsoft.com/office/word/2006/wordml" xmlns:wps="http://schemas.microsoft.com/office/word/2010/wordprocessingShape" mc:Ignorable="w14 w15 w16se wp14">
   <w:footnote w:type="separator" w:id="-1">
     <w:p>
       <w:pPr>
@@ -7763,7 +9305,7 @@
 </file>
 
 <file path=word/header1.xml><?xml version="1.0" encoding="utf-8"?>
-<w:hdr xmlns:wpc="http://schemas.microsoft.com/office/word/2010/wordprocessingCanvas" xmlns:mc="http://schemas.openxmlformats.org/markup-compatibility/2006" xmlns:o="urn:schemas-microsoft-com:office:office" xmlns:r="http://schemas.openxmlformats.org/officeDocument/2006/relationships" xmlns:m="http://schemas.openxmlformats.org/officeDocument/2006/math" xmlns:v="urn:schemas-microsoft-com:vml" xmlns:wp14="http://schemas.microsoft.com/office/word/2010/wordprocessingDrawing" xmlns:wp="http://schemas.openxmlformats.org/drawingml/2006/wordprocessingDrawing" xmlns:w10="urn:schemas-microsoft-com:office:word" xmlns:w="http://schemas.openxmlformats.org/wordprocessingml/2006/main" xmlns:w14="http://schemas.microsoft.com/office/word/2010/wordml" xmlns:wpg="http://schemas.microsoft.com/office/word/2010/wordprocessingGroup" xmlns:wpi="http://schemas.microsoft.com/office/word/2010/wordprocessingInk" xmlns:wne="http://schemas.microsoft.com/office/word/2006/wordml" xmlns:wps="http://schemas.microsoft.com/office/word/2010/wordprocessingShape" mc:Ignorable="w14 wp14">
+<w:hdr xmlns:wpc="http://schemas.microsoft.com/office/word/2010/wordprocessingCanvas" xmlns:cx="http://schemas.microsoft.com/office/drawing/2014/chartex" xmlns:cx1="http://schemas.microsoft.com/office/drawing/2015/9/8/chartex" xmlns:mc="http://schemas.openxmlformats.org/markup-compatibility/2006" xmlns:o="urn:schemas-microsoft-com:office:office" xmlns:r="http://schemas.openxmlformats.org/officeDocument/2006/relationships" xmlns:m="http://schemas.openxmlformats.org/officeDocument/2006/math" xmlns:v="urn:schemas-microsoft-com:vml" xmlns:wp14="http://schemas.microsoft.com/office/word/2010/wordprocessingDrawing" xmlns:wp="http://schemas.openxmlformats.org/drawingml/2006/wordprocessingDrawing" xmlns:w10="urn:schemas-microsoft-com:office:word" xmlns:w="http://schemas.openxmlformats.org/wordprocessingml/2006/main" xmlns:w14="http://schemas.microsoft.com/office/word/2010/wordml" xmlns:w15="http://schemas.microsoft.com/office/word/2012/wordml" xmlns:w16se="http://schemas.microsoft.com/office/word/2015/wordml/symex" xmlns:wpg="http://schemas.microsoft.com/office/word/2010/wordprocessingGroup" xmlns:wpi="http://schemas.microsoft.com/office/word/2010/wordprocessingInk" xmlns:wne="http://schemas.microsoft.com/office/word/2006/wordml" xmlns:wps="http://schemas.microsoft.com/office/word/2010/wordprocessingShape" mc:Ignorable="w14 w15 w16se wp14">
   <w:p>
     <w:pPr>
       <w:pStyle w:val="Header"/>
@@ -7779,8 +9321,8 @@
 </file>
 
 <file path=word/numbering.xml><?xml version="1.0" encoding="utf-8"?>
-<w:numbering xmlns:wpc="http://schemas.microsoft.com/office/word/2010/wordprocessingCanvas" xmlns:mc="http://schemas.openxmlformats.org/markup-compatibility/2006" xmlns:o="urn:schemas-microsoft-com:office:office" xmlns:r="http://schemas.openxmlformats.org/officeDocument/2006/relationships" xmlns:m="http://schemas.openxmlformats.org/officeDocument/2006/math" xmlns:v="urn:schemas-microsoft-com:vml" xmlns:wp14="http://schemas.microsoft.com/office/word/2010/wordprocessingDrawing" xmlns:wp="http://schemas.openxmlformats.org/drawingml/2006/wordprocessingDrawing" xmlns:w10="urn:schemas-microsoft-com:office:word" xmlns:w="http://schemas.openxmlformats.org/wordprocessingml/2006/main" xmlns:w14="http://schemas.microsoft.com/office/word/2010/wordml" xmlns:wpg="http://schemas.microsoft.com/office/word/2010/wordprocessingGroup" xmlns:wpi="http://schemas.microsoft.com/office/word/2010/wordprocessingInk" xmlns:wne="http://schemas.microsoft.com/office/word/2006/wordml" xmlns:wps="http://schemas.microsoft.com/office/word/2010/wordprocessingShape" mc:Ignorable="w14 wp14">
-  <w:abstractNum w:abstractNumId="0">
+<w:numbering xmlns:wpc="http://schemas.microsoft.com/office/word/2010/wordprocessingCanvas" xmlns:cx="http://schemas.microsoft.com/office/drawing/2014/chartex" xmlns:cx1="http://schemas.microsoft.com/office/drawing/2015/9/8/chartex" xmlns:mc="http://schemas.openxmlformats.org/markup-compatibility/2006" xmlns:o="urn:schemas-microsoft-com:office:office" xmlns:r="http://schemas.openxmlformats.org/officeDocument/2006/relationships" xmlns:m="http://schemas.openxmlformats.org/officeDocument/2006/math" xmlns:v="urn:schemas-microsoft-com:vml" xmlns:wp14="http://schemas.microsoft.com/office/word/2010/wordprocessingDrawing" xmlns:wp="http://schemas.openxmlformats.org/drawingml/2006/wordprocessingDrawing" xmlns:w10="urn:schemas-microsoft-com:office:word" xmlns:w="http://schemas.openxmlformats.org/wordprocessingml/2006/main" xmlns:w14="http://schemas.microsoft.com/office/word/2010/wordml" xmlns:w15="http://schemas.microsoft.com/office/word/2012/wordml" xmlns:w16se="http://schemas.microsoft.com/office/word/2015/wordml/symex" xmlns:wpg="http://schemas.microsoft.com/office/word/2010/wordprocessingGroup" xmlns:wpi="http://schemas.microsoft.com/office/word/2010/wordprocessingInk" xmlns:wne="http://schemas.microsoft.com/office/word/2006/wordml" xmlns:wps="http://schemas.microsoft.com/office/word/2010/wordprocessingShape" mc:Ignorable="w14 w15 w16se wp14">
+  <w:abstractNum w:abstractNumId="0" w15:restartNumberingAfterBreak="0">
     <w:nsid w:val="006D7670"/>
     <w:multiLevelType w:val="hybridMultilevel"/>
     <w:tmpl w:val="B78AA2C6"/>
@@ -7869,7 +9411,7 @@
       </w:pPr>
     </w:lvl>
   </w:abstractNum>
-  <w:abstractNum w:abstractNumId="1">
+  <w:abstractNum w:abstractNumId="1" w15:restartNumberingAfterBreak="0">
     <w:nsid w:val="095B2A50"/>
     <w:multiLevelType w:val="hybridMultilevel"/>
     <w:tmpl w:val="13863BC2"/>
@@ -7955,7 +9497,7 @@
       </w:pPr>
     </w:lvl>
   </w:abstractNum>
-  <w:abstractNum w:abstractNumId="2">
+  <w:abstractNum w:abstractNumId="2" w15:restartNumberingAfterBreak="0">
     <w:nsid w:val="09CA3000"/>
     <w:multiLevelType w:val="hybridMultilevel"/>
     <w:tmpl w:val="4C70C40E"/>
@@ -8068,7 +9610,7 @@
       </w:rPr>
     </w:lvl>
   </w:abstractNum>
-  <w:abstractNum w:abstractNumId="3">
+  <w:abstractNum w:abstractNumId="3" w15:restartNumberingAfterBreak="0">
     <w:nsid w:val="0C037FF5"/>
     <w:multiLevelType w:val="hybridMultilevel"/>
     <w:tmpl w:val="46101F6C"/>
@@ -8154,7 +9696,7 @@
       </w:pPr>
     </w:lvl>
   </w:abstractNum>
-  <w:abstractNum w:abstractNumId="4">
+  <w:abstractNum w:abstractNumId="4" w15:restartNumberingAfterBreak="0">
     <w:nsid w:val="0E2250D8"/>
     <w:multiLevelType w:val="hybridMultilevel"/>
     <w:tmpl w:val="80C20202"/>
@@ -8243,7 +9785,7 @@
       </w:pPr>
     </w:lvl>
   </w:abstractNum>
-  <w:abstractNum w:abstractNumId="5">
+  <w:abstractNum w:abstractNumId="5" w15:restartNumberingAfterBreak="0">
     <w:nsid w:val="0FA43669"/>
     <w:multiLevelType w:val="hybridMultilevel"/>
     <w:tmpl w:val="4CB063F6"/>
@@ -8336,7 +9878,7 @@
       </w:pPr>
     </w:lvl>
   </w:abstractNum>
-  <w:abstractNum w:abstractNumId="6">
+  <w:abstractNum w:abstractNumId="6" w15:restartNumberingAfterBreak="0">
     <w:nsid w:val="1A805F80"/>
     <w:multiLevelType w:val="hybridMultilevel"/>
     <w:tmpl w:val="D4A07D7A"/>
@@ -8422,7 +9964,7 @@
       </w:pPr>
     </w:lvl>
   </w:abstractNum>
-  <w:abstractNum w:abstractNumId="7">
+  <w:abstractNum w:abstractNumId="7" w15:restartNumberingAfterBreak="0">
     <w:nsid w:val="1E752BD5"/>
     <w:multiLevelType w:val="hybridMultilevel"/>
     <w:tmpl w:val="B4DA877A"/>
@@ -8514,7 +10056,7 @@
       </w:pPr>
     </w:lvl>
   </w:abstractNum>
-  <w:abstractNum w:abstractNumId="8">
+  <w:abstractNum w:abstractNumId="8" w15:restartNumberingAfterBreak="0">
     <w:nsid w:val="22C05393"/>
     <w:multiLevelType w:val="hybridMultilevel"/>
     <w:tmpl w:val="D8F253D2"/>
@@ -8600,7 +10142,7 @@
       </w:pPr>
     </w:lvl>
   </w:abstractNum>
-  <w:abstractNum w:abstractNumId="9">
+  <w:abstractNum w:abstractNumId="9" w15:restartNumberingAfterBreak="0">
     <w:nsid w:val="26A8434B"/>
     <w:multiLevelType w:val="hybridMultilevel"/>
     <w:tmpl w:val="B78AA2C6"/>
@@ -8689,7 +10231,7 @@
       </w:pPr>
     </w:lvl>
   </w:abstractNum>
-  <w:abstractNum w:abstractNumId="10">
+  <w:abstractNum w:abstractNumId="10" w15:restartNumberingAfterBreak="0">
     <w:nsid w:val="28A7507F"/>
     <w:multiLevelType w:val="hybridMultilevel"/>
     <w:tmpl w:val="B1769902"/>
@@ -8775,7 +10317,7 @@
       </w:pPr>
     </w:lvl>
   </w:abstractNum>
-  <w:abstractNum w:abstractNumId="11">
+  <w:abstractNum w:abstractNumId="11" w15:restartNumberingAfterBreak="0">
     <w:nsid w:val="2AC04EC4"/>
     <w:multiLevelType w:val="hybridMultilevel"/>
     <w:tmpl w:val="56240D18"/>
@@ -8864,7 +10406,7 @@
       </w:pPr>
     </w:lvl>
   </w:abstractNum>
-  <w:abstractNum w:abstractNumId="12">
+  <w:abstractNum w:abstractNumId="12" w15:restartNumberingAfterBreak="0">
     <w:nsid w:val="2B8E19E9"/>
     <w:multiLevelType w:val="hybridMultilevel"/>
     <w:tmpl w:val="13863BC2"/>
@@ -8950,7 +10492,7 @@
       </w:pPr>
     </w:lvl>
   </w:abstractNum>
-  <w:abstractNum w:abstractNumId="13">
+  <w:abstractNum w:abstractNumId="13" w15:restartNumberingAfterBreak="0">
     <w:nsid w:val="2BCE2782"/>
     <w:multiLevelType w:val="hybridMultilevel"/>
     <w:tmpl w:val="C23A9D02"/>
@@ -9036,7 +10578,7 @@
       </w:pPr>
     </w:lvl>
   </w:abstractNum>
-  <w:abstractNum w:abstractNumId="14">
+  <w:abstractNum w:abstractNumId="14" w15:restartNumberingAfterBreak="0">
     <w:nsid w:val="2F7A1F12"/>
     <w:multiLevelType w:val="hybridMultilevel"/>
     <w:tmpl w:val="7D968164"/>
@@ -9125,7 +10667,7 @@
       </w:pPr>
     </w:lvl>
   </w:abstractNum>
-  <w:abstractNum w:abstractNumId="15">
+  <w:abstractNum w:abstractNumId="15" w15:restartNumberingAfterBreak="0">
     <w:nsid w:val="31677452"/>
     <w:multiLevelType w:val="hybridMultilevel"/>
     <w:tmpl w:val="9CCE0680"/>
@@ -9211,7 +10753,7 @@
       </w:pPr>
     </w:lvl>
   </w:abstractNum>
-  <w:abstractNum w:abstractNumId="16">
+  <w:abstractNum w:abstractNumId="16" w15:restartNumberingAfterBreak="0">
     <w:nsid w:val="31C51DBC"/>
     <w:multiLevelType w:val="hybridMultilevel"/>
     <w:tmpl w:val="F9A6026E"/>
@@ -9300,7 +10842,7 @@
       </w:pPr>
     </w:lvl>
   </w:abstractNum>
-  <w:abstractNum w:abstractNumId="17">
+  <w:abstractNum w:abstractNumId="17" w15:restartNumberingAfterBreak="0">
     <w:nsid w:val="35164396"/>
     <w:multiLevelType w:val="hybridMultilevel"/>
     <w:tmpl w:val="F056D58E"/>
@@ -9392,7 +10934,7 @@
       </w:pPr>
     </w:lvl>
   </w:abstractNum>
-  <w:abstractNum w:abstractNumId="18">
+  <w:abstractNum w:abstractNumId="18" w15:restartNumberingAfterBreak="0">
     <w:nsid w:val="351E0DE7"/>
     <w:multiLevelType w:val="hybridMultilevel"/>
     <w:tmpl w:val="DDD85EC6"/>
@@ -9481,7 +11023,7 @@
       </w:pPr>
     </w:lvl>
   </w:abstractNum>
-  <w:abstractNum w:abstractNumId="19">
+  <w:abstractNum w:abstractNumId="19" w15:restartNumberingAfterBreak="0">
     <w:nsid w:val="3FAC7AE9"/>
     <w:multiLevelType w:val="hybridMultilevel"/>
     <w:tmpl w:val="091E45EA"/>
@@ -9594,7 +11136,7 @@
       </w:rPr>
     </w:lvl>
   </w:abstractNum>
-  <w:abstractNum w:abstractNumId="20">
+  <w:abstractNum w:abstractNumId="20" w15:restartNumberingAfterBreak="0">
     <w:nsid w:val="4415297C"/>
     <w:multiLevelType w:val="hybridMultilevel"/>
     <w:tmpl w:val="D88865E2"/>
@@ -9680,7 +11222,7 @@
       </w:pPr>
     </w:lvl>
   </w:abstractNum>
-  <w:abstractNum w:abstractNumId="21">
+  <w:abstractNum w:abstractNumId="21" w15:restartNumberingAfterBreak="0">
     <w:nsid w:val="462717BC"/>
     <w:multiLevelType w:val="hybridMultilevel"/>
     <w:tmpl w:val="FF3EB5D6"/>
@@ -9766,7 +11308,7 @@
       </w:pPr>
     </w:lvl>
   </w:abstractNum>
-  <w:abstractNum w:abstractNumId="22">
+  <w:abstractNum w:abstractNumId="22" w15:restartNumberingAfterBreak="0">
     <w:nsid w:val="47973ADD"/>
     <w:multiLevelType w:val="hybridMultilevel"/>
     <w:tmpl w:val="DDD85EC6"/>
@@ -9855,7 +11397,7 @@
       </w:pPr>
     </w:lvl>
   </w:abstractNum>
-  <w:abstractNum w:abstractNumId="23">
+  <w:abstractNum w:abstractNumId="23" w15:restartNumberingAfterBreak="0">
     <w:nsid w:val="481D4BE3"/>
     <w:multiLevelType w:val="hybridMultilevel"/>
     <w:tmpl w:val="EF88F79E"/>
@@ -9968,7 +11510,7 @@
       </w:rPr>
     </w:lvl>
   </w:abstractNum>
-  <w:abstractNum w:abstractNumId="24">
+  <w:abstractNum w:abstractNumId="24" w15:restartNumberingAfterBreak="0">
     <w:nsid w:val="519B6DDF"/>
     <w:multiLevelType w:val="hybridMultilevel"/>
     <w:tmpl w:val="C21A0B16"/>
@@ -10054,7 +11596,7 @@
       </w:pPr>
     </w:lvl>
   </w:abstractNum>
-  <w:abstractNum w:abstractNumId="25">
+  <w:abstractNum w:abstractNumId="25" w15:restartNumberingAfterBreak="0">
     <w:nsid w:val="52637900"/>
     <w:multiLevelType w:val="hybridMultilevel"/>
     <w:tmpl w:val="E7A430AA"/>
@@ -10167,7 +11709,7 @@
       </w:rPr>
     </w:lvl>
   </w:abstractNum>
-  <w:abstractNum w:abstractNumId="26">
+  <w:abstractNum w:abstractNumId="26" w15:restartNumberingAfterBreak="0">
     <w:nsid w:val="528C7939"/>
     <w:multiLevelType w:val="hybridMultilevel"/>
     <w:tmpl w:val="83FCCA4C"/>
@@ -10257,7 +11799,7 @@
       </w:pPr>
     </w:lvl>
   </w:abstractNum>
-  <w:abstractNum w:abstractNumId="27">
+  <w:abstractNum w:abstractNumId="27" w15:restartNumberingAfterBreak="0">
     <w:nsid w:val="53CC7F6F"/>
     <w:multiLevelType w:val="hybridMultilevel"/>
     <w:tmpl w:val="64F81574"/>
@@ -10346,7 +11888,7 @@
       </w:pPr>
     </w:lvl>
   </w:abstractNum>
-  <w:abstractNum w:abstractNumId="28">
+  <w:abstractNum w:abstractNumId="28" w15:restartNumberingAfterBreak="0">
     <w:nsid w:val="578C6954"/>
     <w:multiLevelType w:val="hybridMultilevel"/>
     <w:tmpl w:val="F108456A"/>
@@ -10459,7 +12001,7 @@
       </w:rPr>
     </w:lvl>
   </w:abstractNum>
-  <w:abstractNum w:abstractNumId="29">
+  <w:abstractNum w:abstractNumId="29" w15:restartNumberingAfterBreak="0">
     <w:nsid w:val="59A42473"/>
     <w:multiLevelType w:val="hybridMultilevel"/>
     <w:tmpl w:val="EE4C6D46"/>
@@ -10499,7 +12041,7 @@
         <w:ind w:left="2880" w:hanging="360"/>
       </w:pPr>
     </w:lvl>
-    <w:lvl w:ilvl="4" w:tplc="04090019" w:tentative="1">
+    <w:lvl w:ilvl="4" w:tplc="04090019">
       <w:start w:val="1"/>
       <w:numFmt w:val="lowerLetter"/>
       <w:lvlText w:val="%5."/>
@@ -10545,7 +12087,7 @@
       </w:pPr>
     </w:lvl>
   </w:abstractNum>
-  <w:abstractNum w:abstractNumId="30">
+  <w:abstractNum w:abstractNumId="30" w15:restartNumberingAfterBreak="0">
     <w:nsid w:val="5C6E3561"/>
     <w:multiLevelType w:val="hybridMultilevel"/>
     <w:tmpl w:val="D3E2341A"/>
@@ -10631,7 +12173,7 @@
       </w:pPr>
     </w:lvl>
   </w:abstractNum>
-  <w:abstractNum w:abstractNumId="31">
+  <w:abstractNum w:abstractNumId="31" w15:restartNumberingAfterBreak="0">
     <w:nsid w:val="5EC160A3"/>
     <w:multiLevelType w:val="hybridMultilevel"/>
     <w:tmpl w:val="2186929E"/>
@@ -10720,7 +12262,7 @@
       </w:pPr>
     </w:lvl>
   </w:abstractNum>
-  <w:abstractNum w:abstractNumId="32">
+  <w:abstractNum w:abstractNumId="32" w15:restartNumberingAfterBreak="0">
     <w:nsid w:val="60905194"/>
     <w:multiLevelType w:val="hybridMultilevel"/>
     <w:tmpl w:val="99C0E6B6"/>
@@ -10833,7 +12375,7 @@
       </w:rPr>
     </w:lvl>
   </w:abstractNum>
-  <w:abstractNum w:abstractNumId="33">
+  <w:abstractNum w:abstractNumId="33" w15:restartNumberingAfterBreak="0">
     <w:nsid w:val="62146B20"/>
     <w:multiLevelType w:val="hybridMultilevel"/>
     <w:tmpl w:val="D6C4A47E"/>
@@ -10922,7 +12464,7 @@
       </w:pPr>
     </w:lvl>
   </w:abstractNum>
-  <w:abstractNum w:abstractNumId="34">
+  <w:abstractNum w:abstractNumId="34" w15:restartNumberingAfterBreak="0">
     <w:nsid w:val="639E6B8C"/>
     <w:multiLevelType w:val="hybridMultilevel"/>
     <w:tmpl w:val="4CA82F56"/>
@@ -11008,7 +12550,7 @@
       </w:pPr>
     </w:lvl>
   </w:abstractNum>
-  <w:abstractNum w:abstractNumId="35">
+  <w:abstractNum w:abstractNumId="35" w15:restartNumberingAfterBreak="0">
     <w:nsid w:val="64235A33"/>
     <w:multiLevelType w:val="hybridMultilevel"/>
     <w:tmpl w:val="1C207D4A"/>
@@ -11121,7 +12663,7 @@
       </w:rPr>
     </w:lvl>
   </w:abstractNum>
-  <w:abstractNum w:abstractNumId="36">
+  <w:abstractNum w:abstractNumId="36" w15:restartNumberingAfterBreak="0">
     <w:nsid w:val="66CD17F3"/>
     <w:multiLevelType w:val="hybridMultilevel"/>
     <w:tmpl w:val="F30A6AF2"/>
@@ -11207,7 +12749,7 @@
       </w:pPr>
     </w:lvl>
   </w:abstractNum>
-  <w:abstractNum w:abstractNumId="37">
+  <w:abstractNum w:abstractNumId="37" w15:restartNumberingAfterBreak="0">
     <w:nsid w:val="692A4C4D"/>
     <w:multiLevelType w:val="hybridMultilevel"/>
     <w:tmpl w:val="DE4A73B0"/>
@@ -11293,7 +12835,7 @@
       </w:pPr>
     </w:lvl>
   </w:abstractNum>
-  <w:abstractNum w:abstractNumId="38">
+  <w:abstractNum w:abstractNumId="38" w15:restartNumberingAfterBreak="0">
     <w:nsid w:val="6DD72C8E"/>
     <w:multiLevelType w:val="hybridMultilevel"/>
     <w:tmpl w:val="FAA05692"/>
@@ -11382,7 +12924,7 @@
       </w:pPr>
     </w:lvl>
   </w:abstractNum>
-  <w:abstractNum w:abstractNumId="39">
+  <w:abstractNum w:abstractNumId="39" w15:restartNumberingAfterBreak="0">
     <w:nsid w:val="6F6E0C28"/>
     <w:multiLevelType w:val="hybridMultilevel"/>
     <w:tmpl w:val="B12ED4DA"/>
@@ -11471,7 +13013,7 @@
       </w:pPr>
     </w:lvl>
   </w:abstractNum>
-  <w:abstractNum w:abstractNumId="40">
+  <w:abstractNum w:abstractNumId="40" w15:restartNumberingAfterBreak="0">
     <w:nsid w:val="77584A0F"/>
     <w:multiLevelType w:val="hybridMultilevel"/>
     <w:tmpl w:val="C066A84A"/>
@@ -11557,7 +13099,7 @@
       </w:pPr>
     </w:lvl>
   </w:abstractNum>
-  <w:abstractNum w:abstractNumId="41">
+  <w:abstractNum w:abstractNumId="41" w15:restartNumberingAfterBreak="0">
     <w:nsid w:val="794466F5"/>
     <w:multiLevelType w:val="hybridMultilevel"/>
     <w:tmpl w:val="0520D894"/>
@@ -11670,7 +13212,7 @@
       </w:rPr>
     </w:lvl>
   </w:abstractNum>
-  <w:abstractNum w:abstractNumId="42">
+  <w:abstractNum w:abstractNumId="42" w15:restartNumberingAfterBreak="0">
     <w:nsid w:val="795C1BAD"/>
     <w:multiLevelType w:val="hybridMultilevel"/>
     <w:tmpl w:val="6BBC6E2C"/>
@@ -11759,7 +13301,7 @@
       </w:pPr>
     </w:lvl>
   </w:abstractNum>
-  <w:abstractNum w:abstractNumId="43">
+  <w:abstractNum w:abstractNumId="43" w15:restartNumberingAfterBreak="0">
     <w:nsid w:val="7B97186A"/>
     <w:multiLevelType w:val="hybridMultilevel"/>
     <w:tmpl w:val="2C10B1F6"/>
@@ -11852,7 +13394,7 @@
       </w:pPr>
     </w:lvl>
   </w:abstractNum>
-  <w:abstractNum w:abstractNumId="44">
+  <w:abstractNum w:abstractNumId="44" w15:restartNumberingAfterBreak="0">
     <w:nsid w:val="7CB17056"/>
     <w:multiLevelType w:val="hybridMultilevel"/>
     <w:tmpl w:val="001A2B38"/>
@@ -11941,7 +13483,7 @@
       </w:pPr>
     </w:lvl>
   </w:abstractNum>
-  <w:abstractNum w:abstractNumId="45">
+  <w:abstractNum w:abstractNumId="45" w15:restartNumberingAfterBreak="0">
     <w:nsid w:val="7E1C3D06"/>
     <w:multiLevelType w:val="hybridMultilevel"/>
     <w:tmpl w:val="9C1AF78A"/>
@@ -12169,7 +13711,7 @@
 </file>
 
 <file path=word/styles.xml><?xml version="1.0" encoding="utf-8"?>
-<w:styles xmlns:mc="http://schemas.openxmlformats.org/markup-compatibility/2006" xmlns:r="http://schemas.openxmlformats.org/officeDocument/2006/relationships" xmlns:w="http://schemas.openxmlformats.org/wordprocessingml/2006/main" xmlns:w14="http://schemas.microsoft.com/office/word/2010/wordml" mc:Ignorable="w14">
+<w:styles xmlns:mc="http://schemas.openxmlformats.org/markup-compatibility/2006" xmlns:r="http://schemas.openxmlformats.org/officeDocument/2006/relationships" xmlns:w="http://schemas.openxmlformats.org/wordprocessingml/2006/main" xmlns:w14="http://schemas.microsoft.com/office/word/2010/wordml" xmlns:w15="http://schemas.microsoft.com/office/word/2012/wordml" xmlns:w16se="http://schemas.microsoft.com/office/word/2015/wordml/symex" mc:Ignorable="w14 w15 w16se">
   <w:docDefaults>
     <w:rPrDefault>
       <w:rPr>
@@ -12185,144 +13727,378 @@
       </w:pPr>
     </w:pPrDefault>
   </w:docDefaults>
-  <w:latentStyles w:defLockedState="0" w:defUIPriority="99" w:defSemiHidden="1" w:defUnhideWhenUsed="1" w:defQFormat="0" w:count="267">
-    <w:lsdException w:name="Normal" w:semiHidden="0" w:uiPriority="0" w:unhideWhenUsed="0" w:qFormat="1"/>
-    <w:lsdException w:name="heading 1" w:semiHidden="0" w:uiPriority="9" w:unhideWhenUsed="0" w:qFormat="1"/>
-    <w:lsdException w:name="heading 2" w:uiPriority="9" w:qFormat="1"/>
-    <w:lsdException w:name="heading 3" w:uiPriority="9" w:qFormat="1"/>
-    <w:lsdException w:name="heading 4" w:uiPriority="9" w:qFormat="1"/>
-    <w:lsdException w:name="heading 5" w:uiPriority="9" w:qFormat="1"/>
-    <w:lsdException w:name="heading 6" w:uiPriority="9" w:qFormat="1"/>
-    <w:lsdException w:name="heading 7" w:uiPriority="9" w:qFormat="1"/>
-    <w:lsdException w:name="heading 8" w:uiPriority="9" w:qFormat="1"/>
-    <w:lsdException w:name="heading 9" w:uiPriority="9" w:qFormat="1"/>
-    <w:lsdException w:name="toc 1" w:uiPriority="39"/>
-    <w:lsdException w:name="toc 2" w:uiPriority="39"/>
-    <w:lsdException w:name="toc 3" w:uiPriority="39"/>
-    <w:lsdException w:name="toc 4" w:uiPriority="39"/>
-    <w:lsdException w:name="toc 5" w:uiPriority="39"/>
-    <w:lsdException w:name="toc 6" w:uiPriority="39"/>
-    <w:lsdException w:name="toc 7" w:uiPriority="39"/>
-    <w:lsdException w:name="toc 8" w:uiPriority="39"/>
-    <w:lsdException w:name="toc 9" w:uiPriority="39"/>
-    <w:lsdException w:name="caption" w:uiPriority="35" w:qFormat="1"/>
-    <w:lsdException w:name="Title" w:semiHidden="0" w:uiPriority="10" w:unhideWhenUsed="0" w:qFormat="1"/>
-    <w:lsdException w:name="Default Paragraph Font" w:uiPriority="1"/>
-    <w:lsdException w:name="Subtitle" w:semiHidden="0" w:uiPriority="11" w:unhideWhenUsed="0" w:qFormat="1"/>
-    <w:lsdException w:name="Strong" w:semiHidden="0" w:uiPriority="22" w:unhideWhenUsed="0" w:qFormat="1"/>
-    <w:lsdException w:name="Emphasis" w:semiHidden="0" w:uiPriority="20" w:unhideWhenUsed="0" w:qFormat="1"/>
-    <w:lsdException w:name="Table Grid" w:semiHidden="0" w:uiPriority="59" w:unhideWhenUsed="0"/>
-    <w:lsdException w:name="Placeholder Text" w:unhideWhenUsed="0"/>
-    <w:lsdException w:name="No Spacing" w:semiHidden="0" w:uiPriority="1" w:unhideWhenUsed="0" w:qFormat="1"/>
-    <w:lsdException w:name="Light Shading" w:semiHidden="0" w:uiPriority="60" w:unhideWhenUsed="0"/>
-    <w:lsdException w:name="Light List" w:semiHidden="0" w:uiPriority="61" w:unhideWhenUsed="0"/>
-    <w:lsdException w:name="Light Grid" w:semiHidden="0" w:uiPriority="62" w:unhideWhenUsed="0"/>
-    <w:lsdException w:name="Medium Shading 1" w:semiHidden="0" w:uiPriority="63" w:unhideWhenUsed="0"/>
-    <w:lsdException w:name="Medium Shading 2" w:semiHidden="0" w:uiPriority="64" w:unhideWhenUsed="0"/>
-    <w:lsdException w:name="Medium List 1" w:semiHidden="0" w:uiPriority="65" w:unhideWhenUsed="0"/>
-    <w:lsdException w:name="Medium List 2" w:semiHidden="0" w:uiPriority="66" w:unhideWhenUsed="0"/>
-    <w:lsdException w:name="Medium Grid 1" w:semiHidden="0" w:uiPriority="67" w:unhideWhenUsed="0"/>
-    <w:lsdException w:name="Medium Grid 2" w:semiHidden="0" w:uiPriority="68" w:unhideWhenUsed="0"/>
-    <w:lsdException w:name="Medium Grid 3" w:semiHidden="0" w:uiPriority="69" w:unhideWhenUsed="0"/>
-    <w:lsdException w:name="Dark List" w:semiHidden="0" w:uiPriority="70" w:unhideWhenUsed="0"/>
-    <w:lsdException w:name="Colorful Shading" w:semiHidden="0" w:uiPriority="71" w:unhideWhenUsed="0"/>
-    <w:lsdException w:name="Colorful List" w:semiHidden="0" w:uiPriority="72" w:unhideWhenUsed="0"/>
-    <w:lsdException w:name="Colorful Grid" w:semiHidden="0" w:uiPriority="73" w:unhideWhenUsed="0"/>
-    <w:lsdException w:name="Light Shading Accent 1" w:semiHidden="0" w:uiPriority="60" w:unhideWhenUsed="0"/>
-    <w:lsdException w:name="Light List Accent 1" w:semiHidden="0" w:uiPriority="61" w:unhideWhenUsed="0"/>
-    <w:lsdException w:name="Light Grid Accent 1" w:semiHidden="0" w:uiPriority="62" w:unhideWhenUsed="0"/>
-    <w:lsdException w:name="Medium Shading 1 Accent 1" w:semiHidden="0" w:uiPriority="63" w:unhideWhenUsed="0"/>
-    <w:lsdException w:name="Medium Shading 2 Accent 1" w:semiHidden="0" w:uiPriority="64" w:unhideWhenUsed="0"/>
-    <w:lsdException w:name="Medium List 1 Accent 1" w:semiHidden="0" w:uiPriority="65" w:unhideWhenUsed="0"/>
-    <w:lsdException w:name="Revision" w:unhideWhenUsed="0"/>
-    <w:lsdException w:name="List Paragraph" w:semiHidden="0" w:uiPriority="34" w:unhideWhenUsed="0" w:qFormat="1"/>
-    <w:lsdException w:name="Quote" w:semiHidden="0" w:uiPriority="29" w:unhideWhenUsed="0" w:qFormat="1"/>
-    <w:lsdException w:name="Intense Quote" w:semiHidden="0" w:uiPriority="30" w:unhideWhenUsed="0" w:qFormat="1"/>
-    <w:lsdException w:name="Medium List 2 Accent 1" w:semiHidden="0" w:uiPriority="66" w:unhideWhenUsed="0"/>
-    <w:lsdException w:name="Medium Grid 1 Accent 1" w:semiHidden="0" w:uiPriority="67" w:unhideWhenUsed="0"/>
-    <w:lsdException w:name="Medium Grid 2 Accent 1" w:semiHidden="0" w:uiPriority="68" w:unhideWhenUsed="0"/>
-    <w:lsdException w:name="Medium Grid 3 Accent 1" w:semiHidden="0" w:uiPriority="69" w:unhideWhenUsed="0"/>
-    <w:lsdException w:name="Dark List Accent 1" w:semiHidden="0" w:uiPriority="70" w:unhideWhenUsed="0"/>
-    <w:lsdException w:name="Colorful Shading Accent 1" w:semiHidden="0" w:uiPriority="71" w:unhideWhenUsed="0"/>
-    <w:lsdException w:name="Colorful List Accent 1" w:semiHidden="0" w:uiPriority="72" w:unhideWhenUsed="0"/>
-    <w:lsdException w:name="Colorful Grid Accent 1" w:semiHidden="0" w:uiPriority="73" w:unhideWhenUsed="0"/>
-    <w:lsdException w:name="Light Shading Accent 2" w:semiHidden="0" w:uiPriority="60" w:unhideWhenUsed="0"/>
-    <w:lsdException w:name="Light List Accent 2" w:semiHidden="0" w:uiPriority="61" w:unhideWhenUsed="0"/>
-    <w:lsdException w:name="Light Grid Accent 2" w:semiHidden="0" w:uiPriority="62" w:unhideWhenUsed="0"/>
-    <w:lsdException w:name="Medium Shading 1 Accent 2" w:semiHidden="0" w:uiPriority="63" w:unhideWhenUsed="0"/>
-    <w:lsdException w:name="Medium Shading 2 Accent 2" w:semiHidden="0" w:uiPriority="64" w:unhideWhenUsed="0"/>
-    <w:lsdException w:name="Medium List 1 Accent 2" w:semiHidden="0" w:uiPriority="65" w:unhideWhenUsed="0"/>
-    <w:lsdException w:name="Medium List 2 Accent 2" w:semiHidden="0" w:uiPriority="66" w:unhideWhenUsed="0"/>
-    <w:lsdException w:name="Medium Grid 1 Accent 2" w:semiHidden="0" w:uiPriority="67" w:unhideWhenUsed="0"/>
-    <w:lsdException w:name="Medium Grid 2 Accent 2" w:semiHidden="0" w:uiPriority="68" w:unhideWhenUsed="0"/>
-    <w:lsdException w:name="Medium Grid 3 Accent 2" w:semiHidden="0" w:uiPriority="69" w:unhideWhenUsed="0"/>
-    <w:lsdException w:name="Dark List Accent 2" w:semiHidden="0" w:uiPriority="70" w:unhideWhenUsed="0"/>
-    <w:lsdException w:name="Colorful Shading Accent 2" w:semiHidden="0" w:uiPriority="71" w:unhideWhenUsed="0"/>
-    <w:lsdException w:name="Colorful List Accent 2" w:semiHidden="0" w:uiPriority="72" w:unhideWhenUsed="0"/>
-    <w:lsdException w:name="Colorful Grid Accent 2" w:semiHidden="0" w:uiPriority="73" w:unhideWhenUsed="0"/>
-    <w:lsdException w:name="Light Shading Accent 3" w:semiHidden="0" w:uiPriority="60" w:unhideWhenUsed="0"/>
-    <w:lsdException w:name="Light List Accent 3" w:semiHidden="0" w:uiPriority="61" w:unhideWhenUsed="0"/>
-    <w:lsdException w:name="Light Grid Accent 3" w:semiHidden="0" w:uiPriority="62" w:unhideWhenUsed="0"/>
-    <w:lsdException w:name="Medium Shading 1 Accent 3" w:semiHidden="0" w:uiPriority="63" w:unhideWhenUsed="0"/>
-    <w:lsdException w:name="Medium Shading 2 Accent 3" w:semiHidden="0" w:uiPriority="64" w:unhideWhenUsed="0"/>
-    <w:lsdException w:name="Medium List 1 Accent 3" w:semiHidden="0" w:uiPriority="65" w:unhideWhenUsed="0"/>
-    <w:lsdException w:name="Medium List 2 Accent 3" w:semiHidden="0" w:uiPriority="66" w:unhideWhenUsed="0"/>
-    <w:lsdException w:name="Medium Grid 1 Accent 3" w:semiHidden="0" w:uiPriority="67" w:unhideWhenUsed="0"/>
-    <w:lsdException w:name="Medium Grid 2 Accent 3" w:semiHidden="0" w:uiPriority="68" w:unhideWhenUsed="0"/>
-    <w:lsdException w:name="Medium Grid 3 Accent 3" w:semiHidden="0" w:uiPriority="69" w:unhideWhenUsed="0"/>
-    <w:lsdException w:name="Dark List Accent 3" w:semiHidden="0" w:uiPriority="70" w:unhideWhenUsed="0"/>
-    <w:lsdException w:name="Colorful Shading Accent 3" w:semiHidden="0" w:uiPriority="71" w:unhideWhenUsed="0"/>
-    <w:lsdException w:name="Colorful List Accent 3" w:semiHidden="0" w:uiPriority="72" w:unhideWhenUsed="0"/>
-    <w:lsdException w:name="Colorful Grid Accent 3" w:semiHidden="0" w:uiPriority="73" w:unhideWhenUsed="0"/>
-    <w:lsdException w:name="Light Shading Accent 4" w:semiHidden="0" w:uiPriority="60" w:unhideWhenUsed="0"/>
-    <w:lsdException w:name="Light List Accent 4" w:semiHidden="0" w:uiPriority="61" w:unhideWhenUsed="0"/>
-    <w:lsdException w:name="Light Grid Accent 4" w:semiHidden="0" w:uiPriority="62" w:unhideWhenUsed="0"/>
-    <w:lsdException w:name="Medium Shading 1 Accent 4" w:semiHidden="0" w:uiPriority="63" w:unhideWhenUsed="0"/>
-    <w:lsdException w:name="Medium Shading 2 Accent 4" w:semiHidden="0" w:uiPriority="64" w:unhideWhenUsed="0"/>
-    <w:lsdException w:name="Medium List 1 Accent 4" w:semiHidden="0" w:uiPriority="65" w:unhideWhenUsed="0"/>
-    <w:lsdException w:name="Medium List 2 Accent 4" w:semiHidden="0" w:uiPriority="66" w:unhideWhenUsed="0"/>
-    <w:lsdException w:name="Medium Grid 1 Accent 4" w:semiHidden="0" w:uiPriority="67" w:unhideWhenUsed="0"/>
-    <w:lsdException w:name="Medium Grid 2 Accent 4" w:semiHidden="0" w:uiPriority="68" w:unhideWhenUsed="0"/>
-    <w:lsdException w:name="Medium Grid 3 Accent 4" w:semiHidden="0" w:uiPriority="69" w:unhideWhenUsed="0"/>
-    <w:lsdException w:name="Dark List Accent 4" w:semiHidden="0" w:uiPriority="70" w:unhideWhenUsed="0"/>
-    <w:lsdException w:name="Colorful Shading Accent 4" w:semiHidden="0" w:uiPriority="71" w:unhideWhenUsed="0"/>
-    <w:lsdException w:name="Colorful List Accent 4" w:semiHidden="0" w:uiPriority="72" w:unhideWhenUsed="0"/>
-    <w:lsdException w:name="Colorful Grid Accent 4" w:semiHidden="0" w:uiPriority="73" w:unhideWhenUsed="0"/>
-    <w:lsdException w:name="Light Shading Accent 5" w:semiHidden="0" w:uiPriority="60" w:unhideWhenUsed="0"/>
-    <w:lsdException w:name="Light List Accent 5" w:semiHidden="0" w:uiPriority="61" w:unhideWhenUsed="0"/>
-    <w:lsdException w:name="Light Grid Accent 5" w:semiHidden="0" w:uiPriority="62" w:unhideWhenUsed="0"/>
-    <w:lsdException w:name="Medium Shading 1 Accent 5" w:semiHidden="0" w:uiPriority="63" w:unhideWhenUsed="0"/>
-    <w:lsdException w:name="Medium Shading 2 Accent 5" w:semiHidden="0" w:uiPriority="64" w:unhideWhenUsed="0"/>
-    <w:lsdException w:name="Medium List 1 Accent 5" w:semiHidden="0" w:uiPriority="65" w:unhideWhenUsed="0"/>
-    <w:lsdException w:name="Medium List 2 Accent 5" w:semiHidden="0" w:uiPriority="66" w:unhideWhenUsed="0"/>
-    <w:lsdException w:name="Medium Grid 1 Accent 5" w:semiHidden="0" w:uiPriority="67" w:unhideWhenUsed="0"/>
-    <w:lsdException w:name="Medium Grid 2 Accent 5" w:semiHidden="0" w:uiPriority="68" w:unhideWhenUsed="0"/>
-    <w:lsdException w:name="Medium Grid 3 Accent 5" w:semiHidden="0" w:uiPriority="69" w:unhideWhenUsed="0"/>
-    <w:lsdException w:name="Dark List Accent 5" w:semiHidden="0" w:uiPriority="70" w:unhideWhenUsed="0"/>
-    <w:lsdException w:name="Colorful Shading Accent 5" w:semiHidden="0" w:uiPriority="71" w:unhideWhenUsed="0"/>
-    <w:lsdException w:name="Colorful List Accent 5" w:semiHidden="0" w:uiPriority="72" w:unhideWhenUsed="0"/>
-    <w:lsdException w:name="Colorful Grid Accent 5" w:semiHidden="0" w:uiPriority="73" w:unhideWhenUsed="0"/>
-    <w:lsdException w:name="Light Shading Accent 6" w:semiHidden="0" w:uiPriority="60" w:unhideWhenUsed="0"/>
-    <w:lsdException w:name="Light List Accent 6" w:semiHidden="0" w:uiPriority="61" w:unhideWhenUsed="0"/>
-    <w:lsdException w:name="Light Grid Accent 6" w:semiHidden="0" w:uiPriority="62" w:unhideWhenUsed="0"/>
-    <w:lsdException w:name="Medium Shading 1 Accent 6" w:semiHidden="0" w:uiPriority="63" w:unhideWhenUsed="0"/>
-    <w:lsdException w:name="Medium Shading 2 Accent 6" w:semiHidden="0" w:uiPriority="64" w:unhideWhenUsed="0"/>
-    <w:lsdException w:name="Medium List 1 Accent 6" w:semiHidden="0" w:uiPriority="65" w:unhideWhenUsed="0"/>
-    <w:lsdException w:name="Medium List 2 Accent 6" w:semiHidden="0" w:uiPriority="66" w:unhideWhenUsed="0"/>
-    <w:lsdException w:name="Medium Grid 1 Accent 6" w:semiHidden="0" w:uiPriority="67" w:unhideWhenUsed="0"/>
-    <w:lsdException w:name="Medium Grid 2 Accent 6" w:semiHidden="0" w:uiPriority="68" w:unhideWhenUsed="0"/>
-    <w:lsdException w:name="Medium Grid 3 Accent 6" w:semiHidden="0" w:uiPriority="69" w:unhideWhenUsed="0"/>
-    <w:lsdException w:name="Dark List Accent 6" w:semiHidden="0" w:uiPriority="70" w:unhideWhenUsed="0"/>
-    <w:lsdException w:name="Colorful Shading Accent 6" w:semiHidden="0" w:uiPriority="71" w:unhideWhenUsed="0"/>
-    <w:lsdException w:name="Colorful List Accent 6" w:semiHidden="0" w:uiPriority="72" w:unhideWhenUsed="0"/>
-    <w:lsdException w:name="Colorful Grid Accent 6" w:semiHidden="0" w:uiPriority="73" w:unhideWhenUsed="0"/>
-    <w:lsdException w:name="Subtle Emphasis" w:semiHidden="0" w:uiPriority="19" w:unhideWhenUsed="0" w:qFormat="1"/>
-    <w:lsdException w:name="Intense Emphasis" w:semiHidden="0" w:uiPriority="21" w:unhideWhenUsed="0" w:qFormat="1"/>
-    <w:lsdException w:name="Subtle Reference" w:semiHidden="0" w:uiPriority="31" w:unhideWhenUsed="0" w:qFormat="1"/>
-    <w:lsdException w:name="Intense Reference" w:semiHidden="0" w:uiPriority="32" w:unhideWhenUsed="0" w:qFormat="1"/>
-    <w:lsdException w:name="Book Title" w:semiHidden="0" w:uiPriority="33" w:unhideWhenUsed="0" w:qFormat="1"/>
-    <w:lsdException w:name="Bibliography" w:uiPriority="37"/>
-    <w:lsdException w:name="TOC Heading" w:uiPriority="39" w:qFormat="1"/>
+  <w:latentStyles w:defLockedState="0" w:defUIPriority="99" w:defSemiHidden="0" w:defUnhideWhenUsed="0" w:defQFormat="0" w:count="371">
+    <w:lsdException w:name="Normal" w:uiPriority="0" w:qFormat="1"/>
+    <w:lsdException w:name="heading 1" w:uiPriority="9" w:qFormat="1"/>
+    <w:lsdException w:name="heading 2" w:semiHidden="1" w:uiPriority="9" w:unhideWhenUsed="1" w:qFormat="1"/>
+    <w:lsdException w:name="heading 3" w:semiHidden="1" w:uiPriority="9" w:unhideWhenUsed="1" w:qFormat="1"/>
+    <w:lsdException w:name="heading 4" w:semiHidden="1" w:uiPriority="9" w:unhideWhenUsed="1" w:qFormat="1"/>
+    <w:lsdException w:name="heading 5" w:semiHidden="1" w:uiPriority="9" w:unhideWhenUsed="1" w:qFormat="1"/>
+    <w:lsdException w:name="heading 6" w:semiHidden="1" w:uiPriority="9" w:unhideWhenUsed="1" w:qFormat="1"/>
+    <w:lsdException w:name="heading 7" w:semiHidden="1" w:uiPriority="9" w:unhideWhenUsed="1" w:qFormat="1"/>
+    <w:lsdException w:name="heading 8" w:semiHidden="1" w:uiPriority="9" w:unhideWhenUsed="1" w:qFormat="1"/>
+    <w:lsdException w:name="heading 9" w:semiHidden="1" w:uiPriority="9" w:unhideWhenUsed="1" w:qFormat="1"/>
+    <w:lsdException w:name="index 1" w:semiHidden="1" w:unhideWhenUsed="1"/>
+    <w:lsdException w:name="index 2" w:semiHidden="1" w:unhideWhenUsed="1"/>
+    <w:lsdException w:name="index 3" w:semiHidden="1" w:unhideWhenUsed="1"/>
+    <w:lsdException w:name="index 4" w:semiHidden="1" w:unhideWhenUsed="1"/>
+    <w:lsdException w:name="index 5" w:semiHidden="1" w:unhideWhenUsed="1"/>
+    <w:lsdException w:name="index 6" w:semiHidden="1" w:unhideWhenUsed="1"/>
+    <w:lsdException w:name="index 7" w:semiHidden="1" w:unhideWhenUsed="1"/>
+    <w:lsdException w:name="index 8" w:semiHidden="1" w:unhideWhenUsed="1"/>
+    <w:lsdException w:name="index 9" w:semiHidden="1" w:unhideWhenUsed="1"/>
+    <w:lsdException w:name="toc 1" w:semiHidden="1" w:uiPriority="39" w:unhideWhenUsed="1"/>
+    <w:lsdException w:name="toc 2" w:semiHidden="1" w:uiPriority="39" w:unhideWhenUsed="1"/>
+    <w:lsdException w:name="toc 3" w:semiHidden="1" w:uiPriority="39" w:unhideWhenUsed="1"/>
+    <w:lsdException w:name="toc 4" w:semiHidden="1" w:uiPriority="39" w:unhideWhenUsed="1"/>
+    <w:lsdException w:name="toc 5" w:semiHidden="1" w:uiPriority="39" w:unhideWhenUsed="1"/>
+    <w:lsdException w:name="toc 6" w:semiHidden="1" w:uiPriority="39" w:unhideWhenUsed="1"/>
+    <w:lsdException w:name="toc 7" w:semiHidden="1" w:uiPriority="39" w:unhideWhenUsed="1"/>
+    <w:lsdException w:name="toc 8" w:semiHidden="1" w:uiPriority="39" w:unhideWhenUsed="1"/>
+    <w:lsdException w:name="toc 9" w:semiHidden="1" w:uiPriority="39" w:unhideWhenUsed="1"/>
+    <w:lsdException w:name="Normal Indent" w:semiHidden="1" w:unhideWhenUsed="1"/>
+    <w:lsdException w:name="footnote text" w:semiHidden="1" w:unhideWhenUsed="1"/>
+    <w:lsdException w:name="annotation text" w:semiHidden="1" w:unhideWhenUsed="1"/>
+    <w:lsdException w:name="header" w:semiHidden="1" w:unhideWhenUsed="1"/>
+    <w:lsdException w:name="footer" w:semiHidden="1" w:unhideWhenUsed="1"/>
+    <w:lsdException w:name="index heading" w:semiHidden="1" w:unhideWhenUsed="1"/>
+    <w:lsdException w:name="caption" w:semiHidden="1" w:uiPriority="35" w:unhideWhenUsed="1" w:qFormat="1"/>
+    <w:lsdException w:name="table of figures" w:semiHidden="1" w:unhideWhenUsed="1"/>
+    <w:lsdException w:name="envelope address" w:semiHidden="1" w:unhideWhenUsed="1"/>
+    <w:lsdException w:name="envelope return" w:semiHidden="1" w:unhideWhenUsed="1"/>
+    <w:lsdException w:name="footnote reference" w:semiHidden="1" w:unhideWhenUsed="1"/>
+    <w:lsdException w:name="annotation reference" w:semiHidden="1" w:unhideWhenUsed="1"/>
+    <w:lsdException w:name="line number" w:semiHidden="1" w:unhideWhenUsed="1"/>
+    <w:lsdException w:name="page number" w:semiHidden="1" w:unhideWhenUsed="1"/>
+    <w:lsdException w:name="endnote reference" w:semiHidden="1" w:unhideWhenUsed="1"/>
+    <w:lsdException w:name="endnote text" w:semiHidden="1" w:unhideWhenUsed="1"/>
+    <w:lsdException w:name="table of authorities" w:semiHidden="1" w:unhideWhenUsed="1"/>
+    <w:lsdException w:name="macro" w:semiHidden="1" w:unhideWhenUsed="1"/>
+    <w:lsdException w:name="toa heading" w:semiHidden="1" w:unhideWhenUsed="1"/>
+    <w:lsdException w:name="List" w:semiHidden="1" w:unhideWhenUsed="1"/>
+    <w:lsdException w:name="List Bullet" w:semiHidden="1" w:unhideWhenUsed="1"/>
+    <w:lsdException w:name="List Number" w:semiHidden="1" w:unhideWhenUsed="1"/>
+    <w:lsdException w:name="List 2" w:semiHidden="1" w:unhideWhenUsed="1"/>
+    <w:lsdException w:name="List 3" w:semiHidden="1" w:unhideWhenUsed="1"/>
+    <w:lsdException w:name="List 4" w:semiHidden="1" w:unhideWhenUsed="1"/>
+    <w:lsdException w:name="List 5" w:semiHidden="1" w:unhideWhenUsed="1"/>
+    <w:lsdException w:name="List Bullet 2" w:semiHidden="1" w:unhideWhenUsed="1"/>
+    <w:lsdException w:name="List Bullet 3" w:semiHidden="1" w:unhideWhenUsed="1"/>
+    <w:lsdException w:name="List Bullet 4" w:semiHidden="1" w:unhideWhenUsed="1"/>
+    <w:lsdException w:name="List Bullet 5" w:semiHidden="1" w:unhideWhenUsed="1"/>
+    <w:lsdException w:name="List Number 2" w:semiHidden="1" w:unhideWhenUsed="1"/>
+    <w:lsdException w:name="List Number 3" w:semiHidden="1" w:unhideWhenUsed="1"/>
+    <w:lsdException w:name="List Number 4" w:semiHidden="1" w:unhideWhenUsed="1"/>
+    <w:lsdException w:name="List Number 5" w:semiHidden="1" w:unhideWhenUsed="1"/>
+    <w:lsdException w:name="Title" w:uiPriority="10" w:qFormat="1"/>
+    <w:lsdException w:name="Closing" w:semiHidden="1" w:unhideWhenUsed="1"/>
+    <w:lsdException w:name="Signature" w:semiHidden="1" w:unhideWhenUsed="1"/>
+    <w:lsdException w:name="Default Paragraph Font" w:semiHidden="1" w:uiPriority="1" w:unhideWhenUsed="1"/>
+    <w:lsdException w:name="Body Text" w:semiHidden="1" w:unhideWhenUsed="1"/>
+    <w:lsdException w:name="Body Text Indent" w:semiHidden="1" w:unhideWhenUsed="1"/>
+    <w:lsdException w:name="List Continue" w:semiHidden="1" w:unhideWhenUsed="1"/>
+    <w:lsdException w:name="List Continue 2" w:semiHidden="1" w:unhideWhenUsed="1"/>
+    <w:lsdException w:name="List Continue 3" w:semiHidden="1" w:unhideWhenUsed="1"/>
+    <w:lsdException w:name="List Continue 4" w:semiHidden="1" w:unhideWhenUsed="1"/>
+    <w:lsdException w:name="List Continue 5" w:semiHidden="1" w:unhideWhenUsed="1"/>
+    <w:lsdException w:name="Message Header" w:semiHidden="1" w:unhideWhenUsed="1"/>
+    <w:lsdException w:name="Subtitle" w:uiPriority="11" w:qFormat="1"/>
+    <w:lsdException w:name="Salutation" w:semiHidden="1" w:unhideWhenUsed="1"/>
+    <w:lsdException w:name="Date" w:semiHidden="1" w:unhideWhenUsed="1"/>
+    <w:lsdException w:name="Body Text First Indent" w:semiHidden="1" w:unhideWhenUsed="1"/>
+    <w:lsdException w:name="Body Text First Indent 2" w:semiHidden="1" w:unhideWhenUsed="1"/>
+    <w:lsdException w:name="Note Heading" w:semiHidden="1" w:unhideWhenUsed="1"/>
+    <w:lsdException w:name="Body Text 2" w:semiHidden="1" w:unhideWhenUsed="1"/>
+    <w:lsdException w:name="Body Text 3" w:semiHidden="1" w:unhideWhenUsed="1"/>
+    <w:lsdException w:name="Body Text Indent 2" w:semiHidden="1" w:unhideWhenUsed="1"/>
+    <w:lsdException w:name="Body Text Indent 3" w:semiHidden="1" w:unhideWhenUsed="1"/>
+    <w:lsdException w:name="Block Text" w:semiHidden="1" w:unhideWhenUsed="1"/>
+    <w:lsdException w:name="Hyperlink" w:semiHidden="1" w:unhideWhenUsed="1"/>
+    <w:lsdException w:name="FollowedHyperlink" w:semiHidden="1" w:unhideWhenUsed="1"/>
+    <w:lsdException w:name="Strong" w:uiPriority="22" w:qFormat="1"/>
+    <w:lsdException w:name="Emphasis" w:uiPriority="20" w:qFormat="1"/>
+    <w:lsdException w:name="Document Map" w:semiHidden="1" w:unhideWhenUsed="1"/>
+    <w:lsdException w:name="Plain Text" w:semiHidden="1" w:unhideWhenUsed="1"/>
+    <w:lsdException w:name="E-mail Signature" w:semiHidden="1" w:unhideWhenUsed="1"/>
+    <w:lsdException w:name="HTML Top of Form" w:semiHidden="1" w:unhideWhenUsed="1"/>
+    <w:lsdException w:name="HTML Bottom of Form" w:semiHidden="1" w:unhideWhenUsed="1"/>
+    <w:lsdException w:name="Normal (Web)" w:semiHidden="1" w:unhideWhenUsed="1"/>
+    <w:lsdException w:name="HTML Acronym" w:semiHidden="1" w:unhideWhenUsed="1"/>
+    <w:lsdException w:name="HTML Address" w:semiHidden="1" w:unhideWhenUsed="1"/>
+    <w:lsdException w:name="HTML Cite" w:semiHidden="1" w:unhideWhenUsed="1"/>
+    <w:lsdException w:name="HTML Code" w:semiHidden="1" w:unhideWhenUsed="1"/>
+    <w:lsdException w:name="HTML Definition" w:semiHidden="1" w:unhideWhenUsed="1"/>
+    <w:lsdException w:name="HTML Keyboard" w:semiHidden="1" w:unhideWhenUsed="1"/>
+    <w:lsdException w:name="HTML Preformatted" w:semiHidden="1" w:unhideWhenUsed="1"/>
+    <w:lsdException w:name="HTML Sample" w:semiHidden="1" w:unhideWhenUsed="1"/>
+    <w:lsdException w:name="HTML Typewriter" w:semiHidden="1" w:unhideWhenUsed="1"/>
+    <w:lsdException w:name="HTML Variable" w:semiHidden="1" w:unhideWhenUsed="1"/>
+    <w:lsdException w:name="Normal Table" w:semiHidden="1" w:unhideWhenUsed="1"/>
+    <w:lsdException w:name="annotation subject" w:semiHidden="1" w:unhideWhenUsed="1"/>
+    <w:lsdException w:name="No List" w:semiHidden="1" w:unhideWhenUsed="1"/>
+    <w:lsdException w:name="Outline List 1" w:semiHidden="1" w:unhideWhenUsed="1"/>
+    <w:lsdException w:name="Outline List 2" w:semiHidden="1" w:unhideWhenUsed="1"/>
+    <w:lsdException w:name="Outline List 3" w:semiHidden="1" w:unhideWhenUsed="1"/>
+    <w:lsdException w:name="Table Simple 1" w:semiHidden="1" w:unhideWhenUsed="1"/>
+    <w:lsdException w:name="Table Simple 2" w:semiHidden="1" w:unhideWhenUsed="1"/>
+    <w:lsdException w:name="Table Simple 3" w:semiHidden="1" w:unhideWhenUsed="1"/>
+    <w:lsdException w:name="Table Classic 1" w:semiHidden="1" w:unhideWhenUsed="1"/>
+    <w:lsdException w:name="Table Classic 2" w:semiHidden="1" w:unhideWhenUsed="1"/>
+    <w:lsdException w:name="Table Classic 3" w:semiHidden="1" w:unhideWhenUsed="1"/>
+    <w:lsdException w:name="Table Classic 4" w:semiHidden="1" w:unhideWhenUsed="1"/>
+    <w:lsdException w:name="Table Colorful 1" w:semiHidden="1" w:unhideWhenUsed="1"/>
+    <w:lsdException w:name="Table Colorful 2" w:semiHidden="1" w:unhideWhenUsed="1"/>
+    <w:lsdException w:name="Table Colorful 3" w:semiHidden="1" w:unhideWhenUsed="1"/>
+    <w:lsdException w:name="Table Columns 1" w:semiHidden="1" w:unhideWhenUsed="1"/>
+    <w:lsdException w:name="Table Columns 2" w:semiHidden="1" w:unhideWhenUsed="1"/>
+    <w:lsdException w:name="Table Columns 3" w:semiHidden="1" w:unhideWhenUsed="1"/>
+    <w:lsdException w:name="Table Columns 4" w:semiHidden="1" w:unhideWhenUsed="1"/>
+    <w:lsdException w:name="Table Columns 5" w:semiHidden="1" w:unhideWhenUsed="1"/>
+    <w:lsdException w:name="Table Grid 1" w:semiHidden="1" w:unhideWhenUsed="1"/>
+    <w:lsdException w:name="Table Grid 2" w:semiHidden="1" w:unhideWhenUsed="1"/>
+    <w:lsdException w:name="Table Grid 3" w:semiHidden="1" w:unhideWhenUsed="1"/>
+    <w:lsdException w:name="Table Grid 4" w:semiHidden="1" w:unhideWhenUsed="1"/>
+    <w:lsdException w:name="Table Grid 5" w:semiHidden="1" w:unhideWhenUsed="1"/>
+    <w:lsdException w:name="Table Grid 6" w:semiHidden="1" w:unhideWhenUsed="1"/>
+    <w:lsdException w:name="Table Grid 7" w:semiHidden="1" w:unhideWhenUsed="1"/>
+    <w:lsdException w:name="Table Grid 8" w:semiHidden="1" w:unhideWhenUsed="1"/>
+    <w:lsdException w:name="Table List 1" w:semiHidden="1" w:unhideWhenUsed="1"/>
+    <w:lsdException w:name="Table List 2" w:semiHidden="1" w:unhideWhenUsed="1"/>
+    <w:lsdException w:name="Table List 3" w:semiHidden="1" w:unhideWhenUsed="1"/>
+    <w:lsdException w:name="Table List 4" w:semiHidden="1" w:unhideWhenUsed="1"/>
+    <w:lsdException w:name="Table List 5" w:semiHidden="1" w:unhideWhenUsed="1"/>
+    <w:lsdException w:name="Table List 6" w:semiHidden="1" w:unhideWhenUsed="1"/>
+    <w:lsdException w:name="Table List 7" w:semiHidden="1" w:unhideWhenUsed="1"/>
+    <w:lsdException w:name="Table List 8" w:semiHidden="1" w:unhideWhenUsed="1"/>
+    <w:lsdException w:name="Table 3D effects 1" w:semiHidden="1" w:unhideWhenUsed="1"/>
+    <w:lsdException w:name="Table 3D effects 2" w:semiHidden="1" w:unhideWhenUsed="1"/>
+    <w:lsdException w:name="Table 3D effects 3" w:semiHidden="1" w:unhideWhenUsed="1"/>
+    <w:lsdException w:name="Table Contemporary" w:semiHidden="1" w:unhideWhenUsed="1"/>
+    <w:lsdException w:name="Table Elegant" w:semiHidden="1" w:unhideWhenUsed="1"/>
+    <w:lsdException w:name="Table Professional" w:semiHidden="1" w:unhideWhenUsed="1"/>
+    <w:lsdException w:name="Table Subtle 1" w:semiHidden="1" w:unhideWhenUsed="1"/>
+    <w:lsdException w:name="Table Subtle 2" w:semiHidden="1" w:unhideWhenUsed="1"/>
+    <w:lsdException w:name="Table Web 1" w:semiHidden="1" w:unhideWhenUsed="1"/>
+    <w:lsdException w:name="Table Web 2" w:semiHidden="1" w:unhideWhenUsed="1"/>
+    <w:lsdException w:name="Table Web 3" w:semiHidden="1" w:unhideWhenUsed="1"/>
+    <w:lsdException w:name="Balloon Text" w:semiHidden="1" w:unhideWhenUsed="1"/>
+    <w:lsdException w:name="Table Grid" w:uiPriority="59"/>
+    <w:lsdException w:name="Table Theme" w:semiHidden="1" w:unhideWhenUsed="1"/>
+    <w:lsdException w:name="Placeholder Text" w:semiHidden="1"/>
+    <w:lsdException w:name="No Spacing" w:uiPriority="1" w:qFormat="1"/>
+    <w:lsdException w:name="Light Shading" w:uiPriority="60"/>
+    <w:lsdException w:name="Light List" w:uiPriority="61"/>
+    <w:lsdException w:name="Light Grid" w:uiPriority="62"/>
+    <w:lsdException w:name="Medium Shading 1" w:uiPriority="63"/>
+    <w:lsdException w:name="Medium Shading 2" w:uiPriority="64"/>
+    <w:lsdException w:name="Medium List 1" w:uiPriority="65"/>
+    <w:lsdException w:name="Medium List 2" w:uiPriority="66"/>
+    <w:lsdException w:name="Medium Grid 1" w:uiPriority="67"/>
+    <w:lsdException w:name="Medium Grid 2" w:uiPriority="68"/>
+    <w:lsdException w:name="Medium Grid 3" w:uiPriority="69"/>
+    <w:lsdException w:name="Dark List" w:uiPriority="70"/>
+    <w:lsdException w:name="Colorful Shading" w:uiPriority="71"/>
+    <w:lsdException w:name="Colorful List" w:uiPriority="72"/>
+    <w:lsdException w:name="Colorful Grid" w:uiPriority="73"/>
+    <w:lsdException w:name="Light Shading Accent 1" w:uiPriority="60"/>
+    <w:lsdException w:name="Light List Accent 1" w:uiPriority="61"/>
+    <w:lsdException w:name="Light Grid Accent 1" w:uiPriority="62"/>
+    <w:lsdException w:name="Medium Shading 1 Accent 1" w:uiPriority="63"/>
+    <w:lsdException w:name="Medium Shading 2 Accent 1" w:uiPriority="64"/>
+    <w:lsdException w:name="Medium List 1 Accent 1" w:uiPriority="65"/>
+    <w:lsdException w:name="Revision" w:semiHidden="1"/>
+    <w:lsdException w:name="List Paragraph" w:uiPriority="34" w:qFormat="1"/>
+    <w:lsdException w:name="Quote" w:uiPriority="29" w:qFormat="1"/>
+    <w:lsdException w:name="Intense Quote" w:uiPriority="30" w:qFormat="1"/>
+    <w:lsdException w:name="Medium List 2 Accent 1" w:uiPriority="66"/>
+    <w:lsdException w:name="Medium Grid 1 Accent 1" w:uiPriority="67"/>
+    <w:lsdException w:name="Medium Grid 2 Accent 1" w:uiPriority="68"/>
+    <w:lsdException w:name="Medium Grid 3 Accent 1" w:uiPriority="69"/>
+    <w:lsdException w:name="Dark List Accent 1" w:uiPriority="70"/>
+    <w:lsdException w:name="Colorful Shading Accent 1" w:uiPriority="71"/>
+    <w:lsdException w:name="Colorful List Accent 1" w:uiPriority="72"/>
+    <w:lsdException w:name="Colorful Grid Accent 1" w:uiPriority="73"/>
+    <w:lsdException w:name="Light Shading Accent 2" w:uiPriority="60"/>
+    <w:lsdException w:name="Light List Accent 2" w:uiPriority="61"/>
+    <w:lsdException w:name="Light Grid Accent 2" w:uiPriority="62"/>
+    <w:lsdException w:name="Medium Shading 1 Accent 2" w:uiPriority="63"/>
+    <w:lsdException w:name="Medium Shading 2 Accent 2" w:uiPriority="64"/>
+    <w:lsdException w:name="Medium List 1 Accent 2" w:uiPriority="65"/>
+    <w:lsdException w:name="Medium List 2 Accent 2" w:uiPriority="66"/>
+    <w:lsdException w:name="Medium Grid 1 Accent 2" w:uiPriority="67"/>
+    <w:lsdException w:name="Medium Grid 2 Accent 2" w:uiPriority="68"/>
+    <w:lsdException w:name="Medium Grid 3 Accent 2" w:uiPriority="69"/>
+    <w:lsdException w:name="Dark List Accent 2" w:uiPriority="70"/>
+    <w:lsdException w:name="Colorful Shading Accent 2" w:uiPriority="71"/>
+    <w:lsdException w:name="Colorful List Accent 2" w:uiPriority="72"/>
+    <w:lsdException w:name="Colorful Grid Accent 2" w:uiPriority="73"/>
+    <w:lsdException w:name="Light Shading Accent 3" w:uiPriority="60"/>
+    <w:lsdException w:name="Light List Accent 3" w:uiPriority="61"/>
+    <w:lsdException w:name="Light Grid Accent 3" w:uiPriority="62"/>
+    <w:lsdException w:name="Medium Shading 1 Accent 3" w:uiPriority="63"/>
+    <w:lsdException w:name="Medium Shading 2 Accent 3" w:uiPriority="64"/>
+    <w:lsdException w:name="Medium List 1 Accent 3" w:uiPriority="65"/>
+    <w:lsdException w:name="Medium List 2 Accent 3" w:uiPriority="66"/>
+    <w:lsdException w:name="Medium Grid 1 Accent 3" w:uiPriority="67"/>
+    <w:lsdException w:name="Medium Grid 2 Accent 3" w:uiPriority="68"/>
+    <w:lsdException w:name="Medium Grid 3 Accent 3" w:uiPriority="69"/>
+    <w:lsdException w:name="Dark List Accent 3" w:uiPriority="70"/>
+    <w:lsdException w:name="Colorful Shading Accent 3" w:uiPriority="71"/>
+    <w:lsdException w:name="Colorful List Accent 3" w:uiPriority="72"/>
+    <w:lsdException w:name="Colorful Grid Accent 3" w:uiPriority="73"/>
+    <w:lsdException w:name="Light Shading Accent 4" w:uiPriority="60"/>
+    <w:lsdException w:name="Light List Accent 4" w:uiPriority="61"/>
+    <w:lsdException w:name="Light Grid Accent 4" w:uiPriority="62"/>
+    <w:lsdException w:name="Medium Shading 1 Accent 4" w:uiPriority="63"/>
+    <w:lsdException w:name="Medium Shading 2 Accent 4" w:uiPriority="64"/>
+    <w:lsdException w:name="Medium List 1 Accent 4" w:uiPriority="65"/>
+    <w:lsdException w:name="Medium List 2 Accent 4" w:uiPriority="66"/>
+    <w:lsdException w:name="Medium Grid 1 Accent 4" w:uiPriority="67"/>
+    <w:lsdException w:name="Medium Grid 2 Accent 4" w:uiPriority="68"/>
+    <w:lsdException w:name="Medium Grid 3 Accent 4" w:uiPriority="69"/>
+    <w:lsdException w:name="Dark List Accent 4" w:uiPriority="70"/>
+    <w:lsdException w:name="Colorful Shading Accent 4" w:uiPriority="71"/>
+    <w:lsdException w:name="Colorful List Accent 4" w:uiPriority="72"/>
+    <w:lsdException w:name="Colorful Grid Accent 4" w:uiPriority="73"/>
+    <w:lsdException w:name="Light Shading Accent 5" w:uiPriority="60"/>
+    <w:lsdException w:name="Light List Accent 5" w:uiPriority="61"/>
+    <w:lsdException w:name="Light Grid Accent 5" w:uiPriority="62"/>
+    <w:lsdException w:name="Medium Shading 1 Accent 5" w:uiPriority="63"/>
+    <w:lsdException w:name="Medium Shading 2 Accent 5" w:uiPriority="64"/>
+    <w:lsdException w:name="Medium List 1 Accent 5" w:uiPriority="65"/>
+    <w:lsdException w:name="Medium List 2 Accent 5" w:uiPriority="66"/>
+    <w:lsdException w:name="Medium Grid 1 Accent 5" w:uiPriority="67"/>
+    <w:lsdException w:name="Medium Grid 2 Accent 5" w:uiPriority="68"/>
+    <w:lsdException w:name="Medium Grid 3 Accent 5" w:uiPriority="69"/>
+    <w:lsdException w:name="Dark List Accent 5" w:uiPriority="70"/>
+    <w:lsdException w:name="Colorful Shading Accent 5" w:uiPriority="71"/>
+    <w:lsdException w:name="Colorful List Accent 5" w:uiPriority="72"/>
+    <w:lsdException w:name="Colorful Grid Accent 5" w:uiPriority="73"/>
+    <w:lsdException w:name="Light Shading Accent 6" w:uiPriority="60"/>
+    <w:lsdException w:name="Light List Accent 6" w:uiPriority="61"/>
+    <w:lsdException w:name="Light Grid Accent 6" w:uiPriority="62"/>
+    <w:lsdException w:name="Medium Shading 1 Accent 6" w:uiPriority="63"/>
+    <w:lsdException w:name="Medium Shading 2 Accent 6" w:uiPriority="64"/>
+    <w:lsdException w:name="Medium List 1 Accent 6" w:uiPriority="65"/>
+    <w:lsdException w:name="Medium List 2 Accent 6" w:uiPriority="66"/>
+    <w:lsdException w:name="Medium Grid 1 Accent 6" w:uiPriority="67"/>
+    <w:lsdException w:name="Medium Grid 2 Accent 6" w:uiPriority="68"/>
+    <w:lsdException w:name="Medium Grid 3 Accent 6" w:uiPriority="69"/>
+    <w:lsdException w:name="Dark List Accent 6" w:uiPriority="70"/>
+    <w:lsdException w:name="Colorful Shading Accent 6" w:uiPriority="71"/>
+    <w:lsdException w:name="Colorful List Accent 6" w:uiPriority="72"/>
+    <w:lsdException w:name="Colorful Grid Accent 6" w:uiPriority="73"/>
+    <w:lsdException w:name="Subtle Emphasis" w:uiPriority="19" w:qFormat="1"/>
+    <w:lsdException w:name="Intense Emphasis" w:uiPriority="21" w:qFormat="1"/>
+    <w:lsdException w:name="Subtle Reference" w:uiPriority="31" w:qFormat="1"/>
+    <w:lsdException w:name="Intense Reference" w:uiPriority="32" w:qFormat="1"/>
+    <w:lsdException w:name="Book Title" w:uiPriority="33" w:qFormat="1"/>
+    <w:lsdException w:name="Bibliography" w:semiHidden="1" w:uiPriority="37" w:unhideWhenUsed="1"/>
+    <w:lsdException w:name="TOC Heading" w:semiHidden="1" w:uiPriority="39" w:unhideWhenUsed="1" w:qFormat="1"/>
+    <w:lsdException w:name="Plain Table 1" w:uiPriority="41"/>
+    <w:lsdException w:name="Plain Table 2" w:uiPriority="42"/>
+    <w:lsdException w:name="Plain Table 3" w:uiPriority="43"/>
+    <w:lsdException w:name="Plain Table 4" w:uiPriority="44"/>
+    <w:lsdException w:name="Plain Table 5" w:uiPriority="45"/>
+    <w:lsdException w:name="Grid Table Light" w:uiPriority="40"/>
+    <w:lsdException w:name="Grid Table 1 Light" w:uiPriority="46"/>
+    <w:lsdException w:name="Grid Table 2" w:uiPriority="47"/>
+    <w:lsdException w:name="Grid Table 3" w:uiPriority="48"/>
+    <w:lsdException w:name="Grid Table 4" w:uiPriority="49"/>
+    <w:lsdException w:name="Grid Table 5 Dark" w:uiPriority="50"/>
+    <w:lsdException w:name="Grid Table 6 Colorful" w:uiPriority="51"/>
+    <w:lsdException w:name="Grid Table 7 Colorful" w:uiPriority="52"/>
+    <w:lsdException w:name="Grid Table 1 Light Accent 1" w:uiPriority="46"/>
+    <w:lsdException w:name="Grid Table 2 Accent 1" w:uiPriority="47"/>
+    <w:lsdException w:name="Grid Table 3 Accent 1" w:uiPriority="48"/>
+    <w:lsdException w:name="Grid Table 4 Accent 1" w:uiPriority="49"/>
+    <w:lsdException w:name="Grid Table 5 Dark Accent 1" w:uiPriority="50"/>
+    <w:lsdException w:name="Grid Table 6 Colorful Accent 1" w:uiPriority="51"/>
+    <w:lsdException w:name="Grid Table 7 Colorful Accent 1" w:uiPriority="52"/>
+    <w:lsdException w:name="Grid Table 1 Light Accent 2" w:uiPriority="46"/>
+    <w:lsdException w:name="Grid Table 2 Accent 2" w:uiPriority="47"/>
+    <w:lsdException w:name="Grid Table 3 Accent 2" w:uiPriority="48"/>
+    <w:lsdException w:name="Grid Table 4 Accent 2" w:uiPriority="49"/>
+    <w:lsdException w:name="Grid Table 5 Dark Accent 2" w:uiPriority="50"/>
+    <w:lsdException w:name="Grid Table 6 Colorful Accent 2" w:uiPriority="51"/>
+    <w:lsdException w:name="Grid Table 7 Colorful Accent 2" w:uiPriority="52"/>
+    <w:lsdException w:name="Grid Table 1 Light Accent 3" w:uiPriority="46"/>
+    <w:lsdException w:name="Grid Table 2 Accent 3" w:uiPriority="47"/>
+    <w:lsdException w:name="Grid Table 3 Accent 3" w:uiPriority="48"/>
+    <w:lsdException w:name="Grid Table 4 Accent 3" w:uiPriority="49"/>
+    <w:lsdException w:name="Grid Table 5 Dark Accent 3" w:uiPriority="50"/>
+    <w:lsdException w:name="Grid Table 6 Colorful Accent 3" w:uiPriority="51"/>
+    <w:lsdException w:name="Grid Table 7 Colorful Accent 3" w:uiPriority="52"/>
+    <w:lsdException w:name="Grid Table 1 Light Accent 4" w:uiPriority="46"/>
+    <w:lsdException w:name="Grid Table 2 Accent 4" w:uiPriority="47"/>
+    <w:lsdException w:name="Grid Table 3 Accent 4" w:uiPriority="48"/>
+    <w:lsdException w:name="Grid Table 4 Accent 4" w:uiPriority="49"/>
+    <w:lsdException w:name="Grid Table 5 Dark Accent 4" w:uiPriority="50"/>
+    <w:lsdException w:name="Grid Table 6 Colorful Accent 4" w:uiPriority="51"/>
+    <w:lsdException w:name="Grid Table 7 Colorful Accent 4" w:uiPriority="52"/>
+    <w:lsdException w:name="Grid Table 1 Light Accent 5" w:uiPriority="46"/>
+    <w:lsdException w:name="Grid Table 2 Accent 5" w:uiPriority="47"/>
+    <w:lsdException w:name="Grid Table 3 Accent 5" w:uiPriority="48"/>
+    <w:lsdException w:name="Grid Table 4 Accent 5" w:uiPriority="49"/>
+    <w:lsdException w:name="Grid Table 5 Dark Accent 5" w:uiPriority="50"/>
+    <w:lsdException w:name="Grid Table 6 Colorful Accent 5" w:uiPriority="51"/>
+    <w:lsdException w:name="Grid Table 7 Colorful Accent 5" w:uiPriority="52"/>
+    <w:lsdException w:name="Grid Table 1 Light Accent 6" w:uiPriority="46"/>
+    <w:lsdException w:name="Grid Table 2 Accent 6" w:uiPriority="47"/>
+    <w:lsdException w:name="Grid Table 3 Accent 6" w:uiPriority="48"/>
+    <w:lsdException w:name="Grid Table 4 Accent 6" w:uiPriority="49"/>
+    <w:lsdException w:name="Grid Table 5 Dark Accent 6" w:uiPriority="50"/>
+    <w:lsdException w:name="Grid Table 6 Colorful Accent 6" w:uiPriority="51"/>
+    <w:lsdException w:name="Grid Table 7 Colorful Accent 6" w:uiPriority="52"/>
+    <w:lsdException w:name="List Table 1 Light" w:uiPriority="46"/>
+    <w:lsdException w:name="List Table 2" w:uiPriority="47"/>
+    <w:lsdException w:name="List Table 3" w:uiPriority="48"/>
+    <w:lsdException w:name="List Table 4" w:uiPriority="49"/>
+    <w:lsdException w:name="List Table 5 Dark" w:uiPriority="50"/>
+    <w:lsdException w:name="List Table 6 Colorful" w:uiPriority="51"/>
+    <w:lsdException w:name="List Table 7 Colorful" w:uiPriority="52"/>
+    <w:lsdException w:name="List Table 1 Light Accent 1" w:uiPriority="46"/>
+    <w:lsdException w:name="List Table 2 Accent 1" w:uiPriority="47"/>
+    <w:lsdException w:name="List Table 3 Accent 1" w:uiPriority="48"/>
+    <w:lsdException w:name="List Table 4 Accent 1" w:uiPriority="49"/>
+    <w:lsdException w:name="List Table 5 Dark Accent 1" w:uiPriority="50"/>
+    <w:lsdException w:name="List Table 6 Colorful Accent 1" w:uiPriority="51"/>
+    <w:lsdException w:name="List Table 7 Colorful Accent 1" w:uiPriority="52"/>
+    <w:lsdException w:name="List Table 1 Light Accent 2" w:uiPriority="46"/>
+    <w:lsdException w:name="List Table 2 Accent 2" w:uiPriority="47"/>
+    <w:lsdException w:name="List Table 3 Accent 2" w:uiPriority="48"/>
+    <w:lsdException w:name="List Table 4 Accent 2" w:uiPriority="49"/>
+    <w:lsdException w:name="List Table 5 Dark Accent 2" w:uiPriority="50"/>
+    <w:lsdException w:name="List Table 6 Colorful Accent 2" w:uiPriority="51"/>
+    <w:lsdException w:name="List Table 7 Colorful Accent 2" w:uiPriority="52"/>
+    <w:lsdException w:name="List Table 1 Light Accent 3" w:uiPriority="46"/>
+    <w:lsdException w:name="List Table 2 Accent 3" w:uiPriority="47"/>
+    <w:lsdException w:name="List Table 3 Accent 3" w:uiPriority="48"/>
+    <w:lsdException w:name="List Table 4 Accent 3" w:uiPriority="49"/>
+    <w:lsdException w:name="List Table 5 Dark Accent 3" w:uiPriority="50"/>
+    <w:lsdException w:name="List Table 6 Colorful Accent 3" w:uiPriority="51"/>
+    <w:lsdException w:name="List Table 7 Colorful Accent 3" w:uiPriority="52"/>
+    <w:lsdException w:name="List Table 1 Light Accent 4" w:uiPriority="46"/>
+    <w:lsdException w:name="List Table 2 Accent 4" w:uiPriority="47"/>
+    <w:lsdException w:name="List Table 3 Accent 4" w:uiPriority="48"/>
+    <w:lsdException w:name="List Table 4 Accent 4" w:uiPriority="49"/>
+    <w:lsdException w:name="List Table 5 Dark Accent 4" w:uiPriority="50"/>
+    <w:lsdException w:name="List Table 6 Colorful Accent 4" w:uiPriority="51"/>
+    <w:lsdException w:name="List Table 7 Colorful Accent 4" w:uiPriority="52"/>
+    <w:lsdException w:name="List Table 1 Light Accent 5" w:uiPriority="46"/>
+    <w:lsdException w:name="List Table 2 Accent 5" w:uiPriority="47"/>
+    <w:lsdException w:name="List Table 3 Accent 5" w:uiPriority="48"/>
+    <w:lsdException w:name="List Table 4 Accent 5" w:uiPriority="49"/>
+    <w:lsdException w:name="List Table 5 Dark Accent 5" w:uiPriority="50"/>
+    <w:lsdException w:name="List Table 6 Colorful Accent 5" w:uiPriority="51"/>
+    <w:lsdException w:name="List Table 7 Colorful Accent 5" w:uiPriority="52"/>
+    <w:lsdException w:name="List Table 1 Light Accent 6" w:uiPriority="46"/>
+    <w:lsdException w:name="List Table 2 Accent 6" w:uiPriority="47"/>
+    <w:lsdException w:name="List Table 3 Accent 6" w:uiPriority="48"/>
+    <w:lsdException w:name="List Table 4 Accent 6" w:uiPriority="49"/>
+    <w:lsdException w:name="List Table 5 Dark Accent 6" w:uiPriority="50"/>
+    <w:lsdException w:name="List Table 6 Colorful Accent 6" w:uiPriority="51"/>
+    <w:lsdException w:name="List Table 7 Colorful Accent 6" w:uiPriority="52"/>
   </w:latentStyles>
   <w:style w:type="paragraph" w:default="1" w:styleId="Normal">
     <w:name w:val="Normal"/>
@@ -12451,19 +14227,12 @@
       <w:szCs w:val="20"/>
     </w:rPr>
     <w:tblPr>
-      <w:tblInd w:w="0" w:type="dxa"/>
       <w:tblBorders>
         <w:top w:val="single" w:sz="4" w:space="0" w:color="auto"/>
         <w:left w:val="single" w:sz="4" w:space="0" w:color="auto"/>
         <w:bottom w:val="single" w:sz="4" w:space="0" w:color="auto"/>
         <w:right w:val="single" w:sz="4" w:space="0" w:color="auto"/>
       </w:tblBorders>
-      <w:tblCellMar>
-        <w:top w:w="0" w:type="dxa"/>
-        <w:left w:w="108" w:type="dxa"/>
-        <w:bottom w:w="0" w:type="dxa"/>
-        <w:right w:w="108" w:type="dxa"/>
-      </w:tblCellMar>
     </w:tblPr>
     <w:tblStylePr w:type="firstRow">
       <w:rPr>
@@ -12584,195 +14353,85 @@
       <w:u w:val="single"/>
     </w:rPr>
   </w:style>
-</w:styles>
-</file>
-
-<file path=word/stylesWithEffects.xml><?xml version="1.0" encoding="utf-8"?>
-<w:styles xmlns:wpc="http://schemas.microsoft.com/office/word/2010/wordprocessingCanvas" xmlns:mc="http://schemas.openxmlformats.org/markup-compatibility/2006" xmlns:o="urn:schemas-microsoft-com:office:office" xmlns:r="http://schemas.openxmlformats.org/officeDocument/2006/relationships" xmlns:m="http://schemas.openxmlformats.org/officeDocument/2006/math" xmlns:v="urn:schemas-microsoft-com:vml" xmlns:wp14="http://schemas.microsoft.com/office/word/2010/wordprocessingDrawing" xmlns:wp="http://schemas.openxmlformats.org/drawingml/2006/wordprocessingDrawing" xmlns:w10="urn:schemas-microsoft-com:office:word" xmlns:w="http://schemas.openxmlformats.org/wordprocessingml/2006/main" xmlns:w14="http://schemas.microsoft.com/office/word/2010/wordml" xmlns:wpg="http://schemas.microsoft.com/office/word/2010/wordprocessingGroup" xmlns:wpi="http://schemas.microsoft.com/office/word/2010/wordprocessingInk" xmlns:wne="http://schemas.microsoft.com/office/word/2006/wordml" xmlns:wps="http://schemas.microsoft.com/office/word/2010/wordprocessingShape" mc:Ignorable="w14 wp14">
-  <w:docDefaults>
-    <w:rPrDefault>
-      <w:rPr>
-        <w:rFonts w:asciiTheme="minorHAnsi" w:eastAsiaTheme="minorEastAsia" w:hAnsiTheme="minorHAnsi" w:cstheme="minorBidi"/>
-        <w:sz w:val="22"/>
-        <w:szCs w:val="22"/>
-        <w:lang w:val="en-US" w:eastAsia="en-US" w:bidi="ar-SA"/>
-      </w:rPr>
-    </w:rPrDefault>
-    <w:pPrDefault>
-      <w:pPr>
-        <w:spacing w:after="200" w:line="276" w:lineRule="auto"/>
-      </w:pPr>
-    </w:pPrDefault>
-  </w:docDefaults>
-  <w:latentStyles w:defLockedState="0" w:defUIPriority="99" w:defSemiHidden="1" w:defUnhideWhenUsed="1" w:defQFormat="0" w:count="267">
-    <w:lsdException w:name="Normal" w:semiHidden="0" w:uiPriority="0" w:unhideWhenUsed="0" w:qFormat="1"/>
-    <w:lsdException w:name="heading 1" w:semiHidden="0" w:uiPriority="9" w:unhideWhenUsed="0" w:qFormat="1"/>
-    <w:lsdException w:name="heading 2" w:uiPriority="9" w:qFormat="1"/>
-    <w:lsdException w:name="heading 3" w:uiPriority="9" w:qFormat="1"/>
-    <w:lsdException w:name="heading 4" w:uiPriority="9" w:qFormat="1"/>
-    <w:lsdException w:name="heading 5" w:uiPriority="9" w:qFormat="1"/>
-    <w:lsdException w:name="heading 6" w:uiPriority="9" w:qFormat="1"/>
-    <w:lsdException w:name="heading 7" w:uiPriority="9" w:qFormat="1"/>
-    <w:lsdException w:name="heading 8" w:uiPriority="9" w:qFormat="1"/>
-    <w:lsdException w:name="heading 9" w:uiPriority="9" w:qFormat="1"/>
-    <w:lsdException w:name="toc 1" w:uiPriority="39"/>
-    <w:lsdException w:name="toc 2" w:uiPriority="39"/>
-    <w:lsdException w:name="toc 3" w:uiPriority="39"/>
-    <w:lsdException w:name="toc 4" w:uiPriority="39"/>
-    <w:lsdException w:name="toc 5" w:uiPriority="39"/>
-    <w:lsdException w:name="toc 6" w:uiPriority="39"/>
-    <w:lsdException w:name="toc 7" w:uiPriority="39"/>
-    <w:lsdException w:name="toc 8" w:uiPriority="39"/>
-    <w:lsdException w:name="toc 9" w:uiPriority="39"/>
-    <w:lsdException w:name="caption" w:uiPriority="35" w:qFormat="1"/>
-    <w:lsdException w:name="Title" w:semiHidden="0" w:uiPriority="10" w:unhideWhenUsed="0" w:qFormat="1"/>
-    <w:lsdException w:name="Default Paragraph Font" w:uiPriority="1"/>
-    <w:lsdException w:name="Subtitle" w:semiHidden="0" w:uiPriority="11" w:unhideWhenUsed="0" w:qFormat="1"/>
-    <w:lsdException w:name="Strong" w:semiHidden="0" w:uiPriority="22" w:unhideWhenUsed="0" w:qFormat="1"/>
-    <w:lsdException w:name="Emphasis" w:semiHidden="0" w:uiPriority="20" w:unhideWhenUsed="0" w:qFormat="1"/>
-    <w:lsdException w:name="Table Grid" w:semiHidden="0" w:uiPriority="59" w:unhideWhenUsed="0"/>
-    <w:lsdException w:name="Placeholder Text" w:unhideWhenUsed="0"/>
-    <w:lsdException w:name="No Spacing" w:semiHidden="0" w:uiPriority="1" w:unhideWhenUsed="0" w:qFormat="1"/>
-    <w:lsdException w:name="Light Shading" w:semiHidden="0" w:uiPriority="60" w:unhideWhenUsed="0"/>
-    <w:lsdException w:name="Light List" w:semiHidden="0" w:uiPriority="61" w:unhideWhenUsed="0"/>
-    <w:lsdException w:name="Light Grid" w:semiHidden="0" w:uiPriority="62" w:unhideWhenUsed="0"/>
-    <w:lsdException w:name="Medium Shading 1" w:semiHidden="0" w:uiPriority="63" w:unhideWhenUsed="0"/>
-    <w:lsdException w:name="Medium Shading 2" w:semiHidden="0" w:uiPriority="64" w:unhideWhenUsed="0"/>
-    <w:lsdException w:name="Medium List 1" w:semiHidden="0" w:uiPriority="65" w:unhideWhenUsed="0"/>
-    <w:lsdException w:name="Medium List 2" w:semiHidden="0" w:uiPriority="66" w:unhideWhenUsed="0"/>
-    <w:lsdException w:name="Medium Grid 1" w:semiHidden="0" w:uiPriority="67" w:unhideWhenUsed="0"/>
-    <w:lsdException w:name="Medium Grid 2" w:semiHidden="0" w:uiPriority="68" w:unhideWhenUsed="0"/>
-    <w:lsdException w:name="Medium Grid 3" w:semiHidden="0" w:uiPriority="69" w:unhideWhenUsed="0"/>
-    <w:lsdException w:name="Dark List" w:semiHidden="0" w:uiPriority="70" w:unhideWhenUsed="0"/>
-    <w:lsdException w:name="Colorful Shading" w:semiHidden="0" w:uiPriority="71" w:unhideWhenUsed="0"/>
-    <w:lsdException w:name="Colorful List" w:semiHidden="0" w:uiPriority="72" w:unhideWhenUsed="0"/>
-    <w:lsdException w:name="Colorful Grid" w:semiHidden="0" w:uiPriority="73" w:unhideWhenUsed="0"/>
-    <w:lsdException w:name="Light Shading Accent 1" w:semiHidden="0" w:uiPriority="60" w:unhideWhenUsed="0"/>
-    <w:lsdException w:name="Light List Accent 1" w:semiHidden="0" w:uiPriority="61" w:unhideWhenUsed="0"/>
-    <w:lsdException w:name="Light Grid Accent 1" w:semiHidden="0" w:uiPriority="62" w:unhideWhenUsed="0"/>
-    <w:lsdException w:name="Medium Shading 1 Accent 1" w:semiHidden="0" w:uiPriority="63" w:unhideWhenUsed="0"/>
-    <w:lsdException w:name="Medium Shading 2 Accent 1" w:semiHidden="0" w:uiPriority="64" w:unhideWhenUsed="0"/>
-    <w:lsdException w:name="Medium List 1 Accent 1" w:semiHidden="0" w:uiPriority="65" w:unhideWhenUsed="0"/>
-    <w:lsdException w:name="Revision" w:unhideWhenUsed="0"/>
-    <w:lsdException w:name="List Paragraph" w:semiHidden="0" w:uiPriority="34" w:unhideWhenUsed="0" w:qFormat="1"/>
-    <w:lsdException w:name="Quote" w:semiHidden="0" w:uiPriority="29" w:unhideWhenUsed="0" w:qFormat="1"/>
-    <w:lsdException w:name="Intense Quote" w:semiHidden="0" w:uiPriority="30" w:unhideWhenUsed="0" w:qFormat="1"/>
-    <w:lsdException w:name="Medium List 2 Accent 1" w:semiHidden="0" w:uiPriority="66" w:unhideWhenUsed="0"/>
-    <w:lsdException w:name="Medium Grid 1 Accent 1" w:semiHidden="0" w:uiPriority="67" w:unhideWhenUsed="0"/>
-    <w:lsdException w:name="Medium Grid 2 Accent 1" w:semiHidden="0" w:uiPriority="68" w:unhideWhenUsed="0"/>
-    <w:lsdException w:name="Medium Grid 3 Accent 1" w:semiHidden="0" w:uiPriority="69" w:unhideWhenUsed="0"/>
-    <w:lsdException w:name="Dark List Accent 1" w:semiHidden="0" w:uiPriority="70" w:unhideWhenUsed="0"/>
-    <w:lsdException w:name="Colorful Shading Accent 1" w:semiHidden="0" w:uiPriority="71" w:unhideWhenUsed="0"/>
-    <w:lsdException w:name="Colorful List Accent 1" w:semiHidden="0" w:uiPriority="72" w:unhideWhenUsed="0"/>
-    <w:lsdException w:name="Colorful Grid Accent 1" w:semiHidden="0" w:uiPriority="73" w:unhideWhenUsed="0"/>
-    <w:lsdException w:name="Light Shading Accent 2" w:semiHidden="0" w:uiPriority="60" w:unhideWhenUsed="0"/>
-    <w:lsdException w:name="Light List Accent 2" w:semiHidden="0" w:uiPriority="61" w:unhideWhenUsed="0"/>
-    <w:lsdException w:name="Light Grid Accent 2" w:semiHidden="0" w:uiPriority="62" w:unhideWhenUsed="0"/>
-    <w:lsdException w:name="Medium Shading 1 Accent 2" w:semiHidden="0" w:uiPriority="63" w:unhideWhenUsed="0"/>
-    <w:lsdException w:name="Medium Shading 2 Accent 2" w:semiHidden="0" w:uiPriority="64" w:unhideWhenUsed="0"/>
-    <w:lsdException w:name="Medium List 1 Accent 2" w:semiHidden="0" w:uiPriority="65" w:unhideWhenUsed="0"/>
-    <w:lsdException w:name="Medium List 2 Accent 2" w:semiHidden="0" w:uiPriority="66" w:unhideWhenUsed="0"/>
-    <w:lsdException w:name="Medium Grid 1 Accent 2" w:semiHidden="0" w:uiPriority="67" w:unhideWhenUsed="0"/>
-    <w:lsdException w:name="Medium Grid 2 Accent 2" w:semiHidden="0" w:uiPriority="68" w:unhideWhenUsed="0"/>
-    <w:lsdException w:name="Medium Grid 3 Accent 2" w:semiHidden="0" w:uiPriority="69" w:unhideWhenUsed="0"/>
-    <w:lsdException w:name="Dark List Accent 2" w:semiHidden="0" w:uiPriority="70" w:unhideWhenUsed="0"/>
-    <w:lsdException w:name="Colorful Shading Accent 2" w:semiHidden="0" w:uiPriority="71" w:unhideWhenUsed="0"/>
-    <w:lsdException w:name="Colorful List Accent 2" w:semiHidden="0" w:uiPriority="72" w:unhideWhenUsed="0"/>
-    <w:lsdException w:name="Colorful Grid Accent 2" w:semiHidden="0" w:uiPriority="73" w:unhideWhenUsed="0"/>
-    <w:lsdException w:name="Light Shading Accent 3" w:semiHidden="0" w:uiPriority="60" w:unhideWhenUsed="0"/>
-    <w:lsdException w:name="Light List Accent 3" w:semiHidden="0" w:uiPriority="61" w:unhideWhenUsed="0"/>
-    <w:lsdException w:name="Light Grid Accent 3" w:semiHidden="0" w:uiPriority="62" w:unhideWhenUsed="0"/>
-    <w:lsdException w:name="Medium Shading 1 Accent 3" w:semiHidden="0" w:uiPriority="63" w:unhideWhenUsed="0"/>
-    <w:lsdException w:name="Medium Shading 2 Accent 3" w:semiHidden="0" w:uiPriority="64" w:unhideWhenUsed="0"/>
-    <w:lsdException w:name="Medium List 1 Accent 3" w:semiHidden="0" w:uiPriority="65" w:unhideWhenUsed="0"/>
-    <w:lsdException w:name="Medium List 2 Accent 3" w:semiHidden="0" w:uiPriority="66" w:unhideWhenUsed="0"/>
-    <w:lsdException w:name="Medium Grid 1 Accent 3" w:semiHidden="0" w:uiPriority="67" w:unhideWhenUsed="0"/>
-    <w:lsdException w:name="Medium Grid 2 Accent 3" w:semiHidden="0" w:uiPriority="68" w:unhideWhenUsed="0"/>
-    <w:lsdException w:name="Medium Grid 3 Accent 3" w:semiHidden="0" w:uiPriority="69" w:unhideWhenUsed="0"/>
-    <w:lsdException w:name="Dark List Accent 3" w:semiHidden="0" w:uiPriority="70" w:unhideWhenUsed="0"/>
-    <w:lsdException w:name="Colorful Shading Accent 3" w:semiHidden="0" w:uiPriority="71" w:unhideWhenUsed="0"/>
-    <w:lsdException w:name="Colorful List Accent 3" w:semiHidden="0" w:uiPriority="72" w:unhideWhenUsed="0"/>
-    <w:lsdException w:name="Colorful Grid Accent 3" w:semiHidden="0" w:uiPriority="73" w:unhideWhenUsed="0"/>
-    <w:lsdException w:name="Light Shading Accent 4" w:semiHidden="0" w:uiPriority="60" w:unhideWhenUsed="0"/>
-    <w:lsdException w:name="Light List Accent 4" w:semiHidden="0" w:uiPriority="61" w:unhideWhenUsed="0"/>
-    <w:lsdException w:name="Light Grid Accent 4" w:semiHidden="0" w:uiPriority="62" w:unhideWhenUsed="0"/>
-    <w:lsdException w:name="Medium Shading 1 Accent 4" w:semiHidden="0" w:uiPriority="63" w:unhideWhenUsed="0"/>
-    <w:lsdException w:name="Medium Shading 2 Accent 4" w:semiHidden="0" w:uiPriority="64" w:unhideWhenUsed="0"/>
-    <w:lsdException w:name="Medium List 1 Accent 4" w:semiHidden="0" w:uiPriority="65" w:unhideWhenUsed="0"/>
-    <w:lsdException w:name="Medium List 2 Accent 4" w:semiHidden="0" w:uiPriority="66" w:unhideWhenUsed="0"/>
-    <w:lsdException w:name="Medium Grid 1 Accent 4" w:semiHidden="0" w:uiPriority="67" w:unhideWhenUsed="0"/>
-    <w:lsdException w:name="Medium Grid 2 Accent 4" w:semiHidden="0" w:uiPriority="68" w:unhideWhenUsed="0"/>
-    <w:lsdException w:name="Medium Grid 3 Accent 4" w:semiHidden="0" w:uiPriority="69" w:unhideWhenUsed="0"/>
-    <w:lsdException w:name="Dark List Accent 4" w:semiHidden="0" w:uiPriority="70" w:unhideWhenUsed="0"/>
-    <w:lsdException w:name="Colorful Shading Accent 4" w:semiHidden="0" w:uiPriority="71" w:unhideWhenUsed="0"/>
-    <w:lsdException w:name="Colorful List Accent 4" w:semiHidden="0" w:uiPriority="72" w:unhideWhenUsed="0"/>
-    <w:lsdException w:name="Colorful Grid Accent 4" w:semiHidden="0" w:uiPriority="73" w:unhideWhenUsed="0"/>
-    <w:lsdException w:name="Light Shading Accent 5" w:semiHidden="0" w:uiPriority="60" w:unhideWhenUsed="0"/>
-    <w:lsdException w:name="Light List Accent 5" w:semiHidden="0" w:uiPriority="61" w:unhideWhenUsed="0"/>
-    <w:lsdException w:name="Light Grid Accent 5" w:semiHidden="0" w:uiPriority="62" w:unhideWhenUsed="0"/>
-    <w:lsdException w:name="Medium Shading 1 Accent 5" w:semiHidden="0" w:uiPriority="63" w:unhideWhenUsed="0"/>
-    <w:lsdException w:name="Medium Shading 2 Accent 5" w:semiHidden="0" w:uiPriority="64" w:unhideWhenUsed="0"/>
-    <w:lsdException w:name="Medium List 1 Accent 5" w:semiHidden="0" w:uiPriority="65" w:unhideWhenUsed="0"/>
-    <w:lsdException w:name="Medium List 2 Accent 5" w:semiHidden="0" w:uiPriority="66" w:unhideWhenUsed="0"/>
-    <w:lsdException w:name="Medium Grid 1 Accent 5" w:semiHidden="0" w:uiPriority="67" w:unhideWhenUsed="0"/>
-    <w:lsdException w:name="Medium Grid 2 Accent 5" w:semiHidden="0" w:uiPriority="68" w:unhideWhenUsed="0"/>
-    <w:lsdException w:name="Medium Grid 3 Accent 5" w:semiHidden="0" w:uiPriority="69" w:unhideWhenUsed="0"/>
-    <w:lsdException w:name="Dark List Accent 5" w:semiHidden="0" w:uiPriority="70" w:unhideWhenUsed="0"/>
-    <w:lsdException w:name="Colorful Shading Accent 5" w:semiHidden="0" w:uiPriority="71" w:unhideWhenUsed="0"/>
-    <w:lsdException w:name="Colorful List Accent 5" w:semiHidden="0" w:uiPriority="72" w:unhideWhenUsed="0"/>
-    <w:lsdException w:name="Colorful Grid Accent 5" w:semiHidden="0" w:uiPriority="73" w:unhideWhenUsed="0"/>
-    <w:lsdException w:name="Light Shading Accent 6" w:semiHidden="0" w:uiPriority="60" w:unhideWhenUsed="0"/>
-    <w:lsdException w:name="Light List Accent 6" w:semiHidden="0" w:uiPriority="61" w:unhideWhenUsed="0"/>
-    <w:lsdException w:name="Light Grid Accent 6" w:semiHidden="0" w:uiPriority="62" w:unhideWhenUsed="0"/>
-    <w:lsdException w:name="Medium Shading 1 Accent 6" w:semiHidden="0" w:uiPriority="63" w:unhideWhenUsed="0"/>
-    <w:lsdException w:name="Medium Shading 2 Accent 6" w:semiHidden="0" w:uiPriority="64" w:unhideWhenUsed="0"/>
-    <w:lsdException w:name="Medium List 1 Accent 6" w:semiHidden="0" w:uiPriority="65" w:unhideWhenUsed="0"/>
-    <w:lsdException w:name="Medium List 2 Accent 6" w:semiHidden="0" w:uiPriority="66" w:unhideWhenUsed="0"/>
-    <w:lsdException w:name="Medium Grid 1 Accent 6" w:semiHidden="0" w:uiPriority="67" w:unhideWhenUsed="0"/>
-    <w:lsdException w:name="Medium Grid 2 Accent 6" w:semiHidden="0" w:uiPriority="68" w:unhideWhenUsed="0"/>
-    <w:lsdException w:name="Medium Grid 3 Accent 6" w:semiHidden="0" w:uiPriority="69" w:unhideWhenUsed="0"/>
-    <w:lsdException w:name="Dark List Accent 6" w:semiHidden="0" w:uiPriority="70" w:unhideWhenUsed="0"/>
-    <w:lsdException w:name="Colorful Shading Accent 6" w:semiHidden="0" w:uiPriority="71" w:unhideWhenUsed="0"/>
-    <w:lsdException w:name="Colorful List Accent 6" w:semiHidden="0" w:uiPriority="72" w:unhideWhenUsed="0"/>
-    <w:lsdException w:name="Colorful Grid Accent 6" w:semiHidden="0" w:uiPriority="73" w:unhideWhenUsed="0"/>
-    <w:lsdException w:name="Subtle Emphasis" w:semiHidden="0" w:uiPriority="19" w:unhideWhenUsed="0" w:qFormat="1"/>
-    <w:lsdException w:name="Intense Emphasis" w:semiHidden="0" w:uiPriority="21" w:unhideWhenUsed="0" w:qFormat="1"/>
-    <w:lsdException w:name="Subtle Reference" w:semiHidden="0" w:uiPriority="31" w:unhideWhenUsed="0" w:qFormat="1"/>
-    <w:lsdException w:name="Intense Reference" w:semiHidden="0" w:uiPriority="32" w:unhideWhenUsed="0" w:qFormat="1"/>
-    <w:lsdException w:name="Book Title" w:semiHidden="0" w:uiPriority="33" w:unhideWhenUsed="0" w:qFormat="1"/>
-    <w:lsdException w:name="Bibliography" w:uiPriority="37"/>
-    <w:lsdException w:name="TOC Heading" w:uiPriority="39" w:qFormat="1"/>
-  </w:latentStyles>
-  <w:style w:type="paragraph" w:default="1" w:styleId="Normal">
-    <w:name w:val="Normal"/>
-    <w:qFormat/>
-  </w:style>
-  <w:style w:type="character" w:default="1" w:styleId="DefaultParagraphFont">
-    <w:name w:val="Default Paragraph Font"/>
-    <w:uiPriority w:val="1"/>
-    <w:semiHidden/>
-    <w:unhideWhenUsed/>
-  </w:style>
-  <w:style w:type="table" w:default="1" w:styleId="TableNormal">
-    <w:name w:val="Normal Table"/>
+  <w:style w:type="character" w:styleId="CommentReference">
+    <w:name w:val="annotation reference"/>
+    <w:basedOn w:val="DefaultParagraphFont"/>
     <w:uiPriority w:val="99"/>
     <w:semiHidden/>
     <w:unhideWhenUsed/>
-    <w:tblPr>
-      <w:tblInd w:w="0" w:type="dxa"/>
-      <w:tblCellMar>
-        <w:top w:w="0" w:type="dxa"/>
-        <w:left w:w="108" w:type="dxa"/>
-        <w:bottom w:w="0" w:type="dxa"/>
-        <w:right w:w="108" w:type="dxa"/>
-      </w:tblCellMar>
-    </w:tblPr>
+    <w:rsid w:val="00200651"/>
+    <w:rPr>
+      <w:sz w:val="16"/>
+      <w:szCs w:val="16"/>
+    </w:rPr>
   </w:style>
-  <w:style w:type="numbering" w:default="1" w:styleId="NoList">
-    <w:name w:val="No List"/>
+  <w:style w:type="paragraph" w:styleId="CommentText">
+    <w:name w:val="annotation text"/>
+    <w:basedOn w:val="Normal"/>
+    <w:link w:val="CommentTextChar"/>
     <w:uiPriority w:val="99"/>
     <w:semiHidden/>
     <w:unhideWhenUsed/>
+    <w:rsid w:val="00200651"/>
+    <w:pPr>
+      <w:spacing w:line="240" w:lineRule="auto"/>
+    </w:pPr>
+    <w:rPr>
+      <w:sz w:val="20"/>
+      <w:szCs w:val="20"/>
+    </w:rPr>
+  </w:style>
+  <w:style w:type="character" w:customStyle="1" w:styleId="CommentTextChar">
+    <w:name w:val="Comment Text Char"/>
+    <w:basedOn w:val="DefaultParagraphFont"/>
+    <w:link w:val="CommentText"/>
+    <w:uiPriority w:val="99"/>
+    <w:semiHidden/>
+    <w:rsid w:val="00200651"/>
+    <w:rPr>
+      <w:sz w:val="20"/>
+      <w:szCs w:val="20"/>
+    </w:rPr>
+  </w:style>
+  <w:style w:type="paragraph" w:styleId="CommentSubject">
+    <w:name w:val="annotation subject"/>
+    <w:basedOn w:val="CommentText"/>
+    <w:next w:val="CommentText"/>
+    <w:link w:val="CommentSubjectChar"/>
+    <w:uiPriority w:val="99"/>
+    <w:semiHidden/>
+    <w:unhideWhenUsed/>
+    <w:rsid w:val="00200651"/>
+    <w:rPr>
+      <w:b/>
+      <w:bCs/>
+    </w:rPr>
+  </w:style>
+  <w:style w:type="character" w:customStyle="1" w:styleId="CommentSubjectChar">
+    <w:name w:val="Comment Subject Char"/>
+    <w:basedOn w:val="CommentTextChar"/>
+    <w:link w:val="CommentSubject"/>
+    <w:uiPriority w:val="99"/>
+    <w:semiHidden/>
+    <w:rsid w:val="00200651"/>
+    <w:rPr>
+      <w:b/>
+      <w:bCs/>
+      <w:sz w:val="20"/>
+      <w:szCs w:val="20"/>
+    </w:rPr>
+  </w:style>
+  <w:style w:type="character" w:customStyle="1" w:styleId="UnresolvedMention">
+    <w:name w:val="Unresolved Mention"/>
+    <w:basedOn w:val="DefaultParagraphFont"/>
+    <w:uiPriority w:val="99"/>
+    <w:semiHidden/>
+    <w:unhideWhenUsed/>
+    <w:rsid w:val="00D70388"/>
+    <w:rPr>
+      <w:color w:val="808080"/>
+      <w:shd w:val="clear" w:color="auto" w:fill="E6E6E6"/>
+    </w:rPr>
   </w:style>
 </w:styles>
 </file>
@@ -13065,7 +14724,7 @@
 </file>
 
 <file path=customXml/itemProps1.xml><?xml version="1.0" encoding="utf-8"?>
-<ds:datastoreItem xmlns:ds="http://schemas.openxmlformats.org/officeDocument/2006/customXml" ds:itemID="{1B97C376-3B3D-4ECF-932C-A0AB4A44BCC2}">
+<ds:datastoreItem xmlns:ds="http://schemas.openxmlformats.org/officeDocument/2006/customXml" ds:itemID="{3EE4A330-32AF-409A-B130-FBB470FDA117}">
   <ds:schemaRefs>
     <ds:schemaRef ds:uri="http://schemas.openxmlformats.org/officeDocument/2006/bibliography"/>
   </ds:schemaRefs>

</xml_diff>

<commit_message>
Update documentation reactions to match exampleNet.
</commit_message>
<xml_diff>
--- a/Netflux/Netflux Documentation.docx
+++ b/Netflux/Netflux Documentation.docx
@@ -1,6 +1,6 @@
 
 <file path=word/document.xml><?xml version="1.0" encoding="utf-8"?>
-<w:document xmlns:wpc="http://schemas.microsoft.com/office/word/2010/wordprocessingCanvas" xmlns:cx="http://schemas.microsoft.com/office/drawing/2014/chartex" xmlns:cx1="http://schemas.microsoft.com/office/drawing/2015/9/8/chartex" xmlns:mc="http://schemas.openxmlformats.org/markup-compatibility/2006" xmlns:o="urn:schemas-microsoft-com:office:office" xmlns:r="http://schemas.openxmlformats.org/officeDocument/2006/relationships" xmlns:m="http://schemas.openxmlformats.org/officeDocument/2006/math" xmlns:v="urn:schemas-microsoft-com:vml" xmlns:wp14="http://schemas.microsoft.com/office/word/2010/wordprocessingDrawing" xmlns:wp="http://schemas.openxmlformats.org/drawingml/2006/wordprocessingDrawing" xmlns:w10="urn:schemas-microsoft-com:office:word" xmlns:w="http://schemas.openxmlformats.org/wordprocessingml/2006/main" xmlns:w14="http://schemas.microsoft.com/office/word/2010/wordml" xmlns:w15="http://schemas.microsoft.com/office/word/2012/wordml" xmlns:w16se="http://schemas.microsoft.com/office/word/2015/wordml/symex" xmlns:wpg="http://schemas.microsoft.com/office/word/2010/wordprocessingGroup" xmlns:wpi="http://schemas.microsoft.com/office/word/2010/wordprocessingInk" xmlns:wne="http://schemas.microsoft.com/office/word/2006/wordml" xmlns:wps="http://schemas.microsoft.com/office/word/2010/wordprocessingShape" mc:Ignorable="w14 w15 w16se wp14">
+<w:document xmlns:wpc="http://schemas.microsoft.com/office/word/2010/wordprocessingCanvas" xmlns:cx="http://schemas.microsoft.com/office/drawing/2014/chartex" xmlns:cx1="http://schemas.microsoft.com/office/drawing/2015/9/8/chartex" xmlns:cx2="http://schemas.microsoft.com/office/drawing/2015/10/21/chartex" xmlns:cx3="http://schemas.microsoft.com/office/drawing/2016/5/9/chartex" xmlns:cx4="http://schemas.microsoft.com/office/drawing/2016/5/10/chartex" xmlns:cx5="http://schemas.microsoft.com/office/drawing/2016/5/11/chartex" xmlns:cx6="http://schemas.microsoft.com/office/drawing/2016/5/12/chartex" xmlns:cx7="http://schemas.microsoft.com/office/drawing/2016/5/13/chartex" xmlns:cx8="http://schemas.microsoft.com/office/drawing/2016/5/14/chartex" xmlns:mc="http://schemas.openxmlformats.org/markup-compatibility/2006" xmlns:aink="http://schemas.microsoft.com/office/drawing/2016/ink" xmlns:am3d="http://schemas.microsoft.com/office/drawing/2017/model3d" xmlns:o="urn:schemas-microsoft-com:office:office" xmlns:oel="http://schemas.microsoft.com/office/2019/extlst" xmlns:r="http://schemas.openxmlformats.org/officeDocument/2006/relationships" xmlns:m="http://schemas.openxmlformats.org/officeDocument/2006/math" xmlns:v="urn:schemas-microsoft-com:vml" xmlns:wp14="http://schemas.microsoft.com/office/word/2010/wordprocessingDrawing" xmlns:wp="http://schemas.openxmlformats.org/drawingml/2006/wordprocessingDrawing" xmlns:w10="urn:schemas-microsoft-com:office:word" xmlns:w="http://schemas.openxmlformats.org/wordprocessingml/2006/main" xmlns:w14="http://schemas.microsoft.com/office/word/2010/wordml" xmlns:w15="http://schemas.microsoft.com/office/word/2012/wordml" xmlns:w16cex="http://schemas.microsoft.com/office/word/2018/wordml/cex" xmlns:w16cid="http://schemas.microsoft.com/office/word/2016/wordml/cid" xmlns:w16="http://schemas.microsoft.com/office/word/2018/wordml" xmlns:w16sdtdh="http://schemas.microsoft.com/office/word/2020/wordml/sdtdatahash" xmlns:w16se="http://schemas.microsoft.com/office/word/2015/wordml/symex" xmlns:wpg="http://schemas.microsoft.com/office/word/2010/wordprocessingGroup" xmlns:wpi="http://schemas.microsoft.com/office/word/2010/wordprocessingInk" xmlns:wne="http://schemas.microsoft.com/office/word/2006/wordml" xmlns:wps="http://schemas.microsoft.com/office/word/2010/wordprocessingShape" mc:Ignorable="w14 w15 w16se w16cid w16 w16cex w16sdtdh wp14">
   <w:body>
     <w:p>
       <w:pPr>
@@ -103,15 +103,7 @@
       </w:r>
       <w:proofErr w:type="spellEnd"/>
       <w:r>
-        <w:t xml:space="preserve"> is written in MATLAB, but binary versions are available for Windows and </w:t>
-      </w:r>
-      <w:proofErr w:type="spellStart"/>
-      <w:r>
-        <w:t>MacOS</w:t>
-      </w:r>
-      <w:proofErr w:type="spellEnd"/>
-      <w:r>
-        <w:t xml:space="preserve"> for those that do not have MATLAB installed.</w:t>
+        <w:t xml:space="preserve"> is written in MATLAB, but binary versions are available for Windows and MacOS for those that do not have MATLAB installed.</w:t>
       </w:r>
     </w:p>
     <w:p>
@@ -203,19 +195,11 @@
         <w:spacing w:after="0" w:line="240" w:lineRule="auto"/>
       </w:pPr>
       <w:r>
-        <w:t xml:space="preserve">Kraeutler MJ, Soltis AR, Saucerman JJ. Modeling cardiac β-adrenergic signaling with normalized-Hill differential equations: comparison with a biochemical model. BMC </w:t>
-      </w:r>
-      <w:proofErr w:type="spellStart"/>
-      <w:r>
-        <w:t>Syst</w:t>
-      </w:r>
-      <w:proofErr w:type="spellEnd"/>
-      <w:r>
-        <w:t xml:space="preserve"> Biol. 2010 Nov 18</w:t>
+        <w:t xml:space="preserve">Kraeutler MJ, Soltis AR, Saucerman JJ. Modeling cardiac β-adrenergic signaling with normalized-Hill differential equations: comparison with a biochemical model. BMC Syst Biol. 2010 Nov </w:t>
       </w:r>
       <w:proofErr w:type="gramStart"/>
       <w:r>
-        <w:t>;4:157</w:t>
+        <w:t>18;4:157</w:t>
       </w:r>
       <w:proofErr w:type="gramEnd"/>
       <w:r>
@@ -253,15 +237,7 @@
       </w:r>
       <w:proofErr w:type="spellEnd"/>
       <w:r>
-        <w:t xml:space="preserve"> has been used to develop large-scale computational models of signaling networks for cardiomyocyte hypertrophy, fibroblasts, and </w:t>
-      </w:r>
-      <w:proofErr w:type="spellStart"/>
-      <w:r>
-        <w:t>mechano</w:t>
-      </w:r>
-      <w:proofErr w:type="spellEnd"/>
-      <w:r>
-        <w:t xml:space="preserve">-signaling. </w:t>
+        <w:t xml:space="preserve"> has been used to develop large-scale computational models of signaling networks for cardiomyocyte hypertrophy, fibroblasts, and mechano-signaling. </w:t>
       </w:r>
       <w:proofErr w:type="spellStart"/>
       <w:r>
@@ -1132,15 +1108,7 @@
         <w:t>as well as</w:t>
       </w:r>
       <w:r>
-        <w:t xml:space="preserve"> binary versions for Windows or </w:t>
-      </w:r>
-      <w:proofErr w:type="spellStart"/>
-      <w:r>
-        <w:t>MacOS</w:t>
-      </w:r>
-      <w:proofErr w:type="spellEnd"/>
-      <w:r>
-        <w:t xml:space="preserve"> users that do not have MATLAB installed.</w:t>
+        <w:t xml:space="preserve"> binary versions for Windows or MacOS users that do not have MATLAB installed.</w:t>
       </w:r>
     </w:p>
     <w:p>
@@ -1291,19 +1259,11 @@
           <w:b/>
         </w:rPr>
       </w:pPr>
-      <w:proofErr w:type="spellStart"/>
       <w:r>
         <w:rPr>
           <w:b/>
         </w:rPr>
-        <w:t>MacOS</w:t>
-      </w:r>
-      <w:proofErr w:type="spellEnd"/>
-      <w:r>
-        <w:rPr>
-          <w:b/>
-        </w:rPr>
-        <w:t xml:space="preserve"> users that do not have MATLAB</w:t>
+        <w:t>MacOS users that do not have MATLAB</w:t>
       </w:r>
     </w:p>
     <w:p>
@@ -1459,15 +1419,7 @@
         </w:numPr>
       </w:pPr>
       <w:r>
-        <w:t xml:space="preserve">If you installed the binary Windows or </w:t>
-      </w:r>
-      <w:proofErr w:type="spellStart"/>
-      <w:r>
-        <w:t>MacOS</w:t>
-      </w:r>
-      <w:proofErr w:type="spellEnd"/>
-      <w:r>
-        <w:t xml:space="preserve"> versions, start </w:t>
+        <w:t xml:space="preserve">If you installed the binary Windows or MacOS versions, start </w:t>
       </w:r>
       <w:proofErr w:type="spellStart"/>
       <w:r>
@@ -1943,7 +1895,13 @@
         <w:t>. Change the reaction weight for “</w:t>
       </w:r>
       <w:r>
-        <w:t xml:space="preserve">r2: </w:t>
+        <w:t>r</w:t>
+      </w:r>
+      <w:r>
+        <w:t>1</w:t>
+      </w:r>
+      <w:r>
+        <w:t xml:space="preserve">: </w:t>
       </w:r>
       <w:r>
         <w:t xml:space="preserve">=&gt; A” </w:t>
@@ -2077,23 +2035,23 @@
         </w:rPr>
       </w:pPr>
       <w:r>
-        <w:t xml:space="preserve">Let’s continue this simulation to make it a bit more interesting. Simulate washout of A by changing the “r2: =&gt; </w:t>
-      </w:r>
-      <w:proofErr w:type="spellStart"/>
+        <w:t>Let’s continue this simulation to make it a bit more interesting. Simulate washout of A by changing the “r</w:t>
+      </w:r>
+      <w:r>
+        <w:t>1</w:t>
+      </w:r>
+      <w:r>
+        <w:t xml:space="preserve">: =&gt; </w:t>
+      </w:r>
+      <w:proofErr w:type="spellStart"/>
+      <w:proofErr w:type="gramStart"/>
       <w:r>
         <w:t>A”reaction</w:t>
       </w:r>
       <w:proofErr w:type="spellEnd"/>
-      <w:r>
-        <w:t xml:space="preserve"> weight back to 0, and click “Simulate!</w:t>
-      </w:r>
-      <w:proofErr w:type="gramStart"/>
-      <w:r>
-        <w:t>”.</w:t>
-      </w:r>
       <w:proofErr w:type="gramEnd"/>
       <w:r>
-        <w:t xml:space="preserve"> Did the network respond in the way you expected? Why or why not?</w:t>
+        <w:t xml:space="preserve"> weight back to 0, and click “Simulate!”. Did the network respond in the way you expected? Why or why not?</w:t>
       </w:r>
     </w:p>
     <w:p>
@@ -2109,13 +2067,14 @@
       </w:pPr>
       <w:r>
         <w:lastRenderedPageBreak/>
-        <w:t>Simulate stimulation with B by changing the “r1: =&gt; B” reaction weight to 1, then click “Simulate!</w:t>
-      </w:r>
-      <w:proofErr w:type="gramStart"/>
-      <w:r>
-        <w:t>”.</w:t>
-      </w:r>
-      <w:proofErr w:type="gramEnd"/>
+        <w:t>Simulate stimulation with B by changing the “r</w:t>
+      </w:r>
+      <w:r>
+        <w:t>2</w:t>
+      </w:r>
+      <w:r>
+        <w:t>: =&gt; B” reaction weight to 1, then click “Simulate!”.</w:t>
+      </w:r>
     </w:p>
     <w:p>
       <w:pPr>
@@ -2129,13 +2088,14 @@
         </w:rPr>
       </w:pPr>
       <w:r>
-        <w:t>Simulate washout of B by changing the “r1: =&gt; B” reaction weight back to 0, then click “Simulate!</w:t>
-      </w:r>
-      <w:proofErr w:type="gramStart"/>
-      <w:r>
-        <w:t>”.</w:t>
-      </w:r>
-      <w:proofErr w:type="gramEnd"/>
+        <w:t>Simulate washout of B by changing the “r</w:t>
+      </w:r>
+      <w:r>
+        <w:t>2</w:t>
+      </w:r>
+      <w:r>
+        <w:t>: =&gt; B” reaction weight back to 0, then click “Simulate!”.</w:t>
+      </w:r>
     </w:p>
     <w:p>
       <w:pPr>
@@ -2149,12 +2109,7 @@
         </w:rPr>
       </w:pPr>
       <w:r>
-        <w:t xml:space="preserve">Finally, simulate simultaneous stimulation with both A and B by changing </w:t>
-      </w:r>
-      <w:bookmarkStart w:id="6" w:name="_GoBack"/>
-      <w:bookmarkEnd w:id="6"/>
-      <w:r>
-        <w:t>their input reaction weights to 1, then click “Simulate!”</w:t>
+        <w:t>Finally, simulate simultaneous stimulation with both A and B by changing their input reaction weights to 1, then click “Simulate!”</w:t>
       </w:r>
       <w:r>
         <w:t xml:space="preserve"> twice</w:t>
@@ -2274,8 +2229,8 @@
       <w:pPr>
         <w:pStyle w:val="Heading1"/>
       </w:pPr>
-      <w:bookmarkStart w:id="7" w:name="_Toc4780681"/>
-      <w:bookmarkStart w:id="8" w:name="Overview"/>
+      <w:bookmarkStart w:id="6" w:name="_Toc4780681"/>
+      <w:bookmarkStart w:id="7" w:name="Overview"/>
       <w:r>
         <w:t xml:space="preserve">Overview of </w:t>
       </w:r>
@@ -2290,9 +2245,9 @@
       <w:r>
         <w:t xml:space="preserve"> Graphical User Interface</w:t>
       </w:r>
-      <w:bookmarkEnd w:id="7"/>
-    </w:p>
-    <w:bookmarkEnd w:id="8"/>
+      <w:bookmarkEnd w:id="6"/>
+    </w:p>
+    <w:bookmarkEnd w:id="7"/>
     <w:p>
       <w:pPr>
         <w:pStyle w:val="NoSpacing"/>
@@ -2353,11 +2308,9 @@
       <w:r>
         <w:t>—</w:t>
       </w:r>
-      <w:proofErr w:type="gramStart"/>
       <w:r>
         <w:t>The</w:t>
       </w:r>
-      <w:proofErr w:type="gramEnd"/>
       <w:r>
         <w:t xml:space="preserve"> time</w:t>
       </w:r>
@@ -2988,7 +2941,7 @@
           <w:noProof/>
         </w:rPr>
         <w:drawing>
-          <wp:anchor distT="0" distB="0" distL="114300" distR="114300" simplePos="0" relativeHeight="251658240" behindDoc="0" locked="0" layoutInCell="1" allowOverlap="1" wp14:anchorId="659FEE3B" wp14:editId="7C978367">
+          <wp:anchor distT="0" distB="0" distL="114300" distR="114300" simplePos="0" relativeHeight="251658240" behindDoc="0" locked="0" layoutInCell="1" allowOverlap="1" wp14:anchorId="659FEE3B" wp14:editId="39EA365B">
             <wp:simplePos x="0" y="0"/>
             <wp:positionH relativeFrom="margin">
               <wp:posOffset>3381375</wp:posOffset>
@@ -3425,15 +3378,7 @@
       </w:r>
       <w:proofErr w:type="spellEnd"/>
       <w:r>
-        <w:t xml:space="preserve"> – Displays the </w:t>
-      </w:r>
-      <w:proofErr w:type="gramStart"/>
-      <w:r>
-        <w:t>About</w:t>
-      </w:r>
-      <w:proofErr w:type="gramEnd"/>
-      <w:r>
-        <w:t xml:space="preserve"> window</w:t>
+        <w:t xml:space="preserve"> – Displays the About window</w:t>
       </w:r>
       <w:r>
         <w:t>.</w:t>
@@ -3449,8 +3394,8 @@
       <w:pPr>
         <w:pStyle w:val="Heading1"/>
       </w:pPr>
-      <w:bookmarkStart w:id="9" w:name="_Toc4780682"/>
-      <w:bookmarkStart w:id="10" w:name="XLS"/>
+      <w:bookmarkStart w:id="8" w:name="_Toc4780682"/>
+      <w:bookmarkStart w:id="9" w:name="XLS"/>
       <w:r>
         <w:lastRenderedPageBreak/>
         <w:t xml:space="preserve">Formatting the </w:t>
@@ -3461,9 +3406,9 @@
       <w:r>
         <w:t xml:space="preserve"> network file</w:t>
       </w:r>
-      <w:bookmarkEnd w:id="9"/>
-    </w:p>
-    <w:bookmarkEnd w:id="10"/>
+      <w:bookmarkEnd w:id="8"/>
+    </w:p>
+    <w:bookmarkEnd w:id="9"/>
     <w:p>
       <w:pPr>
         <w:spacing w:after="0" w:line="240" w:lineRule="auto"/>
@@ -3500,15 +3445,7 @@
         <w:t xml:space="preserve">’, save it to a new filename, and then modify the network appropriately. </w:t>
       </w:r>
       <w:r>
-        <w:t>It is advised that Excel spreadsheets are saved as .</w:t>
-      </w:r>
-      <w:proofErr w:type="spellStart"/>
-      <w:r>
-        <w:t>xlsx</w:t>
-      </w:r>
-      <w:proofErr w:type="spellEnd"/>
-      <w:r>
-        <w:t xml:space="preserve"> file because occasional incompatibilities have been found with older Excel file formats such as .</w:t>
+        <w:t>It is advised that Excel spreadsheets are saved as .xlsx file because occasional incompatibilities have been found with older Excel file formats such as .</w:t>
       </w:r>
       <w:proofErr w:type="spellStart"/>
       <w:r>
@@ -3606,21 +3543,38 @@
       </w:r>
       <w:proofErr w:type="spellEnd"/>
       <w:r>
-        <w:t xml:space="preserve"> is .</w:t>
-      </w:r>
-      <w:proofErr w:type="spellStart"/>
-      <w:r>
-        <w:t>xlsx</w:t>
+        <w:t xml:space="preserve"> is .xlsx.</w:t>
+      </w:r>
+      <w:r>
+        <w:t xml:space="preserve"> </w:t>
+      </w:r>
+      <w:r>
+        <w:t>Some occasional incompatibilities have been found with older Excel file formats such as .</w:t>
+      </w:r>
+      <w:proofErr w:type="spellStart"/>
+      <w:r>
+        <w:t>xls</w:t>
+      </w:r>
+      <w:proofErr w:type="spellEnd"/>
+      <w:r>
+        <w:t xml:space="preserve"> with the built in </w:t>
+      </w:r>
+      <w:r>
+        <w:t>MATLAB</w:t>
+      </w:r>
+      <w:r>
+        <w:t xml:space="preserve"> function </w:t>
+      </w:r>
+      <w:proofErr w:type="spellStart"/>
+      <w:r>
+        <w:t>xlsread.m</w:t>
       </w:r>
       <w:proofErr w:type="spellEnd"/>
       <w:r>
         <w:t>.</w:t>
       </w:r>
       <w:r>
-        <w:t xml:space="preserve"> </w:t>
-      </w:r>
-      <w:r>
-        <w:t>Some occasional incompatibilities have been found with older Excel file formats such as .</w:t>
+        <w:t xml:space="preserve"> If you are encountering errors with models saved as an .</w:t>
       </w:r>
       <w:proofErr w:type="spellStart"/>
       <w:r>
@@ -3628,40 +3582,7 @@
       </w:r>
       <w:proofErr w:type="spellEnd"/>
       <w:r>
-        <w:t xml:space="preserve"> with the built in </w:t>
-      </w:r>
-      <w:r>
-        <w:t>MATLAB</w:t>
-      </w:r>
-      <w:r>
-        <w:t xml:space="preserve"> function </w:t>
-      </w:r>
-      <w:proofErr w:type="spellStart"/>
-      <w:r>
-        <w:t>xlsread.m</w:t>
-      </w:r>
-      <w:proofErr w:type="spellEnd"/>
-      <w:r>
-        <w:t>.</w:t>
-      </w:r>
-      <w:r>
-        <w:t xml:space="preserve"> If you are encountering errors with models saved as an .</w:t>
-      </w:r>
-      <w:proofErr w:type="spellStart"/>
-      <w:r>
-        <w:t>xls</w:t>
-      </w:r>
-      <w:proofErr w:type="spellEnd"/>
-      <w:r>
-        <w:t xml:space="preserve"> file try saving it as an .</w:t>
-      </w:r>
-      <w:proofErr w:type="spellStart"/>
-      <w:r>
-        <w:t>xlsx</w:t>
-      </w:r>
-      <w:proofErr w:type="spellEnd"/>
-      <w:r>
-        <w:t xml:space="preserve"> file and try again.</w:t>
+        <w:t xml:space="preserve"> file try saving it as an .xlsx file and try again.</w:t>
       </w:r>
       <w:r>
         <w:t xml:space="preserve">  Files saved as 97-2003 Excel Workbook may or may not read correctly.</w:t>
@@ -3922,11 +3843,11 @@
         <w:t>s</w:t>
       </w:r>
       <w:r>
-        <w:t xml:space="preserve"> ‘B’, use ‘</w:t>
+        <w:t xml:space="preserve"> ‘B’, use </w:t>
       </w:r>
       <w:proofErr w:type="gramStart"/>
       <w:r>
-        <w:t>!A</w:t>
+        <w:t>‘!A</w:t>
       </w:r>
       <w:proofErr w:type="gramEnd"/>
       <w:r>
@@ -4047,11 +3968,11 @@
       </w:pPr>
       <w:r>
         <w:tab/>
-        <w:t>7. Self-inhibition: If species ‘A’ inhibits itself, use ‘</w:t>
+        <w:t xml:space="preserve">7. Self-inhibition: If species ‘A’ inhibits itself, use </w:t>
       </w:r>
       <w:proofErr w:type="gramStart"/>
       <w:r>
-        <w:t>!A</w:t>
+        <w:t>‘!A</w:t>
       </w:r>
       <w:proofErr w:type="gramEnd"/>
       <w:r>
@@ -4105,15 +4026,7 @@
         <w:t>n</w:t>
       </w:r>
       <w:r>
-        <w:t xml:space="preserve"> – </w:t>
-      </w:r>
-      <w:proofErr w:type="gramStart"/>
-      <w:r>
-        <w:t>this</w:t>
-      </w:r>
-      <w:proofErr w:type="gramEnd"/>
-      <w:r>
-        <w:t xml:space="preserve"> number is the hill coefficient, which ch</w:t>
+        <w:t xml:space="preserve"> – this number is the hill coefficient, which ch</w:t>
       </w:r>
       <w:r>
         <w:t>aracterizes ligand interactions. The defau</w:t>
@@ -4174,19 +4087,11 @@
           <w:bCs/>
         </w:rPr>
       </w:pPr>
-      <w:proofErr w:type="gramStart"/>
       <w:r>
         <w:rPr>
           <w:bCs/>
         </w:rPr>
-        <w:t>parameter</w:t>
-      </w:r>
-      <w:proofErr w:type="gramEnd"/>
-      <w:r>
-        <w:rPr>
-          <w:bCs/>
-        </w:rPr>
-        <w:t xml:space="preserve"> is 0.5.</w:t>
+        <w:t>parameter is 0.5.</w:t>
       </w:r>
     </w:p>
     <w:p>
@@ -4913,18 +4818,15 @@
         <w:spacing w:after="0" w:line="240" w:lineRule="auto"/>
       </w:pPr>
       <w:r>
-        <w:t>‘</w:t>
+        <w:t xml:space="preserve">‘species’ and ‘reactions’ tabs </w:t>
       </w:r>
       <w:proofErr w:type="gramStart"/>
       <w:r>
-        <w:t>species</w:t>
+        <w:t>have to</w:t>
       </w:r>
       <w:proofErr w:type="gramEnd"/>
       <w:r>
-        <w:t xml:space="preserve">’ and ‘reactions’ tabs </w:t>
-      </w:r>
-      <w:r>
-        <w:t xml:space="preserve">have to be this exact spelling and case. </w:t>
+        <w:t xml:space="preserve"> be this exact spelling and case. </w:t>
       </w:r>
     </w:p>
     <w:p>
@@ -5010,16 +4912,11 @@
         <w:t>re-</w:t>
       </w:r>
       <w:r>
-        <w:t>save it as a .</w:t>
-      </w:r>
-      <w:proofErr w:type="spellStart"/>
-      <w:r>
-        <w:t>xls</w:t>
+        <w:t>save it as a .xls</w:t>
       </w:r>
       <w:r>
         <w:t>x</w:t>
       </w:r>
-      <w:proofErr w:type="spellEnd"/>
       <w:r>
         <w:t xml:space="preserve"> file</w:t>
       </w:r>
@@ -5113,16 +5010,11 @@
         <w:t>an</w:t>
       </w:r>
       <w:r>
-        <w:t xml:space="preserve"> .</w:t>
-      </w:r>
-      <w:proofErr w:type="spellStart"/>
-      <w:r>
-        <w:t>xls</w:t>
+        <w:t xml:space="preserve"> .xls</w:t>
       </w:r>
       <w:r>
         <w:t>x</w:t>
       </w:r>
-      <w:proofErr w:type="spellEnd"/>
       <w:r>
         <w:t xml:space="preserve"> file types</w:t>
       </w:r>
@@ -5141,15 +5033,7 @@
         </w:rPr>
       </w:pPr>
       <w:r>
-        <w:t>If the model does not load, try copying and pasting the data from each sheet into a new .</w:t>
-      </w:r>
-      <w:proofErr w:type="spellStart"/>
-      <w:r>
-        <w:t>xlsx</w:t>
-      </w:r>
-      <w:proofErr w:type="spellEnd"/>
-      <w:r>
-        <w:t xml:space="preserve"> file and resaving. If that doesn't work, try saving as .</w:t>
+        <w:t>If the model does not load, try copying and pasting the data from each sheet into a new .xlsx file and resaving. If that doesn't work, try saving as .</w:t>
       </w:r>
       <w:proofErr w:type="spellStart"/>
       <w:r>
@@ -5157,15 +5041,7 @@
       </w:r>
       <w:proofErr w:type="spellEnd"/>
       <w:r>
-        <w:t xml:space="preserve"> instead of .</w:t>
-      </w:r>
-      <w:proofErr w:type="spellStart"/>
-      <w:r>
-        <w:t>xlsx</w:t>
-      </w:r>
-      <w:proofErr w:type="spellEnd"/>
-      <w:r>
-        <w:t xml:space="preserve">. </w:t>
+        <w:t xml:space="preserve"> instead of .xlsx. </w:t>
       </w:r>
     </w:p>
     <w:p>
@@ -5195,10 +5071,10 @@
       <w:pPr>
         <w:pStyle w:val="Heading1"/>
       </w:pPr>
-      <w:bookmarkStart w:id="11" w:name="_Visualizing_a_Netflux"/>
-      <w:bookmarkStart w:id="12" w:name="_Toc4780683"/>
-      <w:bookmarkStart w:id="13" w:name="Cytoscape"/>
-      <w:bookmarkEnd w:id="11"/>
+      <w:bookmarkStart w:id="10" w:name="_Visualizing_a_Netflux"/>
+      <w:bookmarkStart w:id="11" w:name="_Toc4780683"/>
+      <w:bookmarkStart w:id="12" w:name="Cytoscape"/>
+      <w:bookmarkEnd w:id="10"/>
       <w:r>
         <w:lastRenderedPageBreak/>
         <w:t xml:space="preserve">Visualizing </w:t>
@@ -5230,7 +5106,7 @@
       <w:r>
         <w:t>Cytoscape</w:t>
       </w:r>
-      <w:bookmarkEnd w:id="12"/>
+      <w:bookmarkEnd w:id="11"/>
       <w:proofErr w:type="spellEnd"/>
     </w:p>
     <w:p>
@@ -6046,46 +5922,38 @@
         <w:sym w:font="Wingdings" w:char="F0E0"/>
       </w:r>
       <w:r>
-        <w:t xml:space="preserve"> Network to </w:t>
-      </w:r>
-      <w:proofErr w:type="gramStart"/>
-      <w:r>
-        <w:t>File</w:t>
-      </w:r>
-      <w:proofErr w:type="gramEnd"/>
-      <w:r>
-        <w:t>…, select XGMML and the desired filename.</w:t>
+        <w:t xml:space="preserve"> Network to File…, select XGMML and the desired filename.</w:t>
       </w:r>
     </w:p>
     <w:p>
       <w:pPr>
         <w:pStyle w:val="Heading1"/>
       </w:pPr>
-      <w:bookmarkStart w:id="14" w:name="_Visualizing_Netflux_model"/>
-      <w:bookmarkStart w:id="15" w:name="_Toc4780684"/>
+      <w:bookmarkStart w:id="13" w:name="_Visualizing_Netflux_model"/>
+      <w:bookmarkStart w:id="14" w:name="_Toc4780684"/>
+      <w:bookmarkEnd w:id="13"/>
+      <w:r>
+        <w:t xml:space="preserve">Visualizing </w:t>
+      </w:r>
+      <w:proofErr w:type="spellStart"/>
+      <w:r>
+        <w:t>Netflux</w:t>
+      </w:r>
+      <w:proofErr w:type="spellEnd"/>
+      <w:r>
+        <w:t xml:space="preserve"> model simulation results</w:t>
+      </w:r>
+      <w:r>
+        <w:t xml:space="preserve"> </w:t>
+      </w:r>
+      <w:r>
+        <w:t xml:space="preserve">with </w:t>
+      </w:r>
+      <w:proofErr w:type="spellStart"/>
+      <w:r>
+        <w:t>Cytoscape</w:t>
+      </w:r>
       <w:bookmarkEnd w:id="14"/>
-      <w:r>
-        <w:t xml:space="preserve">Visualizing </w:t>
-      </w:r>
-      <w:proofErr w:type="spellStart"/>
-      <w:r>
-        <w:t>Netflux</w:t>
-      </w:r>
-      <w:proofErr w:type="spellEnd"/>
-      <w:r>
-        <w:t xml:space="preserve"> model simulation results</w:t>
-      </w:r>
-      <w:r>
-        <w:t xml:space="preserve"> </w:t>
-      </w:r>
-      <w:r>
-        <w:t xml:space="preserve">with </w:t>
-      </w:r>
-      <w:proofErr w:type="spellStart"/>
-      <w:r>
-        <w:t>Cytoscape</w:t>
-      </w:r>
-      <w:bookmarkEnd w:id="15"/>
       <w:proofErr w:type="spellEnd"/>
     </w:p>
     <w:p>
@@ -6132,19 +6000,11 @@
         <w:t xml:space="preserve"> in the section </w:t>
       </w:r>
       <w:hyperlink w:anchor="_Visualizing_a_Netflux" w:history="1">
-        <w:proofErr w:type="gramStart"/>
         <w:r>
           <w:rPr>
             <w:rStyle w:val="Hyperlink"/>
           </w:rPr>
-          <w:t>Visualizing</w:t>
-        </w:r>
-        <w:proofErr w:type="gramEnd"/>
-        <w:r>
-          <w:rPr>
-            <w:rStyle w:val="Hyperlink"/>
-          </w:rPr>
-          <w:t xml:space="preserve"> a </w:t>
+          <w:t xml:space="preserve">Visualizing a </w:t>
         </w:r>
         <w:proofErr w:type="spellStart"/>
         <w:r>
@@ -6448,15 +6308,7 @@
         <w:t>.</w:t>
       </w:r>
       <w:r>
-        <w:t xml:space="preserve"> The Node Table (below the network) will now have additional columns corresponding to the </w:t>
-      </w:r>
-      <w:proofErr w:type="spellStart"/>
-      <w:r>
-        <w:t>timepoints</w:t>
-      </w:r>
-      <w:proofErr w:type="spellEnd"/>
-      <w:r>
-        <w:t xml:space="preserve"> (e.g. T0, T59.8) that were exported from the </w:t>
+        <w:t xml:space="preserve"> The Node Table (below the network) will now have additional columns corresponding to the timepoints (e.g. T0, T59.8) that were exported from the </w:t>
       </w:r>
       <w:proofErr w:type="spellStart"/>
       <w:r>
@@ -6480,19 +6332,11 @@
       </w:r>
       <w:proofErr w:type="spellStart"/>
       <w:r>
-        <w:t>Ctrl+</w:t>
-      </w:r>
-      <w:proofErr w:type="gramStart"/>
-      <w:r>
-        <w:t>A</w:t>
-      </w:r>
-      <w:proofErr w:type="spellEnd"/>
-      <w:r>
-        <w:t xml:space="preserve"> or</w:t>
-      </w:r>
-      <w:proofErr w:type="gramEnd"/>
-      <w:r>
-        <w:t xml:space="preserve"> Select </w:t>
+        <w:t>Ctrl+A</w:t>
+      </w:r>
+      <w:proofErr w:type="spellEnd"/>
+      <w:r>
+        <w:t xml:space="preserve"> or Select </w:t>
       </w:r>
       <w:r>
         <w:sym w:font="Wingdings" w:char="F0E0"/>
@@ -6620,13 +6464,8 @@
         <w:t xml:space="preserve">Select the Map. icon, change “Mapping Type” to “Continuous Mapping”, </w:t>
       </w:r>
       <w:r>
-        <w:t xml:space="preserve">“Column” to the data corresponding to the desired </w:t>
-      </w:r>
-      <w:proofErr w:type="spellStart"/>
-      <w:r>
-        <w:t>timepoint</w:t>
-      </w:r>
-      <w:proofErr w:type="spellEnd"/>
+        <w:t>“Column” to the data corresponding to the desired timepoint</w:t>
+      </w:r>
       <w:r>
         <w:t xml:space="preserve"> (e.g. T0, T59.8). If you would like to change the color scheme</w:t>
       </w:r>
@@ -6747,13 +6586,8 @@
       </w:r>
       <w:proofErr w:type="spellEnd"/>
       <w:r>
-        <w:t xml:space="preserve"> model at various </w:t>
-      </w:r>
-      <w:proofErr w:type="spellStart"/>
-      <w:r>
-        <w:t>timepoints</w:t>
-      </w:r>
-      <w:proofErr w:type="spellEnd"/>
+        <w:t xml:space="preserve"> model at various timepoints</w:t>
+      </w:r>
       <w:r>
         <w:t xml:space="preserve"> based on the simulation shown above</w:t>
       </w:r>
@@ -6773,8 +6607,8 @@
         <w:tblLook w:val="04A0" w:firstRow="1" w:lastRow="0" w:firstColumn="1" w:lastColumn="0" w:noHBand="0" w:noVBand="1"/>
       </w:tblPr>
       <w:tblGrid>
-        <w:gridCol w:w="2370"/>
-        <w:gridCol w:w="2289"/>
+        <w:gridCol w:w="2369"/>
+        <w:gridCol w:w="2290"/>
         <w:gridCol w:w="2342"/>
         <w:gridCol w:w="2349"/>
       </w:tblGrid>
@@ -6788,6 +6622,9 @@
               <w:pStyle w:val="NoSpacing"/>
             </w:pPr>
             <w:r>
+              <w:rPr>
+                <w:noProof/>
+              </w:rPr>
               <w:pict w14:anchorId="361708F7">
                 <v:shapetype id="_x0000_t75" coordsize="21600,21600" o:spt="75" o:preferrelative="t" path="m@4@5l@4@11@9@11@9@5xe" filled="f" stroked="f">
                   <v:stroke joinstyle="miter"/>
@@ -6808,7 +6645,7 @@
                   <v:path o:extrusionok="f" gradientshapeok="t" o:connecttype="rect"/>
                   <o:lock v:ext="edit" aspectratio="t"/>
                 </v:shapetype>
-                <v:shape id="_x0000_i1025" type="#_x0000_t75" style="width:108pt;height:120pt">
+                <v:shape id="_x0000_i1026" type="#_x0000_t75" alt="" style="width:108pt;height:120.2pt;mso-width-percent:0;mso-height-percent:0;mso-width-percent:0;mso-height-percent:0">
                   <v:imagedata r:id="rId29" o:title="exampleNet simulation T0" croptop="5512f" cropbottom="4572f" cropleft="5107f" cropright="4681f"/>
                 </v:shape>
               </w:pict>
@@ -6832,8 +6669,11 @@
               <w:pStyle w:val="NoSpacing"/>
             </w:pPr>
             <w:r>
+              <w:rPr>
+                <w:noProof/>
+              </w:rPr>
               <w:pict w14:anchorId="1BE66A14">
-                <v:shape id="_x0000_i1026" type="#_x0000_t75" style="width:103.9pt;height:116.25pt">
+                <v:shape id="_x0000_i1025" type="#_x0000_t75" alt="" style="width:103.95pt;height:116.15pt;mso-width-percent:0;mso-height-percent:0;mso-width-percent:0;mso-height-percent:0">
                   <v:imagedata r:id="rId30" o:title="exampleNet simulation T25" croptop=".0625" cropbottom="3724f" cropleft="6373f" cropright="3983f"/>
                 </v:shape>
               </w:pict>
@@ -7010,8 +6850,8 @@
           <w:color w:val="FF0000"/>
         </w:rPr>
       </w:pPr>
-      <w:bookmarkStart w:id="16" w:name="_Toc4780685"/>
-      <w:bookmarkEnd w:id="13"/>
+      <w:bookmarkStart w:id="15" w:name="_Toc4780685"/>
+      <w:bookmarkEnd w:id="12"/>
       <w:r>
         <w:t xml:space="preserve">Visualizing </w:t>
       </w:r>
@@ -7047,7 +6887,7 @@
       <w:r>
         <w:t>Animator</w:t>
       </w:r>
-      <w:bookmarkEnd w:id="16"/>
+      <w:bookmarkEnd w:id="15"/>
       <w:proofErr w:type="spellEnd"/>
     </w:p>
     <w:p>
@@ -7155,15 +6995,7 @@
       </w:r>
       <w:proofErr w:type="spellEnd"/>
       <w:r>
-        <w:t xml:space="preserve"> simulation results and visualize individual </w:t>
-      </w:r>
-      <w:proofErr w:type="spellStart"/>
-      <w:r>
-        <w:t>timepoints</w:t>
-      </w:r>
-      <w:proofErr w:type="spellEnd"/>
-      <w:r>
-        <w:t xml:space="preserve"> as described in the section</w:t>
+        <w:t xml:space="preserve"> simulation results and visualize individual timepoints as described in the section</w:t>
       </w:r>
       <w:r>
         <w:t xml:space="preserve"> </w:t>
@@ -7284,15 +7116,7 @@
         </w:drawing>
       </w:r>
       <w:r>
-        <w:t xml:space="preserve"> to create a frame corresponding to the initial </w:t>
-      </w:r>
-      <w:proofErr w:type="spellStart"/>
-      <w:r>
-        <w:t>timepoint</w:t>
-      </w:r>
-      <w:proofErr w:type="spellEnd"/>
-      <w:r>
-        <w:t>.</w:t>
+        <w:t xml:space="preserve"> to create a frame corresponding to the initial timepoint.</w:t>
       </w:r>
     </w:p>
     <w:p>
@@ -7308,15 +7132,7 @@
         <w:t>Repeat step #4, but changing</w:t>
       </w:r>
       <w:r>
-        <w:t xml:space="preserve"> the Column to the desired </w:t>
-      </w:r>
-      <w:proofErr w:type="spellStart"/>
-      <w:r>
-        <w:t>timepoint</w:t>
-      </w:r>
-      <w:proofErr w:type="spellEnd"/>
-      <w:r>
-        <w:t xml:space="preserve">. </w:t>
+        <w:t xml:space="preserve"> the Column to the desired timepoint. </w:t>
       </w:r>
     </w:p>
     <w:p>
@@ -7554,23 +7370,7 @@
         <w:spacing w:after="0" w:line="240" w:lineRule="auto"/>
       </w:pPr>
       <w:r>
-        <w:t xml:space="preserve">Generally, you should add </w:t>
-      </w:r>
-      <w:proofErr w:type="spellStart"/>
-      <w:r>
-        <w:t>timepoints</w:t>
-      </w:r>
-      <w:proofErr w:type="spellEnd"/>
-      <w:r>
-        <w:t xml:space="preserve"> at a constant time interval (e.g. T0, T5, T10, </w:t>
-      </w:r>
-      <w:proofErr w:type="gramStart"/>
-      <w:r>
-        <w:t>T15</w:t>
-      </w:r>
-      <w:proofErr w:type="gramEnd"/>
-      <w:r>
-        <w:t xml:space="preserve">). </w:t>
+        <w:t xml:space="preserve">Generally, you should add timepoints at a constant time interval (e.g. T0, T5, T10, T15). </w:t>
       </w:r>
       <w:proofErr w:type="spellStart"/>
       <w:r>
@@ -7581,15 +7381,7 @@
         <w:t xml:space="preserve"> will interpolate in between the saved frames. </w:t>
       </w:r>
       <w:r>
-        <w:t xml:space="preserve">This means that </w:t>
-      </w:r>
-      <w:proofErr w:type="spellStart"/>
-      <w:r>
-        <w:t>timepoints</w:t>
-      </w:r>
-      <w:proofErr w:type="spellEnd"/>
-      <w:r>
-        <w:t xml:space="preserve"> in between the frames added to </w:t>
+        <w:t xml:space="preserve">This means that timepoints in between the frames added to </w:t>
       </w:r>
       <w:proofErr w:type="spellStart"/>
       <w:r>
@@ -7696,15 +7488,7 @@
       </w:r>
       <w:proofErr w:type="spellEnd"/>
       <w:r>
-        <w:t xml:space="preserve"> version 3.7.1. </w:t>
-      </w:r>
-      <w:proofErr w:type="gramStart"/>
-      <w:r>
-        <w:t>and</w:t>
-      </w:r>
-      <w:proofErr w:type="gramEnd"/>
-      <w:r>
-        <w:t xml:space="preserve"> </w:t>
+        <w:t xml:space="preserve"> version 3.7.1. and </w:t>
       </w:r>
       <w:proofErr w:type="spellStart"/>
       <w:r>
@@ -7719,9 +7503,9 @@
       <w:pPr>
         <w:pStyle w:val="Heading1"/>
       </w:pPr>
-      <w:bookmarkStart w:id="17" w:name="SBML"/>
-      <w:bookmarkStart w:id="18" w:name="_Toc4780686"/>
-      <w:bookmarkEnd w:id="17"/>
+      <w:bookmarkStart w:id="16" w:name="SBML"/>
+      <w:bookmarkStart w:id="17" w:name="_Toc4780686"/>
+      <w:bookmarkEnd w:id="16"/>
       <w:r>
         <w:rPr>
           <w:rStyle w:val="Hyperlink"/>
@@ -7754,7 +7538,7 @@
         </w:rPr>
         <w:t>s</w:t>
       </w:r>
-      <w:bookmarkEnd w:id="18"/>
+      <w:bookmarkEnd w:id="17"/>
     </w:p>
     <w:p>
       <w:r>
@@ -7793,15 +7577,7 @@
       </w:r>
       <w:proofErr w:type="spellEnd"/>
       <w:r>
-        <w:t xml:space="preserve"> file is also </w:t>
-      </w:r>
-      <w:proofErr w:type="spellStart"/>
-      <w:r>
-        <w:t>autogenerated</w:t>
-      </w:r>
-      <w:proofErr w:type="spellEnd"/>
-      <w:r>
-        <w:t xml:space="preserve"> from the conversion for direct visualization in </w:t>
+        <w:t xml:space="preserve"> file is also autogenerated from the conversion for direct visualization in </w:t>
       </w:r>
       <w:proofErr w:type="spellStart"/>
       <w:r>
@@ -7991,7 +7767,7 @@
 </file>
 
 <file path=word/endnotes.xml><?xml version="1.0" encoding="utf-8"?>
-<w:endnotes xmlns:wpc="http://schemas.microsoft.com/office/word/2010/wordprocessingCanvas" xmlns:cx="http://schemas.microsoft.com/office/drawing/2014/chartex" xmlns:cx1="http://schemas.microsoft.com/office/drawing/2015/9/8/chartex" xmlns:mc="http://schemas.openxmlformats.org/markup-compatibility/2006" xmlns:o="urn:schemas-microsoft-com:office:office" xmlns:r="http://schemas.openxmlformats.org/officeDocument/2006/relationships" xmlns:m="http://schemas.openxmlformats.org/officeDocument/2006/math" xmlns:v="urn:schemas-microsoft-com:vml" xmlns:wp14="http://schemas.microsoft.com/office/word/2010/wordprocessingDrawing" xmlns:wp="http://schemas.openxmlformats.org/drawingml/2006/wordprocessingDrawing" xmlns:w10="urn:schemas-microsoft-com:office:word" xmlns:w="http://schemas.openxmlformats.org/wordprocessingml/2006/main" xmlns:w14="http://schemas.microsoft.com/office/word/2010/wordml" xmlns:w15="http://schemas.microsoft.com/office/word/2012/wordml" xmlns:w16se="http://schemas.microsoft.com/office/word/2015/wordml/symex" xmlns:wpg="http://schemas.microsoft.com/office/word/2010/wordprocessingGroup" xmlns:wpi="http://schemas.microsoft.com/office/word/2010/wordprocessingInk" xmlns:wne="http://schemas.microsoft.com/office/word/2006/wordml" xmlns:wps="http://schemas.microsoft.com/office/word/2010/wordprocessingShape" mc:Ignorable="w14 w15 w16se wp14">
+<w:endnotes xmlns:wpc="http://schemas.microsoft.com/office/word/2010/wordprocessingCanvas" xmlns:cx="http://schemas.microsoft.com/office/drawing/2014/chartex" xmlns:cx1="http://schemas.microsoft.com/office/drawing/2015/9/8/chartex" xmlns:cx2="http://schemas.microsoft.com/office/drawing/2015/10/21/chartex" xmlns:cx3="http://schemas.microsoft.com/office/drawing/2016/5/9/chartex" xmlns:cx4="http://schemas.microsoft.com/office/drawing/2016/5/10/chartex" xmlns:cx5="http://schemas.microsoft.com/office/drawing/2016/5/11/chartex" xmlns:cx6="http://schemas.microsoft.com/office/drawing/2016/5/12/chartex" xmlns:cx7="http://schemas.microsoft.com/office/drawing/2016/5/13/chartex" xmlns:cx8="http://schemas.microsoft.com/office/drawing/2016/5/14/chartex" xmlns:mc="http://schemas.openxmlformats.org/markup-compatibility/2006" xmlns:aink="http://schemas.microsoft.com/office/drawing/2016/ink" xmlns:am3d="http://schemas.microsoft.com/office/drawing/2017/model3d" xmlns:o="urn:schemas-microsoft-com:office:office" xmlns:oel="http://schemas.microsoft.com/office/2019/extlst" xmlns:r="http://schemas.openxmlformats.org/officeDocument/2006/relationships" xmlns:m="http://schemas.openxmlformats.org/officeDocument/2006/math" xmlns:v="urn:schemas-microsoft-com:vml" xmlns:wp14="http://schemas.microsoft.com/office/word/2010/wordprocessingDrawing" xmlns:wp="http://schemas.openxmlformats.org/drawingml/2006/wordprocessingDrawing" xmlns:w10="urn:schemas-microsoft-com:office:word" xmlns:w="http://schemas.openxmlformats.org/wordprocessingml/2006/main" xmlns:w14="http://schemas.microsoft.com/office/word/2010/wordml" xmlns:w15="http://schemas.microsoft.com/office/word/2012/wordml" xmlns:w16cex="http://schemas.microsoft.com/office/word/2018/wordml/cex" xmlns:w16cid="http://schemas.microsoft.com/office/word/2016/wordml/cid" xmlns:w16="http://schemas.microsoft.com/office/word/2018/wordml" xmlns:w16sdtdh="http://schemas.microsoft.com/office/word/2020/wordml/sdtdatahash" xmlns:w16se="http://schemas.microsoft.com/office/word/2015/wordml/symex" xmlns:wpg="http://schemas.microsoft.com/office/word/2010/wordprocessingGroup" xmlns:wpi="http://schemas.microsoft.com/office/word/2010/wordprocessingInk" xmlns:wne="http://schemas.microsoft.com/office/word/2006/wordml" xmlns:wps="http://schemas.microsoft.com/office/word/2010/wordprocessingShape" mc:Ignorable="w14 w15 w16se w16cid w16 w16cex w16sdtdh wp14">
   <w:endnote w:type="separator" w:id="-1">
     <w:p>
       <w:pPr>
@@ -8016,7 +7792,7 @@
 </file>
 
 <file path=word/footer1.xml><?xml version="1.0" encoding="utf-8"?>
-<w:ftr xmlns:wpc="http://schemas.microsoft.com/office/word/2010/wordprocessingCanvas" xmlns:cx="http://schemas.microsoft.com/office/drawing/2014/chartex" xmlns:cx1="http://schemas.microsoft.com/office/drawing/2015/9/8/chartex" xmlns:mc="http://schemas.openxmlformats.org/markup-compatibility/2006" xmlns:o="urn:schemas-microsoft-com:office:office" xmlns:r="http://schemas.openxmlformats.org/officeDocument/2006/relationships" xmlns:m="http://schemas.openxmlformats.org/officeDocument/2006/math" xmlns:v="urn:schemas-microsoft-com:vml" xmlns:wp14="http://schemas.microsoft.com/office/word/2010/wordprocessingDrawing" xmlns:wp="http://schemas.openxmlformats.org/drawingml/2006/wordprocessingDrawing" xmlns:w10="urn:schemas-microsoft-com:office:word" xmlns:w="http://schemas.openxmlformats.org/wordprocessingml/2006/main" xmlns:w14="http://schemas.microsoft.com/office/word/2010/wordml" xmlns:w15="http://schemas.microsoft.com/office/word/2012/wordml" xmlns:w16se="http://schemas.microsoft.com/office/word/2015/wordml/symex" xmlns:wpg="http://schemas.microsoft.com/office/word/2010/wordprocessingGroup" xmlns:wpi="http://schemas.microsoft.com/office/word/2010/wordprocessingInk" xmlns:wne="http://schemas.microsoft.com/office/word/2006/wordml" xmlns:wps="http://schemas.microsoft.com/office/word/2010/wordprocessingShape" mc:Ignorable="w14 w15 w16se wp14">
+<w:ftr xmlns:wpc="http://schemas.microsoft.com/office/word/2010/wordprocessingCanvas" xmlns:cx="http://schemas.microsoft.com/office/drawing/2014/chartex" xmlns:cx1="http://schemas.microsoft.com/office/drawing/2015/9/8/chartex" xmlns:cx2="http://schemas.microsoft.com/office/drawing/2015/10/21/chartex" xmlns:cx3="http://schemas.microsoft.com/office/drawing/2016/5/9/chartex" xmlns:cx4="http://schemas.microsoft.com/office/drawing/2016/5/10/chartex" xmlns:cx5="http://schemas.microsoft.com/office/drawing/2016/5/11/chartex" xmlns:cx6="http://schemas.microsoft.com/office/drawing/2016/5/12/chartex" xmlns:cx7="http://schemas.microsoft.com/office/drawing/2016/5/13/chartex" xmlns:cx8="http://schemas.microsoft.com/office/drawing/2016/5/14/chartex" xmlns:mc="http://schemas.openxmlformats.org/markup-compatibility/2006" xmlns:aink="http://schemas.microsoft.com/office/drawing/2016/ink" xmlns:am3d="http://schemas.microsoft.com/office/drawing/2017/model3d" xmlns:o="urn:schemas-microsoft-com:office:office" xmlns:oel="http://schemas.microsoft.com/office/2019/extlst" xmlns:r="http://schemas.openxmlformats.org/officeDocument/2006/relationships" xmlns:m="http://schemas.openxmlformats.org/officeDocument/2006/math" xmlns:v="urn:schemas-microsoft-com:vml" xmlns:wp14="http://schemas.microsoft.com/office/word/2010/wordprocessingDrawing" xmlns:wp="http://schemas.openxmlformats.org/drawingml/2006/wordprocessingDrawing" xmlns:w10="urn:schemas-microsoft-com:office:word" xmlns:w="http://schemas.openxmlformats.org/wordprocessingml/2006/main" xmlns:w14="http://schemas.microsoft.com/office/word/2010/wordml" xmlns:w15="http://schemas.microsoft.com/office/word/2012/wordml" xmlns:w16cex="http://schemas.microsoft.com/office/word/2018/wordml/cex" xmlns:w16cid="http://schemas.microsoft.com/office/word/2016/wordml/cid" xmlns:w16="http://schemas.microsoft.com/office/word/2018/wordml" xmlns:w16sdtdh="http://schemas.microsoft.com/office/word/2020/wordml/sdtdatahash" xmlns:w16se="http://schemas.microsoft.com/office/word/2015/wordml/symex" xmlns:wpg="http://schemas.microsoft.com/office/word/2010/wordprocessingGroup" xmlns:wpi="http://schemas.microsoft.com/office/word/2010/wordprocessingInk" xmlns:wne="http://schemas.microsoft.com/office/word/2006/wordml" xmlns:wps="http://schemas.microsoft.com/office/word/2010/wordprocessingShape" mc:Ignorable="w14 w15 w16se w16cid w16 w16cex w16sdtdh wp14">
   <w:sdt>
     <w:sdtPr>
       <w:id w:val="-761837089"/>
@@ -8084,7 +7860,7 @@
 </file>
 
 <file path=word/footnotes.xml><?xml version="1.0" encoding="utf-8"?>
-<w:footnotes xmlns:wpc="http://schemas.microsoft.com/office/word/2010/wordprocessingCanvas" xmlns:cx="http://schemas.microsoft.com/office/drawing/2014/chartex" xmlns:cx1="http://schemas.microsoft.com/office/drawing/2015/9/8/chartex" xmlns:mc="http://schemas.openxmlformats.org/markup-compatibility/2006" xmlns:o="urn:schemas-microsoft-com:office:office" xmlns:r="http://schemas.openxmlformats.org/officeDocument/2006/relationships" xmlns:m="http://schemas.openxmlformats.org/officeDocument/2006/math" xmlns:v="urn:schemas-microsoft-com:vml" xmlns:wp14="http://schemas.microsoft.com/office/word/2010/wordprocessingDrawing" xmlns:wp="http://schemas.openxmlformats.org/drawingml/2006/wordprocessingDrawing" xmlns:w10="urn:schemas-microsoft-com:office:word" xmlns:w="http://schemas.openxmlformats.org/wordprocessingml/2006/main" xmlns:w14="http://schemas.microsoft.com/office/word/2010/wordml" xmlns:w15="http://schemas.microsoft.com/office/word/2012/wordml" xmlns:w16se="http://schemas.microsoft.com/office/word/2015/wordml/symex" xmlns:wpg="http://schemas.microsoft.com/office/word/2010/wordprocessingGroup" xmlns:wpi="http://schemas.microsoft.com/office/word/2010/wordprocessingInk" xmlns:wne="http://schemas.microsoft.com/office/word/2006/wordml" xmlns:wps="http://schemas.microsoft.com/office/word/2010/wordprocessingShape" mc:Ignorable="w14 w15 w16se wp14">
+<w:footnotes xmlns:wpc="http://schemas.microsoft.com/office/word/2010/wordprocessingCanvas" xmlns:cx="http://schemas.microsoft.com/office/drawing/2014/chartex" xmlns:cx1="http://schemas.microsoft.com/office/drawing/2015/9/8/chartex" xmlns:cx2="http://schemas.microsoft.com/office/drawing/2015/10/21/chartex" xmlns:cx3="http://schemas.microsoft.com/office/drawing/2016/5/9/chartex" xmlns:cx4="http://schemas.microsoft.com/office/drawing/2016/5/10/chartex" xmlns:cx5="http://schemas.microsoft.com/office/drawing/2016/5/11/chartex" xmlns:cx6="http://schemas.microsoft.com/office/drawing/2016/5/12/chartex" xmlns:cx7="http://schemas.microsoft.com/office/drawing/2016/5/13/chartex" xmlns:cx8="http://schemas.microsoft.com/office/drawing/2016/5/14/chartex" xmlns:mc="http://schemas.openxmlformats.org/markup-compatibility/2006" xmlns:aink="http://schemas.microsoft.com/office/drawing/2016/ink" xmlns:am3d="http://schemas.microsoft.com/office/drawing/2017/model3d" xmlns:o="urn:schemas-microsoft-com:office:office" xmlns:oel="http://schemas.microsoft.com/office/2019/extlst" xmlns:r="http://schemas.openxmlformats.org/officeDocument/2006/relationships" xmlns:m="http://schemas.openxmlformats.org/officeDocument/2006/math" xmlns:v="urn:schemas-microsoft-com:vml" xmlns:wp14="http://schemas.microsoft.com/office/word/2010/wordprocessingDrawing" xmlns:wp="http://schemas.openxmlformats.org/drawingml/2006/wordprocessingDrawing" xmlns:w10="urn:schemas-microsoft-com:office:word" xmlns:w="http://schemas.openxmlformats.org/wordprocessingml/2006/main" xmlns:w14="http://schemas.microsoft.com/office/word/2010/wordml" xmlns:w15="http://schemas.microsoft.com/office/word/2012/wordml" xmlns:w16cex="http://schemas.microsoft.com/office/word/2018/wordml/cex" xmlns:w16cid="http://schemas.microsoft.com/office/word/2016/wordml/cid" xmlns:w16="http://schemas.microsoft.com/office/word/2018/wordml" xmlns:w16sdtdh="http://schemas.microsoft.com/office/word/2020/wordml/sdtdatahash" xmlns:w16se="http://schemas.microsoft.com/office/word/2015/wordml/symex" xmlns:wpg="http://schemas.microsoft.com/office/word/2010/wordprocessingGroup" xmlns:wpi="http://schemas.microsoft.com/office/word/2010/wordprocessingInk" xmlns:wne="http://schemas.microsoft.com/office/word/2006/wordml" xmlns:wps="http://schemas.microsoft.com/office/word/2010/wordprocessingShape" mc:Ignorable="w14 w15 w16se w16cid w16 w16cex w16sdtdh wp14">
   <w:footnote w:type="separator" w:id="-1">
     <w:p>
       <w:pPr>
@@ -8109,7 +7885,7 @@
 </file>
 
 <file path=word/header1.xml><?xml version="1.0" encoding="utf-8"?>
-<w:hdr xmlns:wpc="http://schemas.microsoft.com/office/word/2010/wordprocessingCanvas" xmlns:cx="http://schemas.microsoft.com/office/drawing/2014/chartex" xmlns:cx1="http://schemas.microsoft.com/office/drawing/2015/9/8/chartex" xmlns:mc="http://schemas.openxmlformats.org/markup-compatibility/2006" xmlns:o="urn:schemas-microsoft-com:office:office" xmlns:r="http://schemas.openxmlformats.org/officeDocument/2006/relationships" xmlns:m="http://schemas.openxmlformats.org/officeDocument/2006/math" xmlns:v="urn:schemas-microsoft-com:vml" xmlns:wp14="http://schemas.microsoft.com/office/word/2010/wordprocessingDrawing" xmlns:wp="http://schemas.openxmlformats.org/drawingml/2006/wordprocessingDrawing" xmlns:w10="urn:schemas-microsoft-com:office:word" xmlns:w="http://schemas.openxmlformats.org/wordprocessingml/2006/main" xmlns:w14="http://schemas.microsoft.com/office/word/2010/wordml" xmlns:w15="http://schemas.microsoft.com/office/word/2012/wordml" xmlns:w16se="http://schemas.microsoft.com/office/word/2015/wordml/symex" xmlns:wpg="http://schemas.microsoft.com/office/word/2010/wordprocessingGroup" xmlns:wpi="http://schemas.microsoft.com/office/word/2010/wordprocessingInk" xmlns:wne="http://schemas.microsoft.com/office/word/2006/wordml" xmlns:wps="http://schemas.microsoft.com/office/word/2010/wordprocessingShape" mc:Ignorable="w14 w15 w16se wp14">
+<w:hdr xmlns:wpc="http://schemas.microsoft.com/office/word/2010/wordprocessingCanvas" xmlns:cx="http://schemas.microsoft.com/office/drawing/2014/chartex" xmlns:cx1="http://schemas.microsoft.com/office/drawing/2015/9/8/chartex" xmlns:cx2="http://schemas.microsoft.com/office/drawing/2015/10/21/chartex" xmlns:cx3="http://schemas.microsoft.com/office/drawing/2016/5/9/chartex" xmlns:cx4="http://schemas.microsoft.com/office/drawing/2016/5/10/chartex" xmlns:cx5="http://schemas.microsoft.com/office/drawing/2016/5/11/chartex" xmlns:cx6="http://schemas.microsoft.com/office/drawing/2016/5/12/chartex" xmlns:cx7="http://schemas.microsoft.com/office/drawing/2016/5/13/chartex" xmlns:cx8="http://schemas.microsoft.com/office/drawing/2016/5/14/chartex" xmlns:mc="http://schemas.openxmlformats.org/markup-compatibility/2006" xmlns:aink="http://schemas.microsoft.com/office/drawing/2016/ink" xmlns:am3d="http://schemas.microsoft.com/office/drawing/2017/model3d" xmlns:o="urn:schemas-microsoft-com:office:office" xmlns:oel="http://schemas.microsoft.com/office/2019/extlst" xmlns:r="http://schemas.openxmlformats.org/officeDocument/2006/relationships" xmlns:m="http://schemas.openxmlformats.org/officeDocument/2006/math" xmlns:v="urn:schemas-microsoft-com:vml" xmlns:wp14="http://schemas.microsoft.com/office/word/2010/wordprocessingDrawing" xmlns:wp="http://schemas.openxmlformats.org/drawingml/2006/wordprocessingDrawing" xmlns:w10="urn:schemas-microsoft-com:office:word" xmlns:w="http://schemas.openxmlformats.org/wordprocessingml/2006/main" xmlns:w14="http://schemas.microsoft.com/office/word/2010/wordml" xmlns:w15="http://schemas.microsoft.com/office/word/2012/wordml" xmlns:w16cex="http://schemas.microsoft.com/office/word/2018/wordml/cex" xmlns:w16cid="http://schemas.microsoft.com/office/word/2016/wordml/cid" xmlns:w16="http://schemas.microsoft.com/office/word/2018/wordml" xmlns:w16sdtdh="http://schemas.microsoft.com/office/word/2020/wordml/sdtdatahash" xmlns:w16se="http://schemas.microsoft.com/office/word/2015/wordml/symex" xmlns:wpg="http://schemas.microsoft.com/office/word/2010/wordprocessingGroup" xmlns:wpi="http://schemas.microsoft.com/office/word/2010/wordprocessingInk" xmlns:wne="http://schemas.microsoft.com/office/word/2006/wordml" xmlns:wps="http://schemas.microsoft.com/office/word/2010/wordprocessingShape" mc:Ignorable="w14 w15 w16se w16cid w16 w16cex w16sdtdh wp14">
   <w:p>
     <w:pPr>
       <w:pStyle w:val="Header"/>
@@ -8125,7 +7901,7 @@
 </file>
 
 <file path=word/numbering.xml><?xml version="1.0" encoding="utf-8"?>
-<w:numbering xmlns:wpc="http://schemas.microsoft.com/office/word/2010/wordprocessingCanvas" xmlns:cx="http://schemas.microsoft.com/office/drawing/2014/chartex" xmlns:cx1="http://schemas.microsoft.com/office/drawing/2015/9/8/chartex" xmlns:mc="http://schemas.openxmlformats.org/markup-compatibility/2006" xmlns:o="urn:schemas-microsoft-com:office:office" xmlns:r="http://schemas.openxmlformats.org/officeDocument/2006/relationships" xmlns:m="http://schemas.openxmlformats.org/officeDocument/2006/math" xmlns:v="urn:schemas-microsoft-com:vml" xmlns:wp14="http://schemas.microsoft.com/office/word/2010/wordprocessingDrawing" xmlns:wp="http://schemas.openxmlformats.org/drawingml/2006/wordprocessingDrawing" xmlns:w10="urn:schemas-microsoft-com:office:word" xmlns:w="http://schemas.openxmlformats.org/wordprocessingml/2006/main" xmlns:w14="http://schemas.microsoft.com/office/word/2010/wordml" xmlns:w15="http://schemas.microsoft.com/office/word/2012/wordml" xmlns:w16se="http://schemas.microsoft.com/office/word/2015/wordml/symex" xmlns:wpg="http://schemas.microsoft.com/office/word/2010/wordprocessingGroup" xmlns:wpi="http://schemas.microsoft.com/office/word/2010/wordprocessingInk" xmlns:wne="http://schemas.microsoft.com/office/word/2006/wordml" xmlns:wps="http://schemas.microsoft.com/office/word/2010/wordprocessingShape" mc:Ignorable="w14 w15 w16se wp14">
+<w:numbering xmlns:wpc="http://schemas.microsoft.com/office/word/2010/wordprocessingCanvas" xmlns:cx="http://schemas.microsoft.com/office/drawing/2014/chartex" xmlns:cx1="http://schemas.microsoft.com/office/drawing/2015/9/8/chartex" xmlns:cx2="http://schemas.microsoft.com/office/drawing/2015/10/21/chartex" xmlns:cx3="http://schemas.microsoft.com/office/drawing/2016/5/9/chartex" xmlns:cx4="http://schemas.microsoft.com/office/drawing/2016/5/10/chartex" xmlns:cx5="http://schemas.microsoft.com/office/drawing/2016/5/11/chartex" xmlns:cx6="http://schemas.microsoft.com/office/drawing/2016/5/12/chartex" xmlns:cx7="http://schemas.microsoft.com/office/drawing/2016/5/13/chartex" xmlns:cx8="http://schemas.microsoft.com/office/drawing/2016/5/14/chartex" xmlns:mc="http://schemas.openxmlformats.org/markup-compatibility/2006" xmlns:aink="http://schemas.microsoft.com/office/drawing/2016/ink" xmlns:am3d="http://schemas.microsoft.com/office/drawing/2017/model3d" xmlns:o="urn:schemas-microsoft-com:office:office" xmlns:oel="http://schemas.microsoft.com/office/2019/extlst" xmlns:r="http://schemas.openxmlformats.org/officeDocument/2006/relationships" xmlns:m="http://schemas.openxmlformats.org/officeDocument/2006/math" xmlns:v="urn:schemas-microsoft-com:vml" xmlns:wp14="http://schemas.microsoft.com/office/word/2010/wordprocessingDrawing" xmlns:wp="http://schemas.openxmlformats.org/drawingml/2006/wordprocessingDrawing" xmlns:w10="urn:schemas-microsoft-com:office:word" xmlns:w="http://schemas.openxmlformats.org/wordprocessingml/2006/main" xmlns:w14="http://schemas.microsoft.com/office/word/2010/wordml" xmlns:w15="http://schemas.microsoft.com/office/word/2012/wordml" xmlns:w16cex="http://schemas.microsoft.com/office/word/2018/wordml/cex" xmlns:w16cid="http://schemas.microsoft.com/office/word/2016/wordml/cid" xmlns:w16="http://schemas.microsoft.com/office/word/2018/wordml" xmlns:w16sdtdh="http://schemas.microsoft.com/office/word/2020/wordml/sdtdatahash" xmlns:w16se="http://schemas.microsoft.com/office/word/2015/wordml/symex" xmlns:wpg="http://schemas.microsoft.com/office/word/2010/wordprocessingGroup" xmlns:wpi="http://schemas.microsoft.com/office/word/2010/wordprocessingInk" xmlns:wne="http://schemas.microsoft.com/office/word/2006/wordml" xmlns:wps="http://schemas.microsoft.com/office/word/2010/wordprocessingShape" mc:Ignorable="w14 w15 w16se w16cid w16 w16cex w16sdtdh wp14">
   <w:abstractNum w:abstractNumId="0" w15:restartNumberingAfterBreak="0">
     <w:nsid w:val="0E2250D8"/>
     <w:multiLevelType w:val="hybridMultilevel"/>
@@ -9168,37 +8944,37 @@
       </w:pPr>
     </w:lvl>
   </w:abstractNum>
-  <w:num w:numId="1">
+  <w:num w:numId="1" w16cid:durableId="2143648960">
     <w:abstractNumId w:val="2"/>
   </w:num>
-  <w:num w:numId="2">
+  <w:num w:numId="2" w16cid:durableId="1806192746">
     <w:abstractNumId w:val="0"/>
   </w:num>
-  <w:num w:numId="3">
+  <w:num w:numId="3" w16cid:durableId="1205092847">
     <w:abstractNumId w:val="8"/>
   </w:num>
-  <w:num w:numId="4">
+  <w:num w:numId="4" w16cid:durableId="1715036543">
     <w:abstractNumId w:val="5"/>
   </w:num>
-  <w:num w:numId="5">
+  <w:num w:numId="5" w16cid:durableId="92633143">
     <w:abstractNumId w:val="1"/>
   </w:num>
-  <w:num w:numId="6">
+  <w:num w:numId="6" w16cid:durableId="907768048">
     <w:abstractNumId w:val="4"/>
   </w:num>
-  <w:num w:numId="7">
+  <w:num w:numId="7" w16cid:durableId="1248002585">
     <w:abstractNumId w:val="10"/>
   </w:num>
-  <w:num w:numId="8">
+  <w:num w:numId="8" w16cid:durableId="1932732978">
     <w:abstractNumId w:val="3"/>
   </w:num>
-  <w:num w:numId="9">
+  <w:num w:numId="9" w16cid:durableId="1445230718">
     <w:abstractNumId w:val="7"/>
   </w:num>
-  <w:num w:numId="10">
+  <w:num w:numId="10" w16cid:durableId="351684656">
     <w:abstractNumId w:val="6"/>
   </w:num>
-  <w:num w:numId="11">
+  <w:num w:numId="11" w16cid:durableId="613370437">
     <w:abstractNumId w:val="9"/>
   </w:num>
   <w:numIdMacAtCleanup w:val="11"/>
@@ -9206,7 +8982,7 @@
 </file>
 
 <file path=word/styles.xml><?xml version="1.0" encoding="utf-8"?>
-<w:styles xmlns:mc="http://schemas.openxmlformats.org/markup-compatibility/2006" xmlns:r="http://schemas.openxmlformats.org/officeDocument/2006/relationships" xmlns:w="http://schemas.openxmlformats.org/wordprocessingml/2006/main" xmlns:w14="http://schemas.microsoft.com/office/word/2010/wordml" xmlns:w15="http://schemas.microsoft.com/office/word/2012/wordml" xmlns:w16se="http://schemas.microsoft.com/office/word/2015/wordml/symex" mc:Ignorable="w14 w15 w16se">
+<w:styles xmlns:mc="http://schemas.openxmlformats.org/markup-compatibility/2006" xmlns:r="http://schemas.openxmlformats.org/officeDocument/2006/relationships" xmlns:w="http://schemas.openxmlformats.org/wordprocessingml/2006/main" xmlns:w14="http://schemas.microsoft.com/office/word/2010/wordml" xmlns:w15="http://schemas.microsoft.com/office/word/2012/wordml" xmlns:w16cex="http://schemas.microsoft.com/office/word/2018/wordml/cex" xmlns:w16cid="http://schemas.microsoft.com/office/word/2016/wordml/cid" xmlns:w16="http://schemas.microsoft.com/office/word/2018/wordml" xmlns:w16sdtdh="http://schemas.microsoft.com/office/word/2020/wordml/sdtdatahash" xmlns:w16se="http://schemas.microsoft.com/office/word/2015/wordml/symex" mc:Ignorable="w14 w15 w16se w16cid w16 w16cex w16sdtdh">
   <w:docDefaults>
     <w:rPrDefault>
       <w:rPr>
@@ -9222,7 +8998,7 @@
       </w:pPr>
     </w:pPrDefault>
   </w:docDefaults>
-  <w:latentStyles w:defLockedState="0" w:defUIPriority="99" w:defSemiHidden="0" w:defUnhideWhenUsed="0" w:defQFormat="0" w:count="371">
+  <w:latentStyles w:defLockedState="0" w:defUIPriority="99" w:defSemiHidden="0" w:defUnhideWhenUsed="0" w:defQFormat="0" w:count="376">
     <w:lsdException w:name="Normal" w:uiPriority="0" w:qFormat="1"/>
     <w:lsdException w:name="heading 1" w:uiPriority="9" w:qFormat="1"/>
     <w:lsdException w:name="heading 2" w:semiHidden="1" w:uiPriority="9" w:unhideWhenUsed="1" w:qFormat="1"/>
@@ -9594,6 +9370,11 @@
     <w:lsdException w:name="List Table 5 Dark Accent 6" w:uiPriority="50"/>
     <w:lsdException w:name="List Table 6 Colorful Accent 6" w:uiPriority="51"/>
     <w:lsdException w:name="List Table 7 Colorful Accent 6" w:uiPriority="52"/>
+    <w:lsdException w:name="Mention" w:semiHidden="1" w:unhideWhenUsed="1"/>
+    <w:lsdException w:name="Smart Hyperlink" w:semiHidden="1" w:unhideWhenUsed="1"/>
+    <w:lsdException w:name="Hashtag" w:semiHidden="1" w:unhideWhenUsed="1"/>
+    <w:lsdException w:name="Unresolved Mention" w:semiHidden="1" w:unhideWhenUsed="1"/>
+    <w:lsdException w:name="Smart Link" w:semiHidden="1" w:unhideWhenUsed="1"/>
   </w:latentStyles>
   <w:style w:type="paragraph" w:default="1" w:styleId="Normal">
     <w:name w:val="Normal"/>
@@ -9937,8 +9718,8 @@
       <w:szCs w:val="20"/>
     </w:rPr>
   </w:style>
-  <w:style w:type="character" w:customStyle="1" w:styleId="UnresolvedMention">
-    <w:name w:val="Unresolved Mention"/>
+  <w:style w:type="character" w:customStyle="1" w:styleId="UnresolvedMention1">
+    <w:name w:val="Unresolved Mention1"/>
     <w:basedOn w:val="DefaultParagraphFont"/>
     <w:uiPriority w:val="99"/>
     <w:semiHidden/>

</xml_diff>